<commit_message>
Avance en la especificacion
</commit_message>
<xml_diff>
--- a/Documentacion.docx
+++ b/Documentacion.docx
@@ -301,6 +301,15 @@
     </w:p>
     <w:sdt>
       <w:sdtPr>
+        <w:rPr>
+          <w:rFonts w:asciiTheme="minorHAnsi" w:eastAsiaTheme="minorHAnsi" w:hAnsiTheme="minorHAnsi" w:cstheme="minorBidi"/>
+          <w:color w:val="auto"/>
+          <w:kern w:val="2"/>
+          <w:sz w:val="22"/>
+          <w:szCs w:val="22"/>
+          <w:lang w:eastAsia="en-US"/>
+          <w14:ligatures w14:val="standardContextual"/>
+        </w:rPr>
         <w:id w:val="1734969555"/>
         <w:docPartObj>
           <w:docPartGallery w:val="Table of Contents"/>
@@ -309,15 +318,8 @@
       </w:sdtPr>
       <w:sdtEndPr>
         <w:rPr>
-          <w:rFonts w:asciiTheme="minorHAnsi" w:eastAsiaTheme="minorHAnsi" w:hAnsiTheme="minorHAnsi" w:cstheme="minorBidi"/>
           <w:b/>
           <w:bCs/>
-          <w:color w:val="auto"/>
-          <w:kern w:val="2"/>
-          <w:sz w:val="22"/>
-          <w:szCs w:val="22"/>
-          <w:lang w:eastAsia="en-US"/>
-          <w14:ligatures w14:val="standardContextual"/>
         </w:rPr>
       </w:sdtEndPr>
       <w:sdtContent>
@@ -1488,36 +1490,459 @@
     <w:p>
       <w:pPr>
         <w:pStyle w:val="Titulo3"/>
-      </w:pPr>
-      <w:r>
-        <w:t>Pila:</w:t>
-      </w:r>
+        <w:outlineLvl w:val="2"/>
+      </w:pPr>
+      <w:r>
+        <w:t>Pila</w:t>
+      </w:r>
+    </w:p>
+    <w:p>
+      <w:proofErr w:type="spellStart"/>
+      <w:r>
+        <w:rPr>
+          <w:b/>
+          <w:bCs/>
+        </w:rPr>
+        <w:t>espec</w:t>
+      </w:r>
+      <w:proofErr w:type="spellEnd"/>
+      <w:r>
+        <w:t xml:space="preserve"> </w:t>
+      </w:r>
+      <w:proofErr w:type="gramStart"/>
+      <w:r>
+        <w:t>PILA[</w:t>
+      </w:r>
+      <w:proofErr w:type="gramEnd"/>
+      <w:r>
+        <w:t>elemento]</w:t>
+      </w:r>
+    </w:p>
+    <w:p>
+      <w:pPr>
+        <w:ind w:firstLine="708"/>
+      </w:pPr>
+      <w:r>
+        <w:rPr>
+          <w:b/>
+          <w:bCs/>
+        </w:rPr>
+        <w:t>usa</w:t>
+      </w:r>
+      <w:r>
+        <w:t xml:space="preserve"> BOOLEANOS</w:t>
+      </w:r>
+    </w:p>
+    <w:p>
+      <w:pPr>
+        <w:ind w:firstLine="708"/>
+        <w:rPr>
+          <w:b/>
+          <w:bCs/>
+        </w:rPr>
+      </w:pPr>
+      <w:r>
+        <w:rPr>
+          <w:b/>
+          <w:bCs/>
+        </w:rPr>
+        <w:t>parámetro formal</w:t>
+      </w:r>
+    </w:p>
+    <w:p>
+      <w:pPr>
+        <w:ind w:firstLine="708"/>
+      </w:pPr>
+      <w:r>
+        <w:tab/>
+      </w:r>
+      <w:r>
+        <w:rPr>
+          <w:b/>
+          <w:bCs/>
+        </w:rPr>
+        <w:t>géneros</w:t>
+      </w:r>
+      <w:r>
+        <w:t xml:space="preserve"> elemento</w:t>
+      </w:r>
+    </w:p>
+    <w:p>
+      <w:pPr>
+        <w:ind w:firstLine="708"/>
+        <w:rPr>
+          <w:b/>
+          <w:bCs/>
+        </w:rPr>
+      </w:pPr>
+      <w:proofErr w:type="spellStart"/>
+      <w:r>
+        <w:rPr>
+          <w:b/>
+          <w:bCs/>
+        </w:rPr>
+        <w:t>fparámetro</w:t>
+      </w:r>
+      <w:proofErr w:type="spellEnd"/>
+    </w:p>
+    <w:p>
+      <w:pPr>
+        <w:ind w:firstLine="708"/>
+      </w:pPr>
+      <w:r>
+        <w:rPr>
+          <w:b/>
+          <w:bCs/>
+        </w:rPr>
+        <w:t>géneros</w:t>
+      </w:r>
+      <w:r>
+        <w:t xml:space="preserve"> pila</w:t>
+      </w:r>
+    </w:p>
+    <w:p>
+      <w:pPr>
+        <w:rPr>
+          <w:b/>
+          <w:bCs/>
+        </w:rPr>
+      </w:pPr>
+      <w:proofErr w:type="spellStart"/>
+      <w:r>
+        <w:rPr>
+          <w:b/>
+          <w:bCs/>
+        </w:rPr>
+        <w:t>fespec</w:t>
+      </w:r>
+      <w:proofErr w:type="spellEnd"/>
     </w:p>
     <w:p/>
     <w:p/>
     <w:p>
       <w:pPr>
         <w:pStyle w:val="Titulo3"/>
-      </w:pPr>
-      <w:r>
-        <w:t>Cola:</w:t>
-      </w:r>
+        <w:outlineLvl w:val="2"/>
+      </w:pPr>
+      <w:r>
+        <w:t>Cola</w:t>
+      </w:r>
+    </w:p>
+    <w:p>
+      <w:proofErr w:type="spellStart"/>
+      <w:r>
+        <w:rPr>
+          <w:b/>
+          <w:bCs/>
+        </w:rPr>
+        <w:t>espec</w:t>
+      </w:r>
+      <w:proofErr w:type="spellEnd"/>
+      <w:r>
+        <w:t xml:space="preserve"> COLA[ELEMENTO] </w:t>
+      </w:r>
+    </w:p>
+    <w:p>
+      <w:pPr>
+        <w:ind w:firstLine="708"/>
+      </w:pPr>
+      <w:r>
+        <w:rPr>
+          <w:b/>
+          <w:bCs/>
+        </w:rPr>
+        <w:t>usa</w:t>
+      </w:r>
+      <w:r>
+        <w:t xml:space="preserve"> BOOLEANOS </w:t>
+      </w:r>
+    </w:p>
+    <w:p>
+      <w:pPr>
+        <w:ind w:firstLine="708"/>
+        <w:rPr>
+          <w:b/>
+          <w:bCs/>
+        </w:rPr>
+      </w:pPr>
+      <w:proofErr w:type="spellStart"/>
+      <w:r>
+        <w:rPr>
+          <w:b/>
+          <w:bCs/>
+        </w:rPr>
+        <w:t>parametro</w:t>
+      </w:r>
+      <w:proofErr w:type="spellEnd"/>
+      <w:r>
+        <w:rPr>
+          <w:b/>
+          <w:bCs/>
+        </w:rPr>
+        <w:t xml:space="preserve"> formal </w:t>
+      </w:r>
+    </w:p>
+    <w:p>
+      <w:pPr>
+        <w:ind w:left="708" w:firstLine="708"/>
+      </w:pPr>
+      <w:proofErr w:type="spellStart"/>
+      <w:r>
+        <w:t>generos</w:t>
+      </w:r>
+      <w:proofErr w:type="spellEnd"/>
+      <w:r>
+        <w:t xml:space="preserve"> elemento </w:t>
+      </w:r>
+    </w:p>
+    <w:p>
+      <w:pPr>
+        <w:ind w:firstLine="708"/>
+        <w:rPr>
+          <w:b/>
+          <w:bCs/>
+        </w:rPr>
+      </w:pPr>
+      <w:proofErr w:type="spellStart"/>
+      <w:r>
+        <w:rPr>
+          <w:b/>
+          <w:bCs/>
+        </w:rPr>
+        <w:t>fparametro</w:t>
+      </w:r>
+      <w:proofErr w:type="spellEnd"/>
+      <w:r>
+        <w:rPr>
+          <w:b/>
+          <w:bCs/>
+        </w:rPr>
+        <w:t xml:space="preserve"> </w:t>
+      </w:r>
+    </w:p>
+    <w:p>
+      <w:pPr>
+        <w:ind w:firstLine="708"/>
+      </w:pPr>
+      <w:proofErr w:type="spellStart"/>
+      <w:r>
+        <w:rPr>
+          <w:b/>
+          <w:bCs/>
+        </w:rPr>
+        <w:t>generos</w:t>
+      </w:r>
+      <w:proofErr w:type="spellEnd"/>
+      <w:r>
+        <w:t xml:space="preserve"> cola</w:t>
+      </w:r>
+    </w:p>
+    <w:p>
+      <w:pPr>
+        <w:rPr>
+          <w:b/>
+          <w:bCs/>
+        </w:rPr>
+      </w:pPr>
+      <w:proofErr w:type="spellStart"/>
+      <w:r>
+        <w:rPr>
+          <w:b/>
+          <w:bCs/>
+        </w:rPr>
+        <w:t>fespec</w:t>
+      </w:r>
+      <w:proofErr w:type="spellEnd"/>
     </w:p>
     <w:p/>
     <w:p/>
+    <w:p/>
     <w:p>
       <w:pPr>
         <w:pStyle w:val="Titulo3"/>
-      </w:pPr>
-      <w:r>
-        <w:t>Lista:</w:t>
-      </w:r>
+        <w:outlineLvl w:val="2"/>
+      </w:pPr>
+      <w:r>
+        <w:t>Lista</w:t>
+      </w:r>
+    </w:p>
+    <w:p>
+      <w:proofErr w:type="spellStart"/>
+      <w:r>
+        <w:rPr>
+          <w:b/>
+          <w:bCs/>
+        </w:rPr>
+        <w:t>espec</w:t>
+      </w:r>
+      <w:proofErr w:type="spellEnd"/>
+      <w:r>
+        <w:t xml:space="preserve"> LISTA[ELEMENTO]</w:t>
+      </w:r>
+    </w:p>
+    <w:p>
+      <w:r>
+        <w:tab/>
+      </w:r>
+      <w:r>
+        <w:rPr>
+          <w:b/>
+          <w:bCs/>
+        </w:rPr>
+        <w:t>usa</w:t>
+      </w:r>
+      <w:r>
+        <w:t xml:space="preserve"> BOOLEANOS</w:t>
+      </w:r>
+    </w:p>
+    <w:p>
+      <w:r>
+        <w:tab/>
+      </w:r>
+      <w:r>
+        <w:rPr>
+          <w:b/>
+          <w:bCs/>
+        </w:rPr>
+        <w:t>parámetro</w:t>
+      </w:r>
+      <w:r>
+        <w:t xml:space="preserve"> </w:t>
+      </w:r>
+      <w:r>
+        <w:rPr>
+          <w:b/>
+          <w:bCs/>
+        </w:rPr>
+        <w:t>formal</w:t>
+      </w:r>
+    </w:p>
+    <w:p>
+      <w:r>
+        <w:lastRenderedPageBreak/>
+        <w:tab/>
+      </w:r>
+      <w:r>
+        <w:tab/>
+      </w:r>
+      <w:r>
+        <w:rPr>
+          <w:b/>
+          <w:bCs/>
+        </w:rPr>
+        <w:t>géneros</w:t>
+      </w:r>
+      <w:r>
+        <w:t xml:space="preserve"> elemento</w:t>
+      </w:r>
+    </w:p>
+    <w:p>
+      <w:pPr>
+        <w:rPr>
+          <w:b/>
+          <w:bCs/>
+        </w:rPr>
+      </w:pPr>
+      <w:r>
+        <w:tab/>
+      </w:r>
+      <w:r>
+        <w:tab/>
+      </w:r>
+      <w:r>
+        <w:rPr>
+          <w:b/>
+          <w:bCs/>
+        </w:rPr>
+        <w:t>operaciones</w:t>
+      </w:r>
+    </w:p>
+    <w:p>
+      <w:r>
+        <w:tab/>
+      </w:r>
+      <w:r>
+        <w:tab/>
+      </w:r>
+      <w:r>
+        <w:tab/>
+        <w:t>(igualdad entre elementos)</w:t>
+      </w:r>
+    </w:p>
+    <w:p>
+      <w:r>
+        <w:tab/>
+      </w:r>
+      <w:r>
+        <w:tab/>
+      </w:r>
+      <w:r>
+        <w:tab/>
+        <w:t>_</w:t>
+      </w:r>
+      <w:proofErr w:type="spellStart"/>
+      <w:r>
+        <w:t>eq</w:t>
+      </w:r>
+      <w:proofErr w:type="spellEnd"/>
+      <w:proofErr w:type="gramStart"/>
+      <w:r>
+        <w:t>_ :</w:t>
+      </w:r>
+      <w:proofErr w:type="gramEnd"/>
+      <w:r>
+        <w:t xml:space="preserve"> elemento </w:t>
+      </w:r>
+      <w:proofErr w:type="spellStart"/>
+      <w:r>
+        <w:t>elemento</w:t>
+      </w:r>
+      <w:proofErr w:type="spellEnd"/>
+      <w:r>
+        <w:t xml:space="preserve"> </w:t>
+      </w:r>
+      <w:r>
+        <w:sym w:font="Wingdings" w:char="F0E0"/>
+      </w:r>
+      <w:r>
+        <w:t xml:space="preserve"> </w:t>
+      </w:r>
+      <w:proofErr w:type="spellStart"/>
+      <w:r>
+        <w:t>bool</w:t>
+      </w:r>
+      <w:proofErr w:type="spellEnd"/>
+    </w:p>
+    <w:p>
+      <w:r>
+        <w:tab/>
+      </w:r>
+      <w:r>
+        <w:rPr>
+          <w:b/>
+          <w:bCs/>
+        </w:rPr>
+        <w:t>géneros</w:t>
+      </w:r>
+      <w:r>
+        <w:t xml:space="preserve"> lista</w:t>
+      </w:r>
+    </w:p>
+    <w:p>
+      <w:proofErr w:type="spellStart"/>
+      <w:r>
+        <w:rPr>
+          <w:b/>
+          <w:bCs/>
+        </w:rPr>
+        <w:t>fespec</w:t>
+      </w:r>
+      <w:proofErr w:type="spellEnd"/>
     </w:p>
     <w:p/>
     <w:p/>
     <w:p/>
     <w:p/>
-    <w:p/>
     <w:p>
       <w:r>
         <w:br w:type="page"/>
@@ -1541,14 +1966,1968 @@
       </w:r>
       <w:bookmarkEnd w:id="3"/>
       <w:r>
-        <w:t>OPERACIONES:</w:t>
+        <w:t>OPERACIONES</w:t>
+      </w:r>
+    </w:p>
+    <w:p>
+      <w:pPr>
+        <w:pStyle w:val="Titulo3"/>
+        <w:outlineLvl w:val="2"/>
+      </w:pPr>
+      <w:r>
+        <w:t>Pila</w:t>
+      </w:r>
+    </w:p>
+    <w:p>
+      <w:pPr>
+        <w:rPr>
+          <w:b/>
+          <w:bCs/>
+        </w:rPr>
+      </w:pPr>
+      <w:r>
+        <w:rPr>
+          <w:b/>
+          <w:bCs/>
+        </w:rPr>
+        <w:t>operaciones</w:t>
+      </w:r>
+    </w:p>
+    <w:p>
+      <w:r>
+        <w:tab/>
+      </w:r>
+      <w:proofErr w:type="spellStart"/>
+      <w:r>
+        <w:t>pvacia</w:t>
+      </w:r>
+      <w:proofErr w:type="spellEnd"/>
+      <w:r>
+        <w:t xml:space="preserve">: </w:t>
+      </w:r>
+      <w:r>
+        <w:sym w:font="Wingdings" w:char="F0E0"/>
+      </w:r>
+      <w:r>
+        <w:t>pila</w:t>
+      </w:r>
+      <w:r>
+        <w:tab/>
+      </w:r>
+      <w:r>
+        <w:tab/>
+      </w:r>
+      <w:r>
+        <w:tab/>
+      </w:r>
+      <w:r>
+        <w:tab/>
+      </w:r>
+      <w:r>
+        <w:tab/>
+      </w:r>
+      <w:r>
+        <w:tab/>
+      </w:r>
+      <w:r>
+        <w:tab/>
+        <w:t>{Generadora}</w:t>
+      </w:r>
+    </w:p>
+    <w:p>
+      <w:pPr>
+        <w:ind w:firstLine="708"/>
+      </w:pPr>
+      <w:r>
+        <w:t>insertar</w:t>
+      </w:r>
+      <w:r>
+        <w:t xml:space="preserve">: elemento pila </w:t>
+      </w:r>
+      <w:r>
+        <w:sym w:font="Wingdings" w:char="F0E0"/>
+      </w:r>
+      <w:r>
+        <w:t>pila</w:t>
+      </w:r>
+      <w:r>
+        <w:tab/>
+      </w:r>
+      <w:r>
+        <w:tab/>
+      </w:r>
+      <w:r>
+        <w:tab/>
+      </w:r>
+      <w:r>
+        <w:tab/>
+      </w:r>
+      <w:r>
+        <w:tab/>
+        <w:t>{Generadora}</w:t>
+      </w:r>
+    </w:p>
+    <w:p>
+      <w:pPr>
+        <w:ind w:firstLine="708"/>
+      </w:pPr>
+      <w:r>
+        <w:t xml:space="preserve">parcial </w:t>
+      </w:r>
+      <w:r>
+        <w:t>extraer</w:t>
+      </w:r>
+      <w:r>
+        <w:t xml:space="preserve">: pila </w:t>
+      </w:r>
+      <w:r>
+        <w:sym w:font="Wingdings" w:char="F0E0"/>
+      </w:r>
+      <w:proofErr w:type="spellStart"/>
+      <w:r>
+        <w:t>pila</w:t>
+      </w:r>
+      <w:proofErr w:type="spellEnd"/>
+      <w:r>
+        <w:tab/>
+      </w:r>
+      <w:r>
+        <w:tab/>
+      </w:r>
+      <w:r>
+        <w:tab/>
+      </w:r>
+      <w:r>
+        <w:tab/>
+      </w:r>
+      <w:r>
+        <w:tab/>
+        <w:t>{Modificadora}</w:t>
+      </w:r>
+    </w:p>
+    <w:p>
+      <w:pPr>
+        <w:ind w:firstLine="708"/>
+      </w:pPr>
+      <w:r>
+        <w:t xml:space="preserve">parcial cima: pila </w:t>
+      </w:r>
+      <w:r>
+        <w:sym w:font="Wingdings" w:char="F0E0"/>
+      </w:r>
+      <w:r>
+        <w:t>elemento</w:t>
+      </w:r>
+      <w:r>
+        <w:tab/>
+      </w:r>
+      <w:r>
+        <w:tab/>
+      </w:r>
+      <w:r>
+        <w:tab/>
+      </w:r>
+      <w:r>
+        <w:tab/>
+      </w:r>
+      <w:r>
+        <w:tab/>
+        <w:t>{Observadora}</w:t>
+      </w:r>
+    </w:p>
+    <w:p>
+      <w:pPr>
+        <w:ind w:firstLine="708"/>
+      </w:pPr>
+      <w:proofErr w:type="spellStart"/>
+      <w:r>
+        <w:t>getLongitud</w:t>
+      </w:r>
+      <w:proofErr w:type="spellEnd"/>
+      <w:r>
+        <w:t xml:space="preserve">: pila </w:t>
+      </w:r>
+      <w:r>
+        <w:sym w:font="Wingdings" w:char="F0E0"/>
+      </w:r>
+      <w:r>
+        <w:t xml:space="preserve">natural </w:t>
+      </w:r>
+      <w:r>
+        <w:tab/>
+      </w:r>
+      <w:r>
+        <w:tab/>
+      </w:r>
+      <w:r>
+        <w:tab/>
+      </w:r>
+      <w:r>
+        <w:tab/>
+      </w:r>
+      <w:r>
+        <w:tab/>
+        <w:t>{Observadora}</w:t>
+      </w:r>
+    </w:p>
+    <w:p>
+      <w:pPr>
+        <w:ind w:firstLine="708"/>
+      </w:pPr>
+      <w:r>
+        <w:t>mostrar:</w:t>
+      </w:r>
+      <w:r>
+        <w:t xml:space="preserve"> </w:t>
+      </w:r>
+      <w:r>
+        <w:t xml:space="preserve">cola </w:t>
+      </w:r>
+      <w:r>
+        <w:sym w:font="Wingdings" w:char="F0E0"/>
+      </w:r>
+      <w:r>
+        <w:t>elementos</w:t>
+      </w:r>
+      <w:r>
+        <w:t>?</w:t>
+      </w:r>
+      <w:r>
+        <w:t xml:space="preserve"> </w:t>
+      </w:r>
+      <w:r>
+        <w:tab/>
+      </w:r>
+      <w:r>
+        <w:tab/>
+      </w:r>
+      <w:r>
+        <w:tab/>
+      </w:r>
+      <w:r>
+        <w:tab/>
+      </w:r>
+      <w:r>
+        <w:tab/>
+        <w:t>{Observadora}</w:t>
+      </w:r>
+    </w:p>
+    <w:p>
+      <w:pPr>
+        <w:ind w:firstLine="708"/>
+      </w:pPr>
+      <w:r>
+        <w:t xml:space="preserve">vaciar: cola </w:t>
+      </w:r>
+      <w:r>
+        <w:sym w:font="Wingdings" w:char="F0E0"/>
+      </w:r>
+      <w:proofErr w:type="spellStart"/>
+      <w:r>
+        <w:t>cola</w:t>
+      </w:r>
+      <w:proofErr w:type="spellEnd"/>
+      <w:r>
+        <w:t xml:space="preserve"> </w:t>
+      </w:r>
+      <w:r>
+        <w:tab/>
+      </w:r>
+      <w:r>
+        <w:tab/>
+      </w:r>
+      <w:r>
+        <w:tab/>
+      </w:r>
+      <w:r>
+        <w:tab/>
+      </w:r>
+      <w:r>
+        <w:tab/>
+      </w:r>
+      <w:r>
+        <w:tab/>
+        <w:t>{Modificadora}</w:t>
+      </w:r>
+    </w:p>
+    <w:p>
+      <w:proofErr w:type="spellStart"/>
+      <w:r>
+        <w:rPr>
+          <w:b/>
+          <w:bCs/>
+        </w:rPr>
+        <w:t>var</w:t>
+      </w:r>
+      <w:proofErr w:type="spellEnd"/>
+      <w:r>
+        <w:t xml:space="preserve"> p: pila; x: elemento</w:t>
+      </w:r>
+    </w:p>
+    <w:p>
+      <w:pPr>
+        <w:rPr>
+          <w:b/>
+          <w:bCs/>
+        </w:rPr>
+      </w:pPr>
+      <w:r>
+        <w:rPr>
+          <w:b/>
+          <w:bCs/>
+        </w:rPr>
+        <w:t>ecuaciones de definitud</w:t>
+      </w:r>
+    </w:p>
+    <w:p>
+      <w:pPr>
+        <w:ind w:firstLine="708"/>
+      </w:pPr>
+      <w:r>
+        <w:t>Def (</w:t>
+      </w:r>
+      <w:proofErr w:type="spellStart"/>
+      <w:r>
+        <w:t>desapilar</w:t>
+      </w:r>
+      <w:proofErr w:type="spellEnd"/>
+      <w:r>
+        <w:t xml:space="preserve"> (apilar(</w:t>
+      </w:r>
+      <w:proofErr w:type="spellStart"/>
+      <w:proofErr w:type="gramStart"/>
+      <w:r>
+        <w:t>x,p</w:t>
+      </w:r>
+      <w:proofErr w:type="spellEnd"/>
+      <w:proofErr w:type="gramEnd"/>
+      <w:r>
+        <w:t xml:space="preserve">)) ) </w:t>
+      </w:r>
+    </w:p>
+    <w:p>
+      <w:pPr>
+        <w:ind w:firstLine="708"/>
+      </w:pPr>
+      <w:r>
+        <w:t>Def (cima (apilar(</w:t>
+      </w:r>
+      <w:proofErr w:type="spellStart"/>
+      <w:proofErr w:type="gramStart"/>
+      <w:r>
+        <w:t>x,p</w:t>
+      </w:r>
+      <w:proofErr w:type="spellEnd"/>
+      <w:proofErr w:type="gramEnd"/>
+      <w:r>
+        <w:t>)) )</w:t>
+      </w:r>
+    </w:p>
+    <w:p>
+      <w:pPr>
+        <w:rPr>
+          <w:b/>
+          <w:bCs/>
+        </w:rPr>
+      </w:pPr>
+      <w:r>
+        <w:rPr>
+          <w:b/>
+          <w:bCs/>
+        </w:rPr>
+        <w:t>ecuaciones</w:t>
+      </w:r>
+    </w:p>
+    <w:p>
+      <w:pPr>
+        <w:ind w:firstLine="708"/>
+      </w:pPr>
+      <w:proofErr w:type="spellStart"/>
+      <w:r>
+        <w:t>desapilar</w:t>
+      </w:r>
+      <w:proofErr w:type="spellEnd"/>
+      <w:r>
+        <w:t xml:space="preserve"> (apilar(</w:t>
+      </w:r>
+      <w:proofErr w:type="spellStart"/>
+      <w:proofErr w:type="gramStart"/>
+      <w:r>
+        <w:t>x,p</w:t>
+      </w:r>
+      <w:proofErr w:type="spellEnd"/>
+      <w:proofErr w:type="gramEnd"/>
+      <w:r>
+        <w:t xml:space="preserve">)) = p </w:t>
+      </w:r>
+    </w:p>
+    <w:p>
+      <w:pPr>
+        <w:ind w:firstLine="708"/>
+      </w:pPr>
+      <w:r>
+        <w:t>cima (apilar(</w:t>
+      </w:r>
+      <w:proofErr w:type="spellStart"/>
+      <w:proofErr w:type="gramStart"/>
+      <w:r>
+        <w:t>x,p</w:t>
+      </w:r>
+      <w:proofErr w:type="spellEnd"/>
+      <w:proofErr w:type="gramEnd"/>
+      <w:r>
+        <w:t xml:space="preserve">)) = x </w:t>
+      </w:r>
+    </w:p>
+    <w:p>
+      <w:pPr>
+        <w:ind w:firstLine="708"/>
+      </w:pPr>
+      <w:r>
+        <w:t>vacía? (</w:t>
+      </w:r>
+      <w:proofErr w:type="spellStart"/>
+      <w:r>
+        <w:t>pvacía</w:t>
+      </w:r>
+      <w:proofErr w:type="spellEnd"/>
+      <w:r>
+        <w:t xml:space="preserve">) = T </w:t>
+      </w:r>
+    </w:p>
+    <w:p>
+      <w:pPr>
+        <w:ind w:firstLine="708"/>
+      </w:pPr>
+      <w:r>
+        <w:t>vacía? (apilar(</w:t>
+      </w:r>
+      <w:proofErr w:type="spellStart"/>
+      <w:proofErr w:type="gramStart"/>
+      <w:r>
+        <w:t>x,p</w:t>
+      </w:r>
+      <w:proofErr w:type="spellEnd"/>
+      <w:proofErr w:type="gramEnd"/>
+      <w:r>
+        <w:t>)) = F</w:t>
+      </w:r>
+    </w:p>
+    <w:p>
+      <w:pPr>
+        <w:ind w:firstLine="708"/>
+      </w:pPr>
+      <w:r>
+        <w:t>longitud? (</w:t>
+      </w:r>
+      <w:proofErr w:type="spellStart"/>
+      <w:r>
+        <w:t>pvacía</w:t>
+      </w:r>
+      <w:proofErr w:type="spellEnd"/>
+      <w:r>
+        <w:t>) = 0</w:t>
+      </w:r>
+    </w:p>
+    <w:p>
+      <w:pPr>
+        <w:ind w:firstLine="708"/>
+      </w:pPr>
+      <w:r>
+        <w:t>longitud? (apilar (</w:t>
+      </w:r>
+      <w:proofErr w:type="spellStart"/>
+      <w:proofErr w:type="gramStart"/>
+      <w:r>
+        <w:t>x,p</w:t>
+      </w:r>
+      <w:proofErr w:type="spellEnd"/>
+      <w:proofErr w:type="gramEnd"/>
+      <w:r>
+        <w:t>)) = longitud? (p) +1</w:t>
       </w:r>
     </w:p>
     <w:p/>
     <w:p/>
     <w:p/>
+    <w:p>
+      <w:pPr>
+        <w:pStyle w:val="Titulo3"/>
+        <w:outlineLvl w:val="2"/>
+      </w:pPr>
+      <w:r>
+        <w:t>Cola</w:t>
+      </w:r>
+    </w:p>
+    <w:p>
+      <w:pPr>
+        <w:rPr>
+          <w:b/>
+          <w:bCs/>
+        </w:rPr>
+      </w:pPr>
+      <w:r>
+        <w:rPr>
+          <w:b/>
+          <w:bCs/>
+        </w:rPr>
+        <w:t>operaciones</w:t>
+      </w:r>
+    </w:p>
+    <w:p>
+      <w:pPr>
+        <w:ind w:firstLine="708"/>
+      </w:pPr>
+      <w:proofErr w:type="spellStart"/>
+      <w:r>
+        <w:t>cvacía</w:t>
+      </w:r>
+      <w:proofErr w:type="spellEnd"/>
+      <w:r>
+        <w:t xml:space="preserve">: </w:t>
+      </w:r>
+      <w:r>
+        <w:sym w:font="Wingdings" w:char="F0E0"/>
+      </w:r>
+      <w:r>
+        <w:t xml:space="preserve"> cola</w:t>
+      </w:r>
+      <w:r>
+        <w:tab/>
+      </w:r>
+      <w:r>
+        <w:tab/>
+      </w:r>
+      <w:r>
+        <w:tab/>
+      </w:r>
+      <w:r>
+        <w:tab/>
+      </w:r>
+      <w:r>
+        <w:tab/>
+      </w:r>
+      <w:r>
+        <w:tab/>
+      </w:r>
+      <w:r>
+        <w:tab/>
+        <w:t>{Generadora}</w:t>
+      </w:r>
+    </w:p>
+    <w:p>
+      <w:pPr>
+        <w:ind w:firstLine="708"/>
+      </w:pPr>
+      <w:proofErr w:type="spellStart"/>
+      <w:r>
+        <w:t>encolarOrdenado</w:t>
+      </w:r>
+      <w:proofErr w:type="spellEnd"/>
+      <w:r>
+        <w:t xml:space="preserve">: elemento cola </w:t>
+      </w:r>
+      <w:r>
+        <w:sym w:font="Wingdings" w:char="F0E0"/>
+      </w:r>
+      <w:proofErr w:type="spellStart"/>
+      <w:r>
+        <w:t>cola</w:t>
+      </w:r>
+      <w:proofErr w:type="spellEnd"/>
+      <w:r>
+        <w:tab/>
+      </w:r>
+      <w:r>
+        <w:tab/>
+      </w:r>
+      <w:r>
+        <w:tab/>
+        <w:t>{Generadora}</w:t>
+      </w:r>
+    </w:p>
+    <w:p>
+      <w:pPr>
+        <w:ind w:left="708"/>
+      </w:pPr>
+      <w:r>
+        <w:t xml:space="preserve">parcial </w:t>
+      </w:r>
+      <w:r>
+        <w:t>desencolar</w:t>
+      </w:r>
+      <w:r>
+        <w:t xml:space="preserve">: cola </w:t>
+      </w:r>
+      <w:r>
+        <w:sym w:font="Wingdings" w:char="F0E0"/>
+      </w:r>
+      <w:proofErr w:type="spellStart"/>
+      <w:r>
+        <w:t>cola</w:t>
+      </w:r>
+      <w:proofErr w:type="spellEnd"/>
+      <w:r>
+        <w:t xml:space="preserve"> </w:t>
+      </w:r>
+      <w:r>
+        <w:tab/>
+      </w:r>
+      <w:r>
+        <w:tab/>
+      </w:r>
+      <w:r>
+        <w:tab/>
+      </w:r>
+      <w:r>
+        <w:tab/>
+        <w:t>{Modificadora}</w:t>
+      </w:r>
+    </w:p>
+    <w:p>
+      <w:pPr>
+        <w:ind w:firstLine="708"/>
+      </w:pPr>
+      <w:r>
+        <w:t xml:space="preserve">parcial </w:t>
+      </w:r>
+      <w:proofErr w:type="spellStart"/>
+      <w:r>
+        <w:rPr>
+          <w:u w:val="single"/>
+        </w:rPr>
+        <w:t>verP</w:t>
+      </w:r>
+      <w:r>
+        <w:rPr>
+          <w:u w:val="single"/>
+        </w:rPr>
+        <w:t>rimero</w:t>
+      </w:r>
+      <w:proofErr w:type="spellEnd"/>
+      <w:r>
+        <w:t xml:space="preserve">: cola </w:t>
+      </w:r>
+      <w:r>
+        <w:sym w:font="Wingdings" w:char="F0E0"/>
+      </w:r>
+      <w:r>
+        <w:t>elemento</w:t>
+      </w:r>
+      <w:r>
+        <w:t xml:space="preserve"> </w:t>
+      </w:r>
+      <w:r>
+        <w:tab/>
+      </w:r>
+      <w:r>
+        <w:tab/>
+      </w:r>
+      <w:r>
+        <w:tab/>
+      </w:r>
+      <w:r>
+        <w:tab/>
+        <w:t>{Observadora}</w:t>
+      </w:r>
+    </w:p>
+    <w:p>
+      <w:pPr>
+        <w:ind w:firstLine="708"/>
+      </w:pPr>
+      <w:proofErr w:type="spellStart"/>
+      <w:r>
+        <w:lastRenderedPageBreak/>
+        <w:t>esV</w:t>
+      </w:r>
+      <w:r>
+        <w:t>acía</w:t>
+      </w:r>
+      <w:proofErr w:type="spellEnd"/>
+      <w:r>
+        <w:t xml:space="preserve">: cola </w:t>
+      </w:r>
+      <w:r>
+        <w:sym w:font="Wingdings" w:char="F0E0"/>
+      </w:r>
+      <w:proofErr w:type="spellStart"/>
+      <w:r>
+        <w:t>bool</w:t>
+      </w:r>
+      <w:proofErr w:type="spellEnd"/>
+      <w:r>
+        <w:tab/>
+      </w:r>
+      <w:r>
+        <w:tab/>
+      </w:r>
+      <w:r>
+        <w:tab/>
+      </w:r>
+      <w:r>
+        <w:tab/>
+      </w:r>
+      <w:r>
+        <w:tab/>
+      </w:r>
+      <w:r>
+        <w:tab/>
+        <w:t>{Observadora}</w:t>
+      </w:r>
+    </w:p>
+    <w:p>
+      <w:pPr>
+        <w:ind w:firstLine="708"/>
+      </w:pPr>
+      <w:proofErr w:type="spellStart"/>
+      <w:r>
+        <w:t>getLongitud</w:t>
+      </w:r>
+      <w:proofErr w:type="spellEnd"/>
+      <w:r>
+        <w:t xml:space="preserve">: cola </w:t>
+      </w:r>
+      <w:r>
+        <w:sym w:font="Wingdings" w:char="F0E0"/>
+      </w:r>
+      <w:r>
+        <w:t xml:space="preserve">natural </w:t>
+      </w:r>
+      <w:r>
+        <w:tab/>
+      </w:r>
+      <w:r>
+        <w:tab/>
+      </w:r>
+      <w:r>
+        <w:tab/>
+      </w:r>
+      <w:r>
+        <w:tab/>
+      </w:r>
+      <w:r>
+        <w:tab/>
+        <w:t>{Observadora}</w:t>
+      </w:r>
+    </w:p>
+    <w:p>
+      <w:pPr>
+        <w:ind w:firstLine="708"/>
+      </w:pPr>
+      <w:r>
+        <w:t xml:space="preserve">mostrar: cola </w:t>
+      </w:r>
+      <w:r>
+        <w:sym w:font="Wingdings" w:char="F0E0"/>
+      </w:r>
+      <w:r>
+        <w:t xml:space="preserve">elementos? </w:t>
+      </w:r>
+      <w:r>
+        <w:tab/>
+      </w:r>
+      <w:r>
+        <w:tab/>
+      </w:r>
+      <w:r>
+        <w:tab/>
+      </w:r>
+      <w:r>
+        <w:tab/>
+      </w:r>
+      <w:r>
+        <w:tab/>
+        <w:t>{Observadora}</w:t>
+      </w:r>
+    </w:p>
+    <w:p>
+      <w:pPr>
+        <w:ind w:firstLine="708"/>
+      </w:pPr>
+      <w:r>
+        <w:t xml:space="preserve">vaciar: cola </w:t>
+      </w:r>
+      <w:r>
+        <w:sym w:font="Wingdings" w:char="F0E0"/>
+      </w:r>
+      <w:proofErr w:type="spellStart"/>
+      <w:r>
+        <w:t>cola</w:t>
+      </w:r>
+      <w:proofErr w:type="spellEnd"/>
+      <w:r>
+        <w:t xml:space="preserve"> </w:t>
+      </w:r>
+      <w:r>
+        <w:tab/>
+      </w:r>
+      <w:r>
+        <w:tab/>
+      </w:r>
+      <w:r>
+        <w:tab/>
+      </w:r>
+      <w:r>
+        <w:tab/>
+      </w:r>
+      <w:r>
+        <w:tab/>
+      </w:r>
+      <w:r>
+        <w:tab/>
+        <w:t>{Modificadora}</w:t>
+      </w:r>
+    </w:p>
+    <w:p>
+      <w:pPr>
+        <w:ind w:firstLine="708"/>
+      </w:pPr>
+    </w:p>
+    <w:p>
+      <w:proofErr w:type="spellStart"/>
+      <w:r>
+        <w:rPr>
+          <w:b/>
+          <w:bCs/>
+        </w:rPr>
+        <w:t>var</w:t>
+      </w:r>
+      <w:proofErr w:type="spellEnd"/>
+      <w:r>
+        <w:t xml:space="preserve"> c: cola; x: elemento</w:t>
+      </w:r>
+    </w:p>
+    <w:p>
+      <w:pPr>
+        <w:rPr>
+          <w:b/>
+          <w:bCs/>
+        </w:rPr>
+      </w:pPr>
+      <w:r>
+        <w:rPr>
+          <w:b/>
+          <w:bCs/>
+        </w:rPr>
+        <w:t>ecuaciones de definitud</w:t>
+      </w:r>
+    </w:p>
+    <w:p>
+      <w:r>
+        <w:tab/>
+        <w:t>Def (eliminar (añadir (</w:t>
+      </w:r>
+      <w:proofErr w:type="spellStart"/>
+      <w:proofErr w:type="gramStart"/>
+      <w:r>
+        <w:t>x,c</w:t>
+      </w:r>
+      <w:proofErr w:type="spellEnd"/>
+      <w:proofErr w:type="gramEnd"/>
+      <w:r>
+        <w:t xml:space="preserve">))) </w:t>
+      </w:r>
+    </w:p>
+    <w:p>
+      <w:pPr>
+        <w:ind w:firstLine="708"/>
+      </w:pPr>
+      <w:r>
+        <w:t>Def (primero (añadir (</w:t>
+      </w:r>
+      <w:proofErr w:type="spellStart"/>
+      <w:proofErr w:type="gramStart"/>
+      <w:r>
+        <w:t>x,c</w:t>
+      </w:r>
+      <w:proofErr w:type="spellEnd"/>
+      <w:proofErr w:type="gramEnd"/>
+      <w:r>
+        <w:t>)))</w:t>
+      </w:r>
+    </w:p>
+    <w:p>
+      <w:pPr>
+        <w:rPr>
+          <w:b/>
+          <w:bCs/>
+        </w:rPr>
+      </w:pPr>
+      <w:r>
+        <w:rPr>
+          <w:b/>
+          <w:bCs/>
+        </w:rPr>
+        <w:t>ecuaciones</w:t>
+      </w:r>
+    </w:p>
+    <w:p>
+      <w:r>
+        <w:tab/>
+      </w:r>
+      <w:proofErr w:type="gramStart"/>
+      <w:r>
+        <w:t>eliminar( añadir</w:t>
+      </w:r>
+      <w:proofErr w:type="gramEnd"/>
+      <w:r>
+        <w:t>(</w:t>
+      </w:r>
+      <w:proofErr w:type="spellStart"/>
+      <w:r>
+        <w:t>x,cvacía</w:t>
+      </w:r>
+      <w:proofErr w:type="spellEnd"/>
+      <w:r>
+        <w:t xml:space="preserve">) ) = </w:t>
+      </w:r>
+      <w:proofErr w:type="spellStart"/>
+      <w:r>
+        <w:t>cvacía</w:t>
+      </w:r>
+      <w:proofErr w:type="spellEnd"/>
+      <w:r>
+        <w:t xml:space="preserve"> </w:t>
+      </w:r>
+    </w:p>
+    <w:p>
+      <w:pPr>
+        <w:ind w:firstLine="708"/>
+      </w:pPr>
+      <w:proofErr w:type="gramStart"/>
+      <w:r>
+        <w:t>vacía?(</w:t>
+      </w:r>
+      <w:proofErr w:type="gramEnd"/>
+      <w:r>
+        <w:t xml:space="preserve">c)=F </w:t>
+      </w:r>
+      <w:r>
+        <w:rPr>
+          <w:rFonts w:ascii="Cambria Math" w:hAnsi="Cambria Math" w:cs="Cambria Math"/>
+        </w:rPr>
+        <w:t>⇒</w:t>
+      </w:r>
+      <w:r>
+        <w:t xml:space="preserve"> eliminar( a</w:t>
+      </w:r>
+      <w:r>
+        <w:rPr>
+          <w:rFonts w:ascii="Aptos" w:hAnsi="Aptos" w:cs="Aptos"/>
+        </w:rPr>
+        <w:t>ñ</w:t>
+      </w:r>
+      <w:r>
+        <w:t>adir(</w:t>
+      </w:r>
+      <w:proofErr w:type="spellStart"/>
+      <w:r>
+        <w:t>x,c</w:t>
+      </w:r>
+      <w:proofErr w:type="spellEnd"/>
+      <w:r>
+        <w:t>) ) = a</w:t>
+      </w:r>
+      <w:r>
+        <w:rPr>
+          <w:rFonts w:ascii="Aptos" w:hAnsi="Aptos" w:cs="Aptos"/>
+        </w:rPr>
+        <w:t>ñ</w:t>
+      </w:r>
+      <w:r>
+        <w:t xml:space="preserve">adir( </w:t>
+      </w:r>
+      <w:proofErr w:type="spellStart"/>
+      <w:r>
+        <w:t>x,eliminar</w:t>
+      </w:r>
+      <w:proofErr w:type="spellEnd"/>
+      <w:r>
+        <w:t xml:space="preserve">(c) ) </w:t>
+      </w:r>
+    </w:p>
+    <w:p>
+      <w:pPr>
+        <w:ind w:firstLine="708"/>
+      </w:pPr>
+      <w:proofErr w:type="gramStart"/>
+      <w:r>
+        <w:t>primero( añadir</w:t>
+      </w:r>
+      <w:proofErr w:type="gramEnd"/>
+      <w:r>
+        <w:t>(</w:t>
+      </w:r>
+      <w:proofErr w:type="spellStart"/>
+      <w:r>
+        <w:t>x,cvacía</w:t>
+      </w:r>
+      <w:proofErr w:type="spellEnd"/>
+      <w:r>
+        <w:t xml:space="preserve">) ) = x </w:t>
+      </w:r>
+    </w:p>
+    <w:p>
+      <w:pPr>
+        <w:ind w:firstLine="708"/>
+      </w:pPr>
+      <w:proofErr w:type="gramStart"/>
+      <w:r>
+        <w:t>vacía?(</w:t>
+      </w:r>
+      <w:proofErr w:type="gramEnd"/>
+      <w:r>
+        <w:t xml:space="preserve">c)=F </w:t>
+      </w:r>
+      <w:r>
+        <w:rPr>
+          <w:rFonts w:ascii="Cambria Math" w:hAnsi="Cambria Math" w:cs="Cambria Math"/>
+        </w:rPr>
+        <w:t>⇒</w:t>
+      </w:r>
+      <w:r>
+        <w:t xml:space="preserve"> primero( a</w:t>
+      </w:r>
+      <w:r>
+        <w:rPr>
+          <w:rFonts w:ascii="Aptos" w:hAnsi="Aptos" w:cs="Aptos"/>
+        </w:rPr>
+        <w:t>ñ</w:t>
+      </w:r>
+      <w:r>
+        <w:t>adir(</w:t>
+      </w:r>
+      <w:proofErr w:type="spellStart"/>
+      <w:r>
+        <w:t>x,c</w:t>
+      </w:r>
+      <w:proofErr w:type="spellEnd"/>
+      <w:r>
+        <w:t xml:space="preserve">) ) = primero(c) </w:t>
+      </w:r>
+    </w:p>
+    <w:p>
+      <w:pPr>
+        <w:ind w:firstLine="708"/>
+      </w:pPr>
+      <w:proofErr w:type="gramStart"/>
+      <w:r>
+        <w:t>vacía?(</w:t>
+      </w:r>
+      <w:proofErr w:type="gramEnd"/>
+      <w:r>
+        <w:t xml:space="preserve"> </w:t>
+      </w:r>
+      <w:proofErr w:type="spellStart"/>
+      <w:r>
+        <w:t>cvacía</w:t>
+      </w:r>
+      <w:proofErr w:type="spellEnd"/>
+      <w:r>
+        <w:t xml:space="preserve"> ) = T </w:t>
+      </w:r>
+    </w:p>
+    <w:p>
+      <w:pPr>
+        <w:ind w:firstLine="708"/>
+      </w:pPr>
+      <w:proofErr w:type="gramStart"/>
+      <w:r>
+        <w:t>vacía?(</w:t>
+      </w:r>
+      <w:proofErr w:type="gramEnd"/>
+      <w:r>
+        <w:t xml:space="preserve"> añadir(</w:t>
+      </w:r>
+      <w:proofErr w:type="spellStart"/>
+      <w:r>
+        <w:t>x,c</w:t>
+      </w:r>
+      <w:proofErr w:type="spellEnd"/>
+      <w:r>
+        <w:t>) ) = F</w:t>
+      </w:r>
+    </w:p>
     <w:p/>
     <w:p/>
+    <w:p>
+      <w:pPr>
+        <w:pStyle w:val="Titulo3"/>
+        <w:outlineLvl w:val="2"/>
+      </w:pPr>
+      <w:r>
+        <w:t>Lista</w:t>
+      </w:r>
+    </w:p>
+    <w:p>
+      <w:pPr>
+        <w:rPr>
+          <w:b/>
+          <w:bCs/>
+        </w:rPr>
+      </w:pPr>
+      <w:r>
+        <w:rPr>
+          <w:b/>
+          <w:bCs/>
+        </w:rPr>
+        <w:t>O</w:t>
+      </w:r>
+      <w:r>
+        <w:rPr>
+          <w:b/>
+          <w:bCs/>
+        </w:rPr>
+        <w:t>peraciones</w:t>
+      </w:r>
+    </w:p>
+    <w:p>
+      <w:r>
+        <w:tab/>
+        <w:t xml:space="preserve">[]: </w:t>
+      </w:r>
+      <w:r>
+        <w:sym w:font="Wingdings" w:char="F0E0"/>
+      </w:r>
+      <w:r>
+        <w:t>lista</w:t>
+      </w:r>
+      <w:r>
+        <w:t xml:space="preserve"> (Generar lista </w:t>
+      </w:r>
+      <w:proofErr w:type="spellStart"/>
+      <w:r>
+        <w:t>vacia</w:t>
+      </w:r>
+      <w:proofErr w:type="spellEnd"/>
+      <w:r>
+        <w:t>)</w:t>
+      </w:r>
+      <w:r>
+        <w:tab/>
+      </w:r>
+      <w:r>
+        <w:tab/>
+      </w:r>
+      <w:r>
+        <w:tab/>
+      </w:r>
+      <w:r>
+        <w:tab/>
+        <w:t>{Generadora}</w:t>
+      </w:r>
+    </w:p>
+    <w:p>
+      <w:r>
+        <w:tab/>
+      </w:r>
+    </w:p>
+    <w:p>
+      <w:pPr>
+        <w:ind w:firstLine="708"/>
+      </w:pPr>
+      <w:r>
+        <w:t>(añadir por la izquierda)</w:t>
+      </w:r>
+    </w:p>
+    <w:p>
+      <w:r>
+        <w:tab/>
+      </w:r>
+      <w:proofErr w:type="gramStart"/>
+      <w:r>
+        <w:t>_:_</w:t>
+      </w:r>
+      <w:proofErr w:type="gramEnd"/>
+      <w:r>
+        <w:t xml:space="preserve">: elemento lista </w:t>
+      </w:r>
+      <w:r>
+        <w:sym w:font="Wingdings" w:char="F0E0"/>
+      </w:r>
+      <w:r>
+        <w:t xml:space="preserve"> </w:t>
+      </w:r>
+      <w:proofErr w:type="spellStart"/>
+      <w:r>
+        <w:t>lista</w:t>
+      </w:r>
+      <w:proofErr w:type="spellEnd"/>
+      <w:r>
+        <w:t xml:space="preserve"> </w:t>
+      </w:r>
+      <w:r>
+        <w:tab/>
+      </w:r>
+      <w:r>
+        <w:tab/>
+      </w:r>
+      <w:r>
+        <w:tab/>
+      </w:r>
+      <w:r>
+        <w:tab/>
+        <w:t>{Generadora}</w:t>
+      </w:r>
+    </w:p>
+    <w:p>
+      <w:pPr>
+        <w:ind w:firstLine="708"/>
+      </w:pPr>
+      <w:r>
+        <w:t xml:space="preserve">(añadir por la </w:t>
+      </w:r>
+      <w:r>
+        <w:t>derecha</w:t>
+      </w:r>
+      <w:r>
+        <w:t>)</w:t>
+      </w:r>
+    </w:p>
+    <w:p>
+      <w:r>
+        <w:tab/>
+        <w:t>_</w:t>
+      </w:r>
+      <w:r>
+        <w:t>#</w:t>
+      </w:r>
+      <w:r>
+        <w:t xml:space="preserve">_: </w:t>
+      </w:r>
+      <w:proofErr w:type="gramStart"/>
+      <w:r>
+        <w:t>elemento lista</w:t>
+      </w:r>
+      <w:proofErr w:type="gramEnd"/>
+      <w:r>
+        <w:t xml:space="preserve"> </w:t>
+      </w:r>
+      <w:r>
+        <w:sym w:font="Wingdings" w:char="F0E0"/>
+      </w:r>
+      <w:r>
+        <w:t xml:space="preserve"> </w:t>
+      </w:r>
+      <w:proofErr w:type="spellStart"/>
+      <w:r>
+        <w:t>lista</w:t>
+      </w:r>
+      <w:proofErr w:type="spellEnd"/>
+      <w:r>
+        <w:t xml:space="preserve"> </w:t>
+      </w:r>
+      <w:r>
+        <w:tab/>
+      </w:r>
+      <w:r>
+        <w:tab/>
+      </w:r>
+      <w:r>
+        <w:tab/>
+      </w:r>
+      <w:r>
+        <w:tab/>
+        <w:t>{Generadora}</w:t>
+      </w:r>
+    </w:p>
+    <w:p>
+      <w:pPr>
+        <w:ind w:firstLine="708"/>
+      </w:pPr>
+    </w:p>
+    <w:p>
+      <w:r>
+        <w:tab/>
+        <w:t xml:space="preserve">parcial eliminar: </w:t>
+      </w:r>
+      <w:r>
+        <w:t>natural</w:t>
+      </w:r>
+      <w:r>
+        <w:t xml:space="preserve"> lista </w:t>
+      </w:r>
+      <w:r>
+        <w:sym w:font="Wingdings" w:char="F0E0"/>
+      </w:r>
+      <w:proofErr w:type="spellStart"/>
+      <w:r>
+        <w:t>lista</w:t>
+      </w:r>
+      <w:proofErr w:type="spellEnd"/>
+      <w:r>
+        <w:tab/>
+      </w:r>
+      <w:r>
+        <w:tab/>
+      </w:r>
+      <w:r>
+        <w:tab/>
+        <w:t>{Modificadora}</w:t>
+      </w:r>
+    </w:p>
+    <w:p>
+      <w:r>
+        <w:tab/>
+        <w:t xml:space="preserve">parcial </w:t>
+      </w:r>
+      <w:proofErr w:type="spellStart"/>
+      <w:r>
+        <w:t>getPrimero</w:t>
+      </w:r>
+      <w:proofErr w:type="spellEnd"/>
+      <w:r>
+        <w:t xml:space="preserve">: lista </w:t>
+      </w:r>
+      <w:r>
+        <w:sym w:font="Wingdings" w:char="F0E0"/>
+      </w:r>
+      <w:r>
+        <w:t xml:space="preserve"> elemento </w:t>
+      </w:r>
+      <w:r>
+        <w:tab/>
+      </w:r>
+      <w:r>
+        <w:tab/>
+      </w:r>
+      <w:r>
+        <w:tab/>
+        <w:t>{Observadora}</w:t>
+      </w:r>
+    </w:p>
+    <w:p>
+      <w:r>
+        <w:tab/>
+        <w:t xml:space="preserve">parcial </w:t>
+      </w:r>
+      <w:proofErr w:type="spellStart"/>
+      <w:r>
+        <w:t>getUltimo</w:t>
+      </w:r>
+      <w:proofErr w:type="spellEnd"/>
+      <w:r>
+        <w:t xml:space="preserve">: lista </w:t>
+      </w:r>
+      <w:r>
+        <w:sym w:font="Wingdings" w:char="F0E0"/>
+      </w:r>
+      <w:r>
+        <w:t>elemento</w:t>
+      </w:r>
+      <w:r>
+        <w:tab/>
+      </w:r>
+      <w:r>
+        <w:tab/>
+      </w:r>
+      <w:r>
+        <w:tab/>
+        <w:t>{Observadora}</w:t>
+      </w:r>
+    </w:p>
+    <w:p>
+      <w:r>
+        <w:tab/>
+      </w:r>
+      <w:proofErr w:type="spellStart"/>
+      <w:r>
+        <w:t>getLongitud</w:t>
+      </w:r>
+      <w:proofErr w:type="spellEnd"/>
+      <w:r>
+        <w:t xml:space="preserve">: lista </w:t>
+      </w:r>
+      <w:r>
+        <w:sym w:font="Wingdings" w:char="F0E0"/>
+      </w:r>
+      <w:r>
+        <w:t xml:space="preserve">natural </w:t>
+      </w:r>
+      <w:r>
+        <w:tab/>
+      </w:r>
+      <w:r>
+        <w:tab/>
+      </w:r>
+      <w:r>
+        <w:tab/>
+      </w:r>
+      <w:r>
+        <w:tab/>
+        <w:t>{Observadora}</w:t>
+      </w:r>
+    </w:p>
+    <w:p>
+      <w:r>
+        <w:lastRenderedPageBreak/>
+        <w:tab/>
+      </w:r>
+      <w:r>
+        <w:t>contiene</w:t>
+      </w:r>
+      <w:r>
+        <w:t>:</w:t>
+      </w:r>
+      <w:r>
+        <w:t xml:space="preserve"> natural</w:t>
+      </w:r>
+      <w:r>
+        <w:t xml:space="preserve"> lista </w:t>
+      </w:r>
+      <w:r>
+        <w:sym w:font="Wingdings" w:char="F0E0"/>
+      </w:r>
+      <w:proofErr w:type="spellStart"/>
+      <w:r>
+        <w:t>bool</w:t>
+      </w:r>
+      <w:proofErr w:type="spellEnd"/>
+      <w:r>
+        <w:tab/>
+      </w:r>
+      <w:r>
+        <w:tab/>
+      </w:r>
+      <w:r>
+        <w:tab/>
+      </w:r>
+      <w:r>
+        <w:tab/>
+        <w:t>{Observadora}</w:t>
+      </w:r>
+    </w:p>
+    <w:p>
+      <w:r>
+        <w:tab/>
+        <w:t xml:space="preserve">vaciar: lista </w:t>
+      </w:r>
+      <w:r>
+        <w:sym w:font="Wingdings" w:char="F0E0"/>
+      </w:r>
+      <w:proofErr w:type="spellStart"/>
+      <w:r>
+        <w:t>lista</w:t>
+      </w:r>
+      <w:proofErr w:type="spellEnd"/>
+      <w:r>
+        <w:t xml:space="preserve"> </w:t>
+      </w:r>
+      <w:r>
+        <w:tab/>
+      </w:r>
+      <w:r>
+        <w:tab/>
+      </w:r>
+      <w:r>
+        <w:tab/>
+      </w:r>
+      <w:r>
+        <w:tab/>
+      </w:r>
+      <w:r>
+        <w:tab/>
+        <w:t>{Modificadora}</w:t>
+      </w:r>
+    </w:p>
+    <w:p>
+      <w:r>
+        <w:tab/>
+      </w:r>
+      <w:proofErr w:type="spellStart"/>
+      <w:r>
+        <w:t>cambiarPrioridad</w:t>
+      </w:r>
+      <w:proofErr w:type="spellEnd"/>
+      <w:r>
+        <w:t xml:space="preserve">: natural </w:t>
+      </w:r>
+      <w:proofErr w:type="spellStart"/>
+      <w:r>
+        <w:t>natural</w:t>
+      </w:r>
+      <w:proofErr w:type="spellEnd"/>
+      <w:r>
+        <w:t xml:space="preserve"> lista </w:t>
+      </w:r>
+      <w:r>
+        <w:sym w:font="Wingdings" w:char="F0E0"/>
+      </w:r>
+      <w:proofErr w:type="spellStart"/>
+      <w:r>
+        <w:t>lista</w:t>
+      </w:r>
+      <w:proofErr w:type="spellEnd"/>
+      <w:r>
+        <w:t xml:space="preserve"> </w:t>
+      </w:r>
+      <w:r>
+        <w:tab/>
+        <w:t>{Modificadora}</w:t>
+      </w:r>
+    </w:p>
+    <w:p>
+      <w:r>
+        <w:tab/>
+      </w:r>
+    </w:p>
+    <w:p>
+      <w:proofErr w:type="spellStart"/>
+      <w:r>
+        <w:rPr>
+          <w:b/>
+          <w:bCs/>
+        </w:rPr>
+        <w:t>var</w:t>
+      </w:r>
+      <w:proofErr w:type="spellEnd"/>
+      <w:r>
+        <w:t xml:space="preserve"> x: elemento; l: lista</w:t>
+      </w:r>
+    </w:p>
+    <w:p>
+      <w:pPr>
+        <w:rPr>
+          <w:b/>
+          <w:bCs/>
+        </w:rPr>
+      </w:pPr>
+      <w:r>
+        <w:rPr>
+          <w:b/>
+          <w:bCs/>
+        </w:rPr>
+        <w:t>ecuaciones de definitud</w:t>
+      </w:r>
+      <w:r>
+        <w:rPr>
+          <w:b/>
+          <w:bCs/>
+        </w:rPr>
+        <w:t xml:space="preserve"> (</w:t>
+      </w:r>
+      <w:r>
+        <w:t xml:space="preserve">los </w:t>
+      </w:r>
+      <w:r>
+        <w:t>5</w:t>
+      </w:r>
+      <w:r>
+        <w:t xml:space="preserve"> requieren que la lista no este </w:t>
+      </w:r>
+      <w:proofErr w:type="spellStart"/>
+      <w:r>
+        <w:t>vacia</w:t>
+      </w:r>
+      <w:proofErr w:type="spellEnd"/>
+      <w:r>
+        <w:t>)</w:t>
+      </w:r>
+    </w:p>
+    <w:p>
+      <w:r>
+        <w:tab/>
+        <w:t>Def (</w:t>
+      </w:r>
+      <w:proofErr w:type="spellStart"/>
+      <w:r>
+        <w:t>prim</w:t>
+      </w:r>
+      <w:proofErr w:type="spellEnd"/>
+      <w:r>
+        <w:t xml:space="preserve"> (</w:t>
+      </w:r>
+      <w:proofErr w:type="spellStart"/>
+      <w:proofErr w:type="gramStart"/>
+      <w:r>
+        <w:t>x:l</w:t>
+      </w:r>
+      <w:proofErr w:type="spellEnd"/>
+      <w:proofErr w:type="gramEnd"/>
+      <w:r>
+        <w:t>))</w:t>
+      </w:r>
+    </w:p>
+    <w:p>
+      <w:r>
+        <w:tab/>
+        <w:t>Def (</w:t>
+      </w:r>
+      <w:proofErr w:type="spellStart"/>
+      <w:r>
+        <w:t>ult</w:t>
+      </w:r>
+      <w:proofErr w:type="spellEnd"/>
+      <w:r>
+        <w:t xml:space="preserve"> (</w:t>
+      </w:r>
+      <w:proofErr w:type="spellStart"/>
+      <w:proofErr w:type="gramStart"/>
+      <w:r>
+        <w:t>x:l</w:t>
+      </w:r>
+      <w:proofErr w:type="spellEnd"/>
+      <w:proofErr w:type="gramEnd"/>
+      <w:r>
+        <w:t>))</w:t>
+      </w:r>
+      <w:r>
+        <w:t xml:space="preserve"> </w:t>
+      </w:r>
+    </w:p>
+    <w:p>
+      <w:pPr>
+        <w:ind w:firstLine="708"/>
+      </w:pPr>
+      <w:r>
+        <w:t>Def (</w:t>
+      </w:r>
+      <w:proofErr w:type="spellStart"/>
+      <w:r>
+        <w:t>elpri</w:t>
+      </w:r>
+      <w:proofErr w:type="spellEnd"/>
+      <w:r>
+        <w:t xml:space="preserve"> (</w:t>
+      </w:r>
+      <w:proofErr w:type="spellStart"/>
+      <w:proofErr w:type="gramStart"/>
+      <w:r>
+        <w:t>x:l</w:t>
+      </w:r>
+      <w:proofErr w:type="spellEnd"/>
+      <w:proofErr w:type="gramEnd"/>
+      <w:r>
+        <w:t>))</w:t>
+      </w:r>
+      <w:r>
+        <w:t xml:space="preserve"> </w:t>
+      </w:r>
+    </w:p>
+    <w:p>
+      <w:pPr>
+        <w:ind w:firstLine="708"/>
+      </w:pPr>
+      <w:r>
+        <w:t>Def (</w:t>
+      </w:r>
+      <w:proofErr w:type="spellStart"/>
+      <w:r>
+        <w:t>elult</w:t>
+      </w:r>
+      <w:proofErr w:type="spellEnd"/>
+      <w:r>
+        <w:t xml:space="preserve"> (</w:t>
+      </w:r>
+      <w:proofErr w:type="spellStart"/>
+      <w:proofErr w:type="gramStart"/>
+      <w:r>
+        <w:t>x:l</w:t>
+      </w:r>
+      <w:proofErr w:type="spellEnd"/>
+      <w:proofErr w:type="gramEnd"/>
+      <w:r>
+        <w:t>))</w:t>
+      </w:r>
+      <w:r>
+        <w:t xml:space="preserve"> </w:t>
+      </w:r>
+    </w:p>
+    <w:p>
+      <w:pPr>
+        <w:ind w:firstLine="708"/>
+      </w:pPr>
+      <w:r>
+        <w:t>Def (eliminar (</w:t>
+      </w:r>
+      <w:proofErr w:type="spellStart"/>
+      <w:proofErr w:type="gramStart"/>
+      <w:r>
+        <w:t>x:l</w:t>
+      </w:r>
+      <w:proofErr w:type="spellEnd"/>
+      <w:proofErr w:type="gramEnd"/>
+      <w:r>
+        <w:t>))</w:t>
+      </w:r>
+    </w:p>
+    <w:p>
+      <w:pPr>
+        <w:rPr>
+          <w:b/>
+          <w:bCs/>
+        </w:rPr>
+      </w:pPr>
+      <w:r>
+        <w:rPr>
+          <w:b/>
+          <w:bCs/>
+        </w:rPr>
+        <w:t>ecuaciones</w:t>
+      </w:r>
+    </w:p>
+    <w:p>
+      <w:r>
+        <w:tab/>
+      </w:r>
+      <w:proofErr w:type="spellStart"/>
+      <w:r>
+        <w:t>elpri</w:t>
+      </w:r>
+      <w:proofErr w:type="spellEnd"/>
+      <w:r>
+        <w:t xml:space="preserve"> (</w:t>
+      </w:r>
+      <w:proofErr w:type="spellStart"/>
+      <w:proofErr w:type="gramStart"/>
+      <w:r>
+        <w:t>x:l</w:t>
+      </w:r>
+      <w:proofErr w:type="spellEnd"/>
+      <w:proofErr w:type="gramEnd"/>
+      <w:r>
+        <w:t>) = l</w:t>
+      </w:r>
+    </w:p>
+    <w:p>
+      <w:r>
+        <w:tab/>
+        <w:t>eliminar (</w:t>
+      </w:r>
+      <w:proofErr w:type="spellStart"/>
+      <w:proofErr w:type="gramStart"/>
+      <w:r>
+        <w:t>x:l</w:t>
+      </w:r>
+      <w:proofErr w:type="spellEnd"/>
+      <w:proofErr w:type="gramEnd"/>
+      <w:r>
+        <w:t>) = eliminar (</w:t>
+      </w:r>
+      <w:proofErr w:type="spellStart"/>
+      <w:r>
+        <w:t>x#l</w:t>
+      </w:r>
+      <w:proofErr w:type="spellEnd"/>
+      <w:r>
+        <w:t>)</w:t>
+      </w:r>
+    </w:p>
+    <w:p>
+      <w:r>
+        <w:tab/>
+      </w:r>
+      <w:proofErr w:type="spellStart"/>
+      <w:r>
+        <w:t>vacia</w:t>
+      </w:r>
+      <w:proofErr w:type="spellEnd"/>
+      <w:r>
+        <w:t xml:space="preserve">? (l) = T </w:t>
+      </w:r>
+      <w:r>
+        <w:sym w:font="Wingdings" w:char="F0E0"/>
+      </w:r>
+      <w:r>
+        <w:t xml:space="preserve"> </w:t>
+      </w:r>
+      <w:proofErr w:type="spellStart"/>
+      <w:r>
+        <w:t>elult</w:t>
+      </w:r>
+      <w:proofErr w:type="spellEnd"/>
+      <w:r>
+        <w:t xml:space="preserve"> (</w:t>
+      </w:r>
+      <w:proofErr w:type="spellStart"/>
+      <w:proofErr w:type="gramStart"/>
+      <w:r>
+        <w:t>x:l</w:t>
+      </w:r>
+      <w:proofErr w:type="spellEnd"/>
+      <w:proofErr w:type="gramEnd"/>
+      <w:r>
+        <w:t>) = []</w:t>
+      </w:r>
+    </w:p>
+    <w:p>
+      <w:r>
+        <w:tab/>
+      </w:r>
+      <w:proofErr w:type="spellStart"/>
+      <w:r>
+        <w:t>vacia</w:t>
+      </w:r>
+      <w:proofErr w:type="spellEnd"/>
+      <w:r>
+        <w:t xml:space="preserve">? (l) = F </w:t>
+      </w:r>
+      <w:r>
+        <w:sym w:font="Wingdings" w:char="F0E0"/>
+      </w:r>
+      <w:r>
+        <w:t xml:space="preserve"> </w:t>
+      </w:r>
+      <w:proofErr w:type="spellStart"/>
+      <w:r>
+        <w:t>elult</w:t>
+      </w:r>
+      <w:proofErr w:type="spellEnd"/>
+      <w:r>
+        <w:t xml:space="preserve"> (</w:t>
+      </w:r>
+      <w:proofErr w:type="spellStart"/>
+      <w:proofErr w:type="gramStart"/>
+      <w:r>
+        <w:t>x:l</w:t>
+      </w:r>
+      <w:proofErr w:type="spellEnd"/>
+      <w:proofErr w:type="gramEnd"/>
+      <w:r>
+        <w:t>) = x:elult (l)</w:t>
+      </w:r>
+    </w:p>
+    <w:p>
+      <w:r>
+        <w:tab/>
+      </w:r>
+      <w:proofErr w:type="spellStart"/>
+      <w:r>
+        <w:t>prim</w:t>
+      </w:r>
+      <w:proofErr w:type="spellEnd"/>
+      <w:r>
+        <w:t xml:space="preserve"> (</w:t>
+      </w:r>
+      <w:proofErr w:type="spellStart"/>
+      <w:proofErr w:type="gramStart"/>
+      <w:r>
+        <w:t>x:l</w:t>
+      </w:r>
+      <w:proofErr w:type="spellEnd"/>
+      <w:proofErr w:type="gramEnd"/>
+      <w:r>
+        <w:t>) = x</w:t>
+      </w:r>
+    </w:p>
+    <w:p>
+      <w:r>
+        <w:tab/>
+      </w:r>
+      <w:proofErr w:type="spellStart"/>
+      <w:r>
+        <w:t>vacia</w:t>
+      </w:r>
+      <w:proofErr w:type="spellEnd"/>
+      <w:r>
+        <w:t xml:space="preserve">? (l) = T </w:t>
+      </w:r>
+      <w:r>
+        <w:sym w:font="Wingdings" w:char="F0E0"/>
+      </w:r>
+      <w:r>
+        <w:t xml:space="preserve"> </w:t>
+      </w:r>
+      <w:proofErr w:type="spellStart"/>
+      <w:r>
+        <w:t>ult</w:t>
+      </w:r>
+      <w:proofErr w:type="spellEnd"/>
+      <w:r>
+        <w:t xml:space="preserve"> (</w:t>
+      </w:r>
+      <w:proofErr w:type="spellStart"/>
+      <w:proofErr w:type="gramStart"/>
+      <w:r>
+        <w:t>x:l</w:t>
+      </w:r>
+      <w:proofErr w:type="spellEnd"/>
+      <w:proofErr w:type="gramEnd"/>
+      <w:r>
+        <w:t>) = x</w:t>
+      </w:r>
+    </w:p>
+    <w:p>
+      <w:r>
+        <w:tab/>
+      </w:r>
+      <w:proofErr w:type="spellStart"/>
+      <w:r>
+        <w:t>vacia</w:t>
+      </w:r>
+      <w:proofErr w:type="spellEnd"/>
+      <w:r>
+        <w:t xml:space="preserve">? (l) = F </w:t>
+      </w:r>
+      <w:r>
+        <w:sym w:font="Wingdings" w:char="F0E0"/>
+      </w:r>
+      <w:r>
+        <w:t xml:space="preserve"> </w:t>
+      </w:r>
+      <w:proofErr w:type="spellStart"/>
+      <w:r>
+        <w:t>ult</w:t>
+      </w:r>
+      <w:proofErr w:type="spellEnd"/>
+      <w:r>
+        <w:t xml:space="preserve"> (</w:t>
+      </w:r>
+      <w:proofErr w:type="spellStart"/>
+      <w:proofErr w:type="gramStart"/>
+      <w:r>
+        <w:t>x:l</w:t>
+      </w:r>
+      <w:proofErr w:type="spellEnd"/>
+      <w:proofErr w:type="gramEnd"/>
+      <w:r>
+        <w:t xml:space="preserve">) = </w:t>
+      </w:r>
+      <w:proofErr w:type="spellStart"/>
+      <w:r>
+        <w:t>ult</w:t>
+      </w:r>
+      <w:proofErr w:type="spellEnd"/>
+      <w:r>
+        <w:t xml:space="preserve"> (l)</w:t>
+      </w:r>
+    </w:p>
+    <w:p>
+      <w:r>
+        <w:tab/>
+      </w:r>
+      <w:proofErr w:type="spellStart"/>
+      <w:r>
+        <w:t>vacia</w:t>
+      </w:r>
+      <w:proofErr w:type="spellEnd"/>
+      <w:r>
+        <w:t>? ([]) = T</w:t>
+      </w:r>
+    </w:p>
+    <w:p>
+      <w:r>
+        <w:tab/>
+      </w:r>
+      <w:proofErr w:type="spellStart"/>
+      <w:r>
+        <w:t>vacia</w:t>
+      </w:r>
+      <w:proofErr w:type="spellEnd"/>
+      <w:r>
+        <w:t>? (</w:t>
+      </w:r>
+      <w:proofErr w:type="spellStart"/>
+      <w:proofErr w:type="gramStart"/>
+      <w:r>
+        <w:t>x:l</w:t>
+      </w:r>
+      <w:proofErr w:type="spellEnd"/>
+      <w:proofErr w:type="gramEnd"/>
+      <w:r>
+        <w:t>) = F</w:t>
+      </w:r>
+    </w:p>
     <w:p/>
     <w:p>
       <w:r>
@@ -1574,7 +3953,7 @@
       </w:pPr>
       <w:bookmarkStart w:id="5" w:name="_Toc181011666"/>
       <w:r>
-        <w:t>Problema de la implementación dinámica:</w:t>
+        <w:t>Problema de la implementación dinámica</w:t>
       </w:r>
       <w:bookmarkEnd w:id="5"/>
     </w:p>
@@ -1611,7 +3990,7 @@
       </w:pPr>
       <w:bookmarkStart w:id="6" w:name="_Toc181011667"/>
       <w:r>
-        <w:t>Problema Inicial con el uso de GitHub y GitHub Desktop:</w:t>
+        <w:t>Problema Inicial con el uso de GitHub y GitHub Desktop</w:t>
       </w:r>
       <w:bookmarkEnd w:id="6"/>
     </w:p>
@@ -1728,7 +4107,7 @@
       </w:pPr>
       <w:bookmarkStart w:id="7" w:name="_Toc181011668"/>
       <w:r>
-        <w:t>Problema con la sobre definición de la clase Proceso:</w:t>
+        <w:t>Problema con la sobre definición de la clase Proceso</w:t>
       </w:r>
       <w:bookmarkEnd w:id="7"/>
     </w:p>
@@ -1826,9 +4205,10 @@
     <w:p>
       <w:pPr>
         <w:pStyle w:val="Titulo3"/>
-      </w:pPr>
-      <w:r>
-        <w:t>Duda a la hora de implementar los nombres de procesos.</w:t>
+        <w:outlineLvl w:val="2"/>
+      </w:pPr>
+      <w:r>
+        <w:t>Duda a la hora de implementar los nombres de procesos</w:t>
       </w:r>
     </w:p>
     <w:p>
@@ -1845,23 +4225,21 @@
           <w:sz w:val="28"/>
           <w:szCs w:val="28"/>
         </w:rPr>
-        <w:t xml:space="preserve">Se dudó sobre </w:t>
-      </w:r>
-      <w:proofErr w:type="spellStart"/>
+        <w:t>Se dudó sobre c</w:t>
+      </w:r>
       <w:r>
         <w:rPr>
           <w:sz w:val="28"/>
           <w:szCs w:val="28"/>
         </w:rPr>
-        <w:t>como</w:t>
-      </w:r>
-      <w:proofErr w:type="spellEnd"/>
+        <w:t>ó</w:t>
+      </w:r>
       <w:r>
         <w:rPr>
           <w:sz w:val="28"/>
           <w:szCs w:val="28"/>
         </w:rPr>
-        <w:t xml:space="preserve"> hacer el atributo nombre de los procesos, se pensó e intentó hacer con array de </w:t>
+        <w:t xml:space="preserve">mo hacer el atributo nombre de los procesos, se pensó e intentó hacer con array de </w:t>
       </w:r>
       <w:proofErr w:type="spellStart"/>
       <w:r>
@@ -1922,9 +4300,6 @@
       <w:r>
         <w:t>Creación de Procesos</w:t>
       </w:r>
-      <w:r>
-        <w:t>:</w:t>
-      </w:r>
       <w:bookmarkEnd w:id="9"/>
     </w:p>
     <w:p>
@@ -2053,21 +4428,64 @@
           <w:szCs w:val="24"/>
         </w:rPr>
       </w:pPr>
-      <w:r>
+    </w:p>
+    <w:p>
+      <w:pPr>
+        <w:pStyle w:val="Titulo3"/>
+        <w:outlineLvl w:val="1"/>
+      </w:pPr>
+      <w:bookmarkStart w:id="10" w:name="_Toc181011671"/>
+      <w:r>
+        <w:t>Pila</w:t>
+      </w:r>
+      <w:bookmarkEnd w:id="10"/>
+    </w:p>
+    <w:p>
+      <w:pPr>
+        <w:spacing w:line="240" w:lineRule="auto"/>
         <w:rPr>
           <w:sz w:val="24"/>
           <w:szCs w:val="24"/>
         </w:rPr>
-        <w:t>Constructor, donde se emplean todos estos métodos.</w:t>
-      </w:r>
-    </w:p>
-    <w:p>
-      <w:pPr>
-        <w:spacing w:line="240" w:lineRule="auto"/>
+      </w:pPr>
+      <w:r>
         <w:rPr>
           <w:sz w:val="24"/>
           <w:szCs w:val="24"/>
         </w:rPr>
+        <w:t>Posee las operaciones básicas de las pilas (Insertar, extraer, cima,</w:t>
+      </w:r>
+      <w:r>
+        <w:rPr>
+          <w:sz w:val="24"/>
+          <w:szCs w:val="24"/>
+        </w:rPr>
+        <w:t xml:space="preserve"> </w:t>
+      </w:r>
+      <w:proofErr w:type="spellStart"/>
+      <w:r>
+        <w:rPr>
+          <w:sz w:val="24"/>
+          <w:szCs w:val="24"/>
+        </w:rPr>
+        <w:t>getLongitud</w:t>
+      </w:r>
+      <w:proofErr w:type="spellEnd"/>
+      <w:r>
+        <w:rPr>
+          <w:sz w:val="24"/>
+          <w:szCs w:val="24"/>
+        </w:rPr>
+        <w:t>, vaciar…).</w:t>
+      </w:r>
+    </w:p>
+    <w:p>
+      <w:pPr>
+        <w:spacing w:line="240" w:lineRule="auto"/>
+        <w:rPr>
+          <w:sz w:val="24"/>
+          <w:szCs w:val="24"/>
+        </w:rPr>
       </w:pPr>
     </w:p>
     <w:p>
@@ -2075,14 +4493,11 @@
         <w:pStyle w:val="Titulo3"/>
         <w:outlineLvl w:val="1"/>
       </w:pPr>
-      <w:bookmarkStart w:id="10" w:name="_Toc181011671"/>
-      <w:r>
-        <w:t>Pila</w:t>
-      </w:r>
-      <w:r>
-        <w:t>:</w:t>
-      </w:r>
-      <w:bookmarkEnd w:id="10"/>
+      <w:bookmarkStart w:id="11" w:name="_Toc181011672"/>
+      <w:r>
+        <w:t>Colas</w:t>
+      </w:r>
+      <w:bookmarkEnd w:id="11"/>
     </w:p>
     <w:p>
       <w:pPr>
@@ -2097,34 +4512,64 @@
           <w:sz w:val="24"/>
           <w:szCs w:val="24"/>
         </w:rPr>
-        <w:t xml:space="preserve">Posee las operaciones básicas de las pilas (Insertar, extraer, </w:t>
-      </w:r>
-      <w:proofErr w:type="spellStart"/>
-      <w:proofErr w:type="gramStart"/>
+        <w:t xml:space="preserve">Posee las operaciones básicas de las colas (encolar, desencolar, vaciar, mostrar, ver primero, </w:t>
+      </w:r>
+      <w:proofErr w:type="spellStart"/>
       <w:r>
         <w:rPr>
           <w:sz w:val="24"/>
           <w:szCs w:val="24"/>
         </w:rPr>
-        <w:t>cima,getLongitud</w:t>
-      </w:r>
-      <w:proofErr w:type="spellEnd"/>
-      <w:proofErr w:type="gramEnd"/>
+        <w:t>getLongitud</w:t>
+      </w:r>
+      <w:proofErr w:type="spellEnd"/>
       <w:r>
         <w:rPr>
           <w:sz w:val="24"/>
           <w:szCs w:val="24"/>
         </w:rPr>
-        <w:t>, vaciar…).</w:t>
-      </w:r>
-    </w:p>
-    <w:p>
-      <w:pPr>
-        <w:spacing w:line="240" w:lineRule="auto"/>
+        <w:t xml:space="preserve">, </w:t>
+      </w:r>
+      <w:proofErr w:type="spellStart"/>
+      <w:r>
         <w:rPr>
           <w:sz w:val="24"/>
           <w:szCs w:val="24"/>
         </w:rPr>
+        <w:t>esVacia</w:t>
+      </w:r>
+      <w:proofErr w:type="spellEnd"/>
+      <w:r>
+        <w:rPr>
+          <w:sz w:val="24"/>
+          <w:szCs w:val="24"/>
+        </w:rPr>
+        <w:t xml:space="preserve">), a parte de estas, posee el método </w:t>
+      </w:r>
+      <w:proofErr w:type="spellStart"/>
+      <w:r>
+        <w:rPr>
+          <w:sz w:val="24"/>
+          <w:szCs w:val="24"/>
+        </w:rPr>
+        <w:t>encolarOrdenado</w:t>
+      </w:r>
+      <w:proofErr w:type="spellEnd"/>
+      <w:r>
+        <w:rPr>
+          <w:sz w:val="24"/>
+          <w:szCs w:val="24"/>
+        </w:rPr>
+        <w:t xml:space="preserve">, que extrae de las pilas e inserta según prioridad y tipo en su cola correspondiente. </w:t>
+      </w:r>
+    </w:p>
+    <w:p>
+      <w:pPr>
+        <w:spacing w:line="240" w:lineRule="auto"/>
+        <w:rPr>
+          <w:sz w:val="24"/>
+          <w:szCs w:val="24"/>
+        </w:rPr>
       </w:pPr>
     </w:p>
     <w:p>
@@ -2132,14 +4577,11 @@
         <w:pStyle w:val="Titulo3"/>
         <w:outlineLvl w:val="1"/>
       </w:pPr>
-      <w:bookmarkStart w:id="11" w:name="_Toc181011672"/>
-      <w:r>
-        <w:t>Colas</w:t>
-      </w:r>
-      <w:r>
-        <w:t>:</w:t>
-      </w:r>
-      <w:bookmarkEnd w:id="11"/>
+      <w:bookmarkStart w:id="12" w:name="_Toc181011673"/>
+      <w:r>
+        <w:t>Listas</w:t>
+      </w:r>
+      <w:bookmarkEnd w:id="12"/>
     </w:p>
     <w:p>
       <w:pPr>
@@ -2154,64 +4596,273 @@
           <w:sz w:val="24"/>
           <w:szCs w:val="24"/>
         </w:rPr>
-        <w:t xml:space="preserve">Posee las operaciones básicas de las colas (encolar, desencolar, vaciar, mostrar, ver primero, </w:t>
-      </w:r>
-      <w:proofErr w:type="spellStart"/>
+        <w:t xml:space="preserve">Posee las operaciones básicas de las </w:t>
+      </w:r>
+      <w:proofErr w:type="gramStart"/>
       <w:r>
         <w:rPr>
           <w:sz w:val="24"/>
           <w:szCs w:val="24"/>
         </w:rPr>
-        <w:t>getLongitud</w:t>
-      </w:r>
-      <w:proofErr w:type="spellEnd"/>
+        <w:t xml:space="preserve">listas( </w:t>
+      </w:r>
+      <w:proofErr w:type="spellStart"/>
       <w:r>
         <w:rPr>
           <w:sz w:val="24"/>
           <w:szCs w:val="24"/>
         </w:rPr>
-        <w:t xml:space="preserve">, </w:t>
-      </w:r>
-      <w:proofErr w:type="spellStart"/>
+        <w:t>insertarInicio</w:t>
+      </w:r>
+      <w:proofErr w:type="spellEnd"/>
+      <w:proofErr w:type="gramEnd"/>
       <w:r>
         <w:rPr>
           <w:sz w:val="24"/>
           <w:szCs w:val="24"/>
         </w:rPr>
-        <w:t>esVacia</w:t>
-      </w:r>
-      <w:proofErr w:type="spellEnd"/>
+        <w:t xml:space="preserve">, </w:t>
+      </w:r>
+      <w:proofErr w:type="spellStart"/>
       <w:r>
         <w:rPr>
           <w:sz w:val="24"/>
           <w:szCs w:val="24"/>
         </w:rPr>
-        <w:t xml:space="preserve">), a parte de estas, posee el método </w:t>
-      </w:r>
-      <w:proofErr w:type="spellStart"/>
+        <w:t>insertarFinal,eliminar,mostrar,getLongitud</w:t>
+      </w:r>
+      <w:proofErr w:type="spellEnd"/>
       <w:r>
         <w:rPr>
           <w:sz w:val="24"/>
           <w:szCs w:val="24"/>
         </w:rPr>
-        <w:t>encolarOrdenado</w:t>
-      </w:r>
-      <w:proofErr w:type="spellEnd"/>
+        <w:t xml:space="preserve">, </w:t>
+      </w:r>
+      <w:proofErr w:type="spellStart"/>
       <w:r>
         <w:rPr>
           <w:sz w:val="24"/>
           <w:szCs w:val="24"/>
         </w:rPr>
-        <w:t xml:space="preserve">, que extrae de las pilas e inserta según prioridad y tipo en su cola correspondiente. </w:t>
-      </w:r>
-    </w:p>
-    <w:p>
-      <w:pPr>
-        <w:spacing w:line="240" w:lineRule="auto"/>
+        <w:t>getPrimero</w:t>
+      </w:r>
+      <w:proofErr w:type="spellEnd"/>
+      <w:r>
         <w:rPr>
           <w:sz w:val="24"/>
           <w:szCs w:val="24"/>
         </w:rPr>
+        <w:t xml:space="preserve">, </w:t>
+      </w:r>
+      <w:proofErr w:type="spellStart"/>
+      <w:r>
+        <w:rPr>
+          <w:sz w:val="24"/>
+          <w:szCs w:val="24"/>
+        </w:rPr>
+        <w:t>getUltimo</w:t>
+      </w:r>
+      <w:proofErr w:type="spellEnd"/>
+      <w:r>
+        <w:rPr>
+          <w:sz w:val="24"/>
+          <w:szCs w:val="24"/>
+        </w:rPr>
+        <w:t xml:space="preserve">) a parte de estos, posee los métodos para satisfacer las características de la práctica, estos son: </w:t>
+      </w:r>
+    </w:p>
+    <w:p>
+      <w:pPr>
+        <w:spacing w:line="240" w:lineRule="auto"/>
+        <w:rPr>
+          <w:sz w:val="24"/>
+          <w:szCs w:val="24"/>
+        </w:rPr>
+      </w:pPr>
+      <w:proofErr w:type="gramStart"/>
+      <w:r>
+        <w:rPr>
+          <w:sz w:val="24"/>
+          <w:szCs w:val="24"/>
+        </w:rPr>
+        <w:t>Eliminar(</w:t>
+      </w:r>
+      <w:proofErr w:type="spellStart"/>
+      <w:proofErr w:type="gramEnd"/>
+      <w:r>
+        <w:rPr>
+          <w:sz w:val="24"/>
+          <w:szCs w:val="24"/>
+        </w:rPr>
+        <w:t>int</w:t>
+      </w:r>
+      <w:proofErr w:type="spellEnd"/>
+      <w:r>
+        <w:rPr>
+          <w:sz w:val="24"/>
+          <w:szCs w:val="24"/>
+        </w:rPr>
+        <w:t xml:space="preserve"> PID)-&gt; elimina según un PID introducido por teclado.</w:t>
+      </w:r>
+    </w:p>
+    <w:p>
+      <w:pPr>
+        <w:spacing w:line="240" w:lineRule="auto"/>
+        <w:rPr>
+          <w:sz w:val="24"/>
+          <w:szCs w:val="24"/>
+        </w:rPr>
+      </w:pPr>
+      <w:r>
+        <w:rPr>
+          <w:sz w:val="24"/>
+          <w:szCs w:val="24"/>
+        </w:rPr>
+        <w:t>Mayor prioridad-&gt;muestra el proceso en la lista con mayor prioridad.</w:t>
+      </w:r>
+    </w:p>
+    <w:p>
+      <w:pPr>
+        <w:spacing w:line="240" w:lineRule="auto"/>
+        <w:rPr>
+          <w:sz w:val="24"/>
+          <w:szCs w:val="24"/>
+        </w:rPr>
+      </w:pPr>
+      <w:r>
+        <w:rPr>
+          <w:sz w:val="24"/>
+          <w:szCs w:val="24"/>
+        </w:rPr>
+        <w:t xml:space="preserve">Menor prioridad-&gt; lo mismo que el </w:t>
+      </w:r>
+      <w:proofErr w:type="gramStart"/>
+      <w:r>
+        <w:rPr>
+          <w:sz w:val="24"/>
+          <w:szCs w:val="24"/>
+        </w:rPr>
+        <w:t>anterior</w:t>
+      </w:r>
+      <w:proofErr w:type="gramEnd"/>
+      <w:r>
+        <w:rPr>
+          <w:sz w:val="24"/>
+          <w:szCs w:val="24"/>
+        </w:rPr>
+        <w:t xml:space="preserve"> pero con menor prioridad.</w:t>
+      </w:r>
+    </w:p>
+    <w:p>
+      <w:pPr>
+        <w:spacing w:line="240" w:lineRule="auto"/>
+        <w:rPr>
+          <w:sz w:val="24"/>
+          <w:szCs w:val="24"/>
+        </w:rPr>
+      </w:pPr>
+      <w:proofErr w:type="spellStart"/>
+      <w:proofErr w:type="gramStart"/>
+      <w:r>
+        <w:rPr>
+          <w:sz w:val="24"/>
+          <w:szCs w:val="24"/>
+        </w:rPr>
+        <w:t>busquedaNombre</w:t>
+      </w:r>
+      <w:proofErr w:type="spellEnd"/>
+      <w:r>
+        <w:rPr>
+          <w:sz w:val="24"/>
+          <w:szCs w:val="24"/>
+        </w:rPr>
+        <w:t>(</w:t>
+      </w:r>
+      <w:proofErr w:type="spellStart"/>
+      <w:proofErr w:type="gramEnd"/>
+      <w:r>
+        <w:rPr>
+          <w:sz w:val="24"/>
+          <w:szCs w:val="24"/>
+        </w:rPr>
+        <w:t>string</w:t>
+      </w:r>
+      <w:proofErr w:type="spellEnd"/>
+      <w:r>
+        <w:rPr>
+          <w:sz w:val="24"/>
+          <w:szCs w:val="24"/>
+        </w:rPr>
+        <w:t xml:space="preserve"> nombre)-&gt;muestra los procesos creados por un nombre introducido por consola.</w:t>
+      </w:r>
+    </w:p>
+    <w:p>
+      <w:pPr>
+        <w:spacing w:line="240" w:lineRule="auto"/>
+        <w:rPr>
+          <w:sz w:val="24"/>
+          <w:szCs w:val="24"/>
+        </w:rPr>
+      </w:pPr>
+      <w:proofErr w:type="spellStart"/>
+      <w:proofErr w:type="gramStart"/>
+      <w:r>
+        <w:rPr>
+          <w:sz w:val="24"/>
+          <w:szCs w:val="24"/>
+        </w:rPr>
+        <w:t>cambiarPrioridad</w:t>
+      </w:r>
+      <w:proofErr w:type="spellEnd"/>
+      <w:r>
+        <w:rPr>
+          <w:sz w:val="24"/>
+          <w:szCs w:val="24"/>
+        </w:rPr>
+        <w:t>(</w:t>
+      </w:r>
+      <w:proofErr w:type="spellStart"/>
+      <w:proofErr w:type="gramEnd"/>
+      <w:r>
+        <w:rPr>
+          <w:sz w:val="24"/>
+          <w:szCs w:val="24"/>
+        </w:rPr>
+        <w:t>int</w:t>
+      </w:r>
+      <w:proofErr w:type="spellEnd"/>
+      <w:r>
+        <w:rPr>
+          <w:sz w:val="24"/>
+          <w:szCs w:val="24"/>
+        </w:rPr>
+        <w:t xml:space="preserve"> PID, </w:t>
+      </w:r>
+      <w:proofErr w:type="spellStart"/>
+      <w:r>
+        <w:rPr>
+          <w:sz w:val="24"/>
+          <w:szCs w:val="24"/>
+        </w:rPr>
+        <w:t>int</w:t>
+      </w:r>
+      <w:proofErr w:type="spellEnd"/>
+      <w:r>
+        <w:rPr>
+          <w:sz w:val="24"/>
+          <w:szCs w:val="24"/>
+        </w:rPr>
+        <w:t xml:space="preserve"> Prioridad) -&gt; busca si hay un proceso con el PID introducido y en caso de que exista se le cambia la prioridad. </w:t>
+      </w:r>
+    </w:p>
+    <w:p>
+      <w:pPr>
+        <w:spacing w:line="240" w:lineRule="auto"/>
+        <w:rPr>
+          <w:sz w:val="24"/>
+          <w:szCs w:val="24"/>
+        </w:rPr>
       </w:pPr>
     </w:p>
     <w:p>
@@ -2219,308 +4870,9 @@
         <w:pStyle w:val="Titulo3"/>
         <w:outlineLvl w:val="1"/>
       </w:pPr>
-      <w:bookmarkStart w:id="12" w:name="_Toc181011673"/>
-      <w:r>
-        <w:t>Listas</w:t>
-      </w:r>
-      <w:r>
-        <w:t>:</w:t>
-      </w:r>
-      <w:bookmarkEnd w:id="12"/>
-    </w:p>
-    <w:p>
-      <w:pPr>
-        <w:spacing w:line="240" w:lineRule="auto"/>
-        <w:rPr>
-          <w:sz w:val="24"/>
-          <w:szCs w:val="24"/>
-        </w:rPr>
-      </w:pPr>
-      <w:r>
-        <w:rPr>
-          <w:sz w:val="24"/>
-          <w:szCs w:val="24"/>
-        </w:rPr>
-        <w:t xml:space="preserve">Posee las operaciones básicas de las </w:t>
-      </w:r>
-      <w:proofErr w:type="gramStart"/>
-      <w:r>
-        <w:rPr>
-          <w:sz w:val="24"/>
-          <w:szCs w:val="24"/>
-        </w:rPr>
-        <w:t xml:space="preserve">listas( </w:t>
-      </w:r>
-      <w:proofErr w:type="spellStart"/>
-      <w:r>
-        <w:rPr>
-          <w:sz w:val="24"/>
-          <w:szCs w:val="24"/>
-        </w:rPr>
-        <w:t>insertarInicio</w:t>
-      </w:r>
-      <w:proofErr w:type="spellEnd"/>
-      <w:proofErr w:type="gramEnd"/>
-      <w:r>
-        <w:rPr>
-          <w:sz w:val="24"/>
-          <w:szCs w:val="24"/>
-        </w:rPr>
-        <w:t xml:space="preserve">, </w:t>
-      </w:r>
-      <w:proofErr w:type="spellStart"/>
-      <w:r>
-        <w:rPr>
-          <w:sz w:val="24"/>
-          <w:szCs w:val="24"/>
-        </w:rPr>
-        <w:t>insertarFinal,eliminar,mostrar,getLongitud</w:t>
-      </w:r>
-      <w:proofErr w:type="spellEnd"/>
-      <w:r>
-        <w:rPr>
-          <w:sz w:val="24"/>
-          <w:szCs w:val="24"/>
-        </w:rPr>
-        <w:t xml:space="preserve">, </w:t>
-      </w:r>
-      <w:proofErr w:type="spellStart"/>
-      <w:r>
-        <w:rPr>
-          <w:sz w:val="24"/>
-          <w:szCs w:val="24"/>
-        </w:rPr>
-        <w:t>getPrimero</w:t>
-      </w:r>
-      <w:proofErr w:type="spellEnd"/>
-      <w:r>
-        <w:rPr>
-          <w:sz w:val="24"/>
-          <w:szCs w:val="24"/>
-        </w:rPr>
-        <w:t xml:space="preserve">, </w:t>
-      </w:r>
-      <w:proofErr w:type="spellStart"/>
-      <w:r>
-        <w:rPr>
-          <w:sz w:val="24"/>
-          <w:szCs w:val="24"/>
-        </w:rPr>
-        <w:t>getUltimo</w:t>
-      </w:r>
-      <w:proofErr w:type="spellEnd"/>
-      <w:r>
-        <w:rPr>
-          <w:sz w:val="24"/>
-          <w:szCs w:val="24"/>
-        </w:rPr>
-        <w:t xml:space="preserve">) a parte de estos, posee los métodos para satisfacer las características de la práctica, estos son: </w:t>
-      </w:r>
-    </w:p>
-    <w:p>
-      <w:pPr>
-        <w:spacing w:line="240" w:lineRule="auto"/>
-        <w:rPr>
-          <w:sz w:val="24"/>
-          <w:szCs w:val="24"/>
-        </w:rPr>
-      </w:pPr>
-      <w:proofErr w:type="gramStart"/>
-      <w:r>
-        <w:rPr>
-          <w:sz w:val="24"/>
-          <w:szCs w:val="24"/>
-        </w:rPr>
-        <w:t>Eliminar(</w:t>
-      </w:r>
-      <w:proofErr w:type="spellStart"/>
-      <w:proofErr w:type="gramEnd"/>
-      <w:r>
-        <w:rPr>
-          <w:sz w:val="24"/>
-          <w:szCs w:val="24"/>
-        </w:rPr>
-        <w:t>int</w:t>
-      </w:r>
-      <w:proofErr w:type="spellEnd"/>
-      <w:r>
-        <w:rPr>
-          <w:sz w:val="24"/>
-          <w:szCs w:val="24"/>
-        </w:rPr>
-        <w:t xml:space="preserve"> PID)-&gt; elimina según un PID introducido por teclado.</w:t>
-      </w:r>
-    </w:p>
-    <w:p>
-      <w:pPr>
-        <w:spacing w:line="240" w:lineRule="auto"/>
-        <w:rPr>
-          <w:sz w:val="24"/>
-          <w:szCs w:val="24"/>
-        </w:rPr>
-      </w:pPr>
-      <w:r>
-        <w:rPr>
-          <w:sz w:val="24"/>
-          <w:szCs w:val="24"/>
-        </w:rPr>
-        <w:t>Mayor prioridad-&gt;muestra el proceso en la lista con mayor prioridad.</w:t>
-      </w:r>
-    </w:p>
-    <w:p>
-      <w:pPr>
-        <w:spacing w:line="240" w:lineRule="auto"/>
-        <w:rPr>
-          <w:sz w:val="24"/>
-          <w:szCs w:val="24"/>
-        </w:rPr>
-      </w:pPr>
-      <w:r>
-        <w:rPr>
-          <w:sz w:val="24"/>
-          <w:szCs w:val="24"/>
-        </w:rPr>
-        <w:t xml:space="preserve">Menor prioridad-&gt; lo mismo que el </w:t>
-      </w:r>
-      <w:proofErr w:type="gramStart"/>
-      <w:r>
-        <w:rPr>
-          <w:sz w:val="24"/>
-          <w:szCs w:val="24"/>
-        </w:rPr>
-        <w:t>anterior</w:t>
-      </w:r>
-      <w:proofErr w:type="gramEnd"/>
-      <w:r>
-        <w:rPr>
-          <w:sz w:val="24"/>
-          <w:szCs w:val="24"/>
-        </w:rPr>
-        <w:t xml:space="preserve"> pero con menor prioridad.</w:t>
-      </w:r>
-    </w:p>
-    <w:p>
-      <w:pPr>
-        <w:spacing w:line="240" w:lineRule="auto"/>
-        <w:rPr>
-          <w:sz w:val="24"/>
-          <w:szCs w:val="24"/>
-        </w:rPr>
-      </w:pPr>
-      <w:proofErr w:type="spellStart"/>
-      <w:proofErr w:type="gramStart"/>
-      <w:r>
-        <w:rPr>
-          <w:sz w:val="24"/>
-          <w:szCs w:val="24"/>
-        </w:rPr>
-        <w:t>busquedaNombre</w:t>
-      </w:r>
-      <w:proofErr w:type="spellEnd"/>
-      <w:r>
-        <w:rPr>
-          <w:sz w:val="24"/>
-          <w:szCs w:val="24"/>
-        </w:rPr>
-        <w:t>(</w:t>
-      </w:r>
-      <w:proofErr w:type="spellStart"/>
-      <w:proofErr w:type="gramEnd"/>
-      <w:r>
-        <w:rPr>
-          <w:sz w:val="24"/>
-          <w:szCs w:val="24"/>
-        </w:rPr>
-        <w:t>string</w:t>
-      </w:r>
-      <w:proofErr w:type="spellEnd"/>
-      <w:r>
-        <w:rPr>
-          <w:sz w:val="24"/>
-          <w:szCs w:val="24"/>
-        </w:rPr>
-        <w:t xml:space="preserve"> nombre)-&gt;muestra los procesos creados por un nombre introducido por consola.</w:t>
-      </w:r>
-    </w:p>
-    <w:p>
-      <w:pPr>
-        <w:spacing w:line="240" w:lineRule="auto"/>
-        <w:rPr>
-          <w:sz w:val="24"/>
-          <w:szCs w:val="24"/>
-        </w:rPr>
-      </w:pPr>
-      <w:proofErr w:type="spellStart"/>
-      <w:proofErr w:type="gramStart"/>
-      <w:r>
-        <w:rPr>
-          <w:sz w:val="24"/>
-          <w:szCs w:val="24"/>
-        </w:rPr>
-        <w:t>cambiarPrioridad</w:t>
-      </w:r>
-      <w:proofErr w:type="spellEnd"/>
-      <w:r>
-        <w:rPr>
-          <w:sz w:val="24"/>
-          <w:szCs w:val="24"/>
-        </w:rPr>
-        <w:t>(</w:t>
-      </w:r>
-      <w:proofErr w:type="spellStart"/>
-      <w:proofErr w:type="gramEnd"/>
-      <w:r>
-        <w:rPr>
-          <w:sz w:val="24"/>
-          <w:szCs w:val="24"/>
-        </w:rPr>
-        <w:t>int</w:t>
-      </w:r>
-      <w:proofErr w:type="spellEnd"/>
-      <w:r>
-        <w:rPr>
-          <w:sz w:val="24"/>
-          <w:szCs w:val="24"/>
-        </w:rPr>
-        <w:t xml:space="preserve"> PID, </w:t>
-      </w:r>
-      <w:proofErr w:type="spellStart"/>
-      <w:r>
-        <w:rPr>
-          <w:sz w:val="24"/>
-          <w:szCs w:val="24"/>
-        </w:rPr>
-        <w:t>int</w:t>
-      </w:r>
-      <w:proofErr w:type="spellEnd"/>
-      <w:r>
-        <w:rPr>
-          <w:sz w:val="24"/>
-          <w:szCs w:val="24"/>
-        </w:rPr>
-        <w:t xml:space="preserve"> Prioridad) -&gt; busca si hay un proceso con el PID introducido y en caso de que exista se le cambia la prioridad. </w:t>
-      </w:r>
-    </w:p>
-    <w:p>
-      <w:pPr>
-        <w:spacing w:line="240" w:lineRule="auto"/>
-        <w:rPr>
-          <w:sz w:val="24"/>
-          <w:szCs w:val="24"/>
-        </w:rPr>
-      </w:pPr>
-    </w:p>
-    <w:p>
-      <w:pPr>
-        <w:pStyle w:val="Titulo3"/>
-        <w:outlineLvl w:val="1"/>
-      </w:pPr>
       <w:bookmarkStart w:id="13" w:name="_Toc181011674"/>
       <w:r>
         <w:t>Gestor</w:t>
-      </w:r>
-      <w:r>
-        <w:t>:</w:t>
       </w:r>
       <w:bookmarkEnd w:id="13"/>
     </w:p>
@@ -4112,6 +6464,20 @@
     <w:pitch w:val="variable"/>
     <w:sig w:usb0="20000287" w:usb1="00000003" w:usb2="00000000" w:usb3="00000000" w:csb0="0000019F" w:csb1="00000000"/>
   </w:font>
+  <w:font w:name="Wingdings">
+    <w:panose1 w:val="05000000000000000000"/>
+    <w:charset w:val="02"/>
+    <w:family w:val="auto"/>
+    <w:pitch w:val="variable"/>
+    <w:sig w:usb0="00000000" w:usb1="10000000" w:usb2="00000000" w:usb3="00000000" w:csb0="80000000" w:csb1="00000000"/>
+  </w:font>
+  <w:font w:name="Cambria Math">
+    <w:panose1 w:val="02040503050406030204"/>
+    <w:charset w:val="00"/>
+    <w:family w:val="roman"/>
+    <w:pitch w:val="variable"/>
+    <w:sig w:usb0="E00006FF" w:usb1="420024FF" w:usb2="02000000" w:usb3="00000000" w:csb0="0000019F" w:csb1="00000000"/>
+  </w:font>
 </w:fonts>
 </file>
 
@@ -4132,8 +6498,10 @@
   </w:compat>
   <w:rsids>
     <w:rsidRoot w:val="001A5AA4"/>
+    <w:rsid w:val="000956DF"/>
     <w:rsid w:val="001A5AA4"/>
     <w:rsid w:val="00B01E61"/>
+    <w:rsid w:val="00BD3D3D"/>
     <w:rsid w:val="00EF252B"/>
   </w:rsids>
   <m:mathPr>
@@ -4585,16 +6953,8 @@
     <w:semiHidden/>
     <w:unhideWhenUsed/>
   </w:style>
-  <w:style w:type="paragraph" w:customStyle="1" w:styleId="AB4657FB6215441C8E8915ADCBA1E984">
-    <w:name w:val="AB4657FB6215441C8E8915ADCBA1E984"/>
-    <w:rsid w:val="001A5AA4"/>
-  </w:style>
   <w:style w:type="paragraph" w:customStyle="1" w:styleId="00C816A4F29E4885B0B549AB30A19DB0">
     <w:name w:val="00C816A4F29E4885B0B549AB30A19DB0"/>
-    <w:rsid w:val="001A5AA4"/>
-  </w:style>
-  <w:style w:type="paragraph" w:customStyle="1" w:styleId="92D0849E9CBD4D938234E109DC08F9AD">
-    <w:name w:val="92D0849E9CBD4D938234E109DC08F9AD"/>
     <w:rsid w:val="001A5AA4"/>
   </w:style>
   <w:style w:type="paragraph" w:customStyle="1" w:styleId="170099AB0C7A4F68A41F57DA1275187C">
@@ -4603,22 +6963,6 @@
   </w:style>
   <w:style w:type="paragraph" w:customStyle="1" w:styleId="5029F6DB0F9E4901AC509917BC66B048">
     <w:name w:val="5029F6DB0F9E4901AC509917BC66B048"/>
-    <w:rsid w:val="001A5AA4"/>
-  </w:style>
-  <w:style w:type="paragraph" w:customStyle="1" w:styleId="2538DCD6C34E4EE687AC27810C4E55DA">
-    <w:name w:val="2538DCD6C34E4EE687AC27810C4E55DA"/>
-    <w:rsid w:val="001A5AA4"/>
-  </w:style>
-  <w:style w:type="paragraph" w:customStyle="1" w:styleId="D42FEE50948E42A69A87A142AA39E41E">
-    <w:name w:val="D42FEE50948E42A69A87A142AA39E41E"/>
-    <w:rsid w:val="001A5AA4"/>
-  </w:style>
-  <w:style w:type="paragraph" w:customStyle="1" w:styleId="5A043F7E9F8A427E9F997565B3AD8C6C">
-    <w:name w:val="5A043F7E9F8A427E9F997565B3AD8C6C"/>
-    <w:rsid w:val="001A5AA4"/>
-  </w:style>
-  <w:style w:type="paragraph" w:customStyle="1" w:styleId="437EE13EE6B64CD684F37E2E5CD3DB92">
-    <w:name w:val="437EE13EE6B64CD684F37E2E5CD3DB92"/>
     <w:rsid w:val="001A5AA4"/>
   </w:style>
 </w:styles>

</xml_diff>

<commit_message>
Capturas de pantalla del codigo
</commit_message>
<xml_diff>
--- a/Documentacion.docx
+++ b/Documentacion.docx
@@ -6443,6 +6443,11 @@
       </w:r>
     </w:p>
     <w:p>
+      <w:pPr>
+        <w:rPr>
+          <w:noProof/>
+        </w:rPr>
+      </w:pPr>
       <w:r>
         <w:rPr>
           <w:b/>
@@ -6482,7 +6487,51 @@
       <w:r>
         <w:t>.</w:t>
       </w:r>
-    </w:p>
+      <w:r>
+        <w:rPr>
+          <w:noProof/>
+        </w:rPr>
+        <w:t xml:space="preserve"> </w:t>
+      </w:r>
+      <w:r>
+        <w:drawing>
+          <wp:inline distT="0" distB="0" distL="0" distR="0" wp14:anchorId="53659827" wp14:editId="7004E3EF">
+            <wp:extent cx="5400040" cy="1876425"/>
+            <wp:effectExtent l="0" t="0" r="0" b="9525"/>
+            <wp:docPr id="1148786567" name="Imagen 1" descr="Texto&#10;&#10;Descripción generada automáticamente"/>
+            <wp:cNvGraphicFramePr>
+              <a:graphicFrameLocks xmlns:a="http://schemas.openxmlformats.org/drawingml/2006/main" noChangeAspect="1"/>
+            </wp:cNvGraphicFramePr>
+            <a:graphic xmlns:a="http://schemas.openxmlformats.org/drawingml/2006/main">
+              <a:graphicData uri="http://schemas.openxmlformats.org/drawingml/2006/picture">
+                <pic:pic xmlns:pic="http://schemas.openxmlformats.org/drawingml/2006/picture">
+                  <pic:nvPicPr>
+                    <pic:cNvPr id="1148786567" name="Imagen 1" descr="Texto&#10;&#10;Descripción generada automáticamente"/>
+                    <pic:cNvPicPr/>
+                  </pic:nvPicPr>
+                  <pic:blipFill>
+                    <a:blip r:embed="rId7"/>
+                    <a:stretch>
+                      <a:fillRect/>
+                    </a:stretch>
+                  </pic:blipFill>
+                  <pic:spPr>
+                    <a:xfrm>
+                      <a:off x="0" y="0"/>
+                      <a:ext cx="5400040" cy="1876425"/>
+                    </a:xfrm>
+                    <a:prstGeom prst="rect">
+                      <a:avLst/>
+                    </a:prstGeom>
+                  </pic:spPr>
+                </pic:pic>
+              </a:graphicData>
+            </a:graphic>
+          </wp:inline>
+        </w:drawing>
+      </w:r>
+    </w:p>
+    <w:p/>
     <w:p>
       <w:r>
         <w:rPr>
@@ -6546,6 +6595,84 @@
     </w:p>
     <w:p>
       <w:r>
+        <w:drawing>
+          <wp:inline distT="0" distB="0" distL="0" distR="0" wp14:anchorId="708F592B" wp14:editId="6BF1B043">
+            <wp:extent cx="3200847" cy="876422"/>
+            <wp:effectExtent l="0" t="0" r="0" b="0"/>
+            <wp:docPr id="846614020" name="Imagen 1" descr="Texto&#10;&#10;Descripción generada automáticamente con confianza media"/>
+            <wp:cNvGraphicFramePr>
+              <a:graphicFrameLocks xmlns:a="http://schemas.openxmlformats.org/drawingml/2006/main" noChangeAspect="1"/>
+            </wp:cNvGraphicFramePr>
+            <a:graphic xmlns:a="http://schemas.openxmlformats.org/drawingml/2006/main">
+              <a:graphicData uri="http://schemas.openxmlformats.org/drawingml/2006/picture">
+                <pic:pic xmlns:pic="http://schemas.openxmlformats.org/drawingml/2006/picture">
+                  <pic:nvPicPr>
+                    <pic:cNvPr id="846614020" name="Imagen 1" descr="Texto&#10;&#10;Descripción generada automáticamente con confianza media"/>
+                    <pic:cNvPicPr/>
+                  </pic:nvPicPr>
+                  <pic:blipFill>
+                    <a:blip r:embed="rId8"/>
+                    <a:stretch>
+                      <a:fillRect/>
+                    </a:stretch>
+                  </pic:blipFill>
+                  <pic:spPr>
+                    <a:xfrm>
+                      <a:off x="0" y="0"/>
+                      <a:ext cx="3200847" cy="876422"/>
+                    </a:xfrm>
+                    <a:prstGeom prst="rect">
+                      <a:avLst/>
+                    </a:prstGeom>
+                  </pic:spPr>
+                </pic:pic>
+              </a:graphicData>
+            </a:graphic>
+          </wp:inline>
+        </w:drawing>
+      </w:r>
+    </w:p>
+    <w:p>
+      <w:r>
+        <w:drawing>
+          <wp:inline distT="0" distB="0" distL="0" distR="0" wp14:anchorId="2D7B9FD0" wp14:editId="68621A03">
+            <wp:extent cx="5400040" cy="1979930"/>
+            <wp:effectExtent l="0" t="0" r="0" b="1270"/>
+            <wp:docPr id="1383560657" name="Imagen 1" descr="Texto&#10;&#10;Descripción generada automáticamente"/>
+            <wp:cNvGraphicFramePr>
+              <a:graphicFrameLocks xmlns:a="http://schemas.openxmlformats.org/drawingml/2006/main" noChangeAspect="1"/>
+            </wp:cNvGraphicFramePr>
+            <a:graphic xmlns:a="http://schemas.openxmlformats.org/drawingml/2006/main">
+              <a:graphicData uri="http://schemas.openxmlformats.org/drawingml/2006/picture">
+                <pic:pic xmlns:pic="http://schemas.openxmlformats.org/drawingml/2006/picture">
+                  <pic:nvPicPr>
+                    <pic:cNvPr id="1383560657" name="Imagen 1" descr="Texto&#10;&#10;Descripción generada automáticamente"/>
+                    <pic:cNvPicPr/>
+                  </pic:nvPicPr>
+                  <pic:blipFill>
+                    <a:blip r:embed="rId9"/>
+                    <a:stretch>
+                      <a:fillRect/>
+                    </a:stretch>
+                  </pic:blipFill>
+                  <pic:spPr>
+                    <a:xfrm>
+                      <a:off x="0" y="0"/>
+                      <a:ext cx="5400040" cy="1979930"/>
+                    </a:xfrm>
+                    <a:prstGeom prst="rect">
+                      <a:avLst/>
+                    </a:prstGeom>
+                  </pic:spPr>
+                </pic:pic>
+              </a:graphicData>
+            </a:graphic>
+          </wp:inline>
+        </w:drawing>
+      </w:r>
+    </w:p>
+    <w:p>
+      <w:r>
         <w:rPr>
           <w:b/>
           <w:bCs/>
@@ -6581,6 +6708,85 @@
     </w:p>
     <w:p>
       <w:r>
+        <w:lastRenderedPageBreak/>
+        <w:drawing>
+          <wp:inline distT="0" distB="0" distL="0" distR="0" wp14:anchorId="758D48DF" wp14:editId="3165113E">
+            <wp:extent cx="3400900" cy="1152686"/>
+            <wp:effectExtent l="0" t="0" r="9525" b="9525"/>
+            <wp:docPr id="1163062993" name="Imagen 1" descr="Texto&#10;&#10;Descripción generada automáticamente"/>
+            <wp:cNvGraphicFramePr>
+              <a:graphicFrameLocks xmlns:a="http://schemas.openxmlformats.org/drawingml/2006/main" noChangeAspect="1"/>
+            </wp:cNvGraphicFramePr>
+            <a:graphic xmlns:a="http://schemas.openxmlformats.org/drawingml/2006/main">
+              <a:graphicData uri="http://schemas.openxmlformats.org/drawingml/2006/picture">
+                <pic:pic xmlns:pic="http://schemas.openxmlformats.org/drawingml/2006/picture">
+                  <pic:nvPicPr>
+                    <pic:cNvPr id="1163062993" name="Imagen 1" descr="Texto&#10;&#10;Descripción generada automáticamente"/>
+                    <pic:cNvPicPr/>
+                  </pic:nvPicPr>
+                  <pic:blipFill>
+                    <a:blip r:embed="rId10"/>
+                    <a:stretch>
+                      <a:fillRect/>
+                    </a:stretch>
+                  </pic:blipFill>
+                  <pic:spPr>
+                    <a:xfrm>
+                      <a:off x="0" y="0"/>
+                      <a:ext cx="3400900" cy="1152686"/>
+                    </a:xfrm>
+                    <a:prstGeom prst="rect">
+                      <a:avLst/>
+                    </a:prstGeom>
+                  </pic:spPr>
+                </pic:pic>
+              </a:graphicData>
+            </a:graphic>
+          </wp:inline>
+        </w:drawing>
+      </w:r>
+    </w:p>
+    <w:p>
+      <w:r>
+        <w:drawing>
+          <wp:inline distT="0" distB="0" distL="0" distR="0" wp14:anchorId="39C84F24" wp14:editId="562DA698">
+            <wp:extent cx="3705742" cy="3048425"/>
+            <wp:effectExtent l="0" t="0" r="9525" b="0"/>
+            <wp:docPr id="917675477" name="Imagen 1" descr="Texto&#10;&#10;Descripción generada automáticamente"/>
+            <wp:cNvGraphicFramePr>
+              <a:graphicFrameLocks xmlns:a="http://schemas.openxmlformats.org/drawingml/2006/main" noChangeAspect="1"/>
+            </wp:cNvGraphicFramePr>
+            <a:graphic xmlns:a="http://schemas.openxmlformats.org/drawingml/2006/main">
+              <a:graphicData uri="http://schemas.openxmlformats.org/drawingml/2006/picture">
+                <pic:pic xmlns:pic="http://schemas.openxmlformats.org/drawingml/2006/picture">
+                  <pic:nvPicPr>
+                    <pic:cNvPr id="917675477" name="Imagen 1" descr="Texto&#10;&#10;Descripción generada automáticamente"/>
+                    <pic:cNvPicPr/>
+                  </pic:nvPicPr>
+                  <pic:blipFill>
+                    <a:blip r:embed="rId11"/>
+                    <a:stretch>
+                      <a:fillRect/>
+                    </a:stretch>
+                  </pic:blipFill>
+                  <pic:spPr>
+                    <a:xfrm>
+                      <a:off x="0" y="0"/>
+                      <a:ext cx="3705742" cy="3048425"/>
+                    </a:xfrm>
+                    <a:prstGeom prst="rect">
+                      <a:avLst/>
+                    </a:prstGeom>
+                  </pic:spPr>
+                </pic:pic>
+              </a:graphicData>
+            </a:graphic>
+          </wp:inline>
+        </w:drawing>
+      </w:r>
+    </w:p>
+    <w:p>
+      <w:r>
         <w:rPr>
           <w:b/>
           <w:bCs/>
@@ -6632,6 +6838,85 @@
     </w:p>
     <w:p>
       <w:r>
+        <w:drawing>
+          <wp:inline distT="0" distB="0" distL="0" distR="0" wp14:anchorId="73D6656C" wp14:editId="0D5EEE61">
+            <wp:extent cx="5400040" cy="2219325"/>
+            <wp:effectExtent l="0" t="0" r="0" b="9525"/>
+            <wp:docPr id="618082160" name="Imagen 1" descr="Texto&#10;&#10;Descripción generada automáticamente"/>
+            <wp:cNvGraphicFramePr>
+              <a:graphicFrameLocks xmlns:a="http://schemas.openxmlformats.org/drawingml/2006/main" noChangeAspect="1"/>
+            </wp:cNvGraphicFramePr>
+            <a:graphic xmlns:a="http://schemas.openxmlformats.org/drawingml/2006/main">
+              <a:graphicData uri="http://schemas.openxmlformats.org/drawingml/2006/picture">
+                <pic:pic xmlns:pic="http://schemas.openxmlformats.org/drawingml/2006/picture">
+                  <pic:nvPicPr>
+                    <pic:cNvPr id="618082160" name="Imagen 1" descr="Texto&#10;&#10;Descripción generada automáticamente"/>
+                    <pic:cNvPicPr/>
+                  </pic:nvPicPr>
+                  <pic:blipFill>
+                    <a:blip r:embed="rId12"/>
+                    <a:stretch>
+                      <a:fillRect/>
+                    </a:stretch>
+                  </pic:blipFill>
+                  <pic:spPr>
+                    <a:xfrm>
+                      <a:off x="0" y="0"/>
+                      <a:ext cx="5400040" cy="2219325"/>
+                    </a:xfrm>
+                    <a:prstGeom prst="rect">
+                      <a:avLst/>
+                    </a:prstGeom>
+                  </pic:spPr>
+                </pic:pic>
+              </a:graphicData>
+            </a:graphic>
+          </wp:inline>
+        </w:drawing>
+      </w:r>
+    </w:p>
+    <w:p>
+      <w:r>
+        <w:lastRenderedPageBreak/>
+        <w:drawing>
+          <wp:inline distT="0" distB="0" distL="0" distR="0" wp14:anchorId="5B7FFBBB" wp14:editId="70A06C71">
+            <wp:extent cx="5400040" cy="3978910"/>
+            <wp:effectExtent l="0" t="0" r="0" b="2540"/>
+            <wp:docPr id="447336527" name="Imagen 1" descr="Texto&#10;&#10;Descripción generada automáticamente"/>
+            <wp:cNvGraphicFramePr>
+              <a:graphicFrameLocks xmlns:a="http://schemas.openxmlformats.org/drawingml/2006/main" noChangeAspect="1"/>
+            </wp:cNvGraphicFramePr>
+            <a:graphic xmlns:a="http://schemas.openxmlformats.org/drawingml/2006/main">
+              <a:graphicData uri="http://schemas.openxmlformats.org/drawingml/2006/picture">
+                <pic:pic xmlns:pic="http://schemas.openxmlformats.org/drawingml/2006/picture">
+                  <pic:nvPicPr>
+                    <pic:cNvPr id="447336527" name="Imagen 1" descr="Texto&#10;&#10;Descripción generada automáticamente"/>
+                    <pic:cNvPicPr/>
+                  </pic:nvPicPr>
+                  <pic:blipFill>
+                    <a:blip r:embed="rId13"/>
+                    <a:stretch>
+                      <a:fillRect/>
+                    </a:stretch>
+                  </pic:blipFill>
+                  <pic:spPr>
+                    <a:xfrm>
+                      <a:off x="0" y="0"/>
+                      <a:ext cx="5400040" cy="3978910"/>
+                    </a:xfrm>
+                    <a:prstGeom prst="rect">
+                      <a:avLst/>
+                    </a:prstGeom>
+                  </pic:spPr>
+                </pic:pic>
+              </a:graphicData>
+            </a:graphic>
+          </wp:inline>
+        </w:drawing>
+      </w:r>
+    </w:p>
+    <w:p>
+      <w:r>
         <w:rPr>
           <w:b/>
           <w:bCs/>
@@ -6661,6 +6946,82 @@
       <w:r>
         <w:t xml:space="preserve"> llama a su vez a otra de la clase proceso, que se encarga de imprimir por pantalla en el formato pedido. </w:t>
       </w:r>
+      <w:r>
+        <w:drawing>
+          <wp:inline distT="0" distB="0" distL="0" distR="0" wp14:anchorId="1CF78F4B" wp14:editId="37E819CA">
+            <wp:extent cx="4143953" cy="1514686"/>
+            <wp:effectExtent l="0" t="0" r="9525" b="9525"/>
+            <wp:docPr id="1527447327" name="Imagen 1" descr="Texto&#10;&#10;Descripción generada automáticamente"/>
+            <wp:cNvGraphicFramePr>
+              <a:graphicFrameLocks xmlns:a="http://schemas.openxmlformats.org/drawingml/2006/main" noChangeAspect="1"/>
+            </wp:cNvGraphicFramePr>
+            <a:graphic xmlns:a="http://schemas.openxmlformats.org/drawingml/2006/main">
+              <a:graphicData uri="http://schemas.openxmlformats.org/drawingml/2006/picture">
+                <pic:pic xmlns:pic="http://schemas.openxmlformats.org/drawingml/2006/picture">
+                  <pic:nvPicPr>
+                    <pic:cNvPr id="1527447327" name="Imagen 1" descr="Texto&#10;&#10;Descripción generada automáticamente"/>
+                    <pic:cNvPicPr/>
+                  </pic:nvPicPr>
+                  <pic:blipFill>
+                    <a:blip r:embed="rId14"/>
+                    <a:stretch>
+                      <a:fillRect/>
+                    </a:stretch>
+                  </pic:blipFill>
+                  <pic:spPr>
+                    <a:xfrm>
+                      <a:off x="0" y="0"/>
+                      <a:ext cx="4143953" cy="1514686"/>
+                    </a:xfrm>
+                    <a:prstGeom prst="rect">
+                      <a:avLst/>
+                    </a:prstGeom>
+                  </pic:spPr>
+                </pic:pic>
+              </a:graphicData>
+            </a:graphic>
+          </wp:inline>
+        </w:drawing>
+      </w:r>
+    </w:p>
+    <w:p>
+      <w:r>
+        <w:drawing>
+          <wp:inline distT="0" distB="0" distL="0" distR="0" wp14:anchorId="3AD38A20" wp14:editId="5E671B49">
+            <wp:extent cx="4686954" cy="1686160"/>
+            <wp:effectExtent l="0" t="0" r="0" b="9525"/>
+            <wp:docPr id="1429453178" name="Imagen 1" descr="Texto&#10;&#10;Descripción generada automáticamente"/>
+            <wp:cNvGraphicFramePr>
+              <a:graphicFrameLocks xmlns:a="http://schemas.openxmlformats.org/drawingml/2006/main" noChangeAspect="1"/>
+            </wp:cNvGraphicFramePr>
+            <a:graphic xmlns:a="http://schemas.openxmlformats.org/drawingml/2006/main">
+              <a:graphicData uri="http://schemas.openxmlformats.org/drawingml/2006/picture">
+                <pic:pic xmlns:pic="http://schemas.openxmlformats.org/drawingml/2006/picture">
+                  <pic:nvPicPr>
+                    <pic:cNvPr id="1429453178" name="Imagen 1" descr="Texto&#10;&#10;Descripción generada automáticamente"/>
+                    <pic:cNvPicPr/>
+                  </pic:nvPicPr>
+                  <pic:blipFill>
+                    <a:blip r:embed="rId15"/>
+                    <a:stretch>
+                      <a:fillRect/>
+                    </a:stretch>
+                  </pic:blipFill>
+                  <pic:spPr>
+                    <a:xfrm>
+                      <a:off x="0" y="0"/>
+                      <a:ext cx="4686954" cy="1686160"/>
+                    </a:xfrm>
+                    <a:prstGeom prst="rect">
+                      <a:avLst/>
+                    </a:prstGeom>
+                  </pic:spPr>
+                </pic:pic>
+              </a:graphicData>
+            </a:graphic>
+          </wp:inline>
+        </w:drawing>
+      </w:r>
     </w:p>
     <w:p>
       <w:r>
@@ -6705,6 +7066,85 @@
     </w:p>
     <w:p>
       <w:r>
+        <w:lastRenderedPageBreak/>
+        <w:drawing>
+          <wp:inline distT="0" distB="0" distL="0" distR="0" wp14:anchorId="17ED80FE" wp14:editId="2A71214A">
+            <wp:extent cx="4086795" cy="1495634"/>
+            <wp:effectExtent l="0" t="0" r="0" b="9525"/>
+            <wp:docPr id="1153252922" name="Imagen 1" descr="Texto&#10;&#10;Descripción generada automáticamente"/>
+            <wp:cNvGraphicFramePr>
+              <a:graphicFrameLocks xmlns:a="http://schemas.openxmlformats.org/drawingml/2006/main" noChangeAspect="1"/>
+            </wp:cNvGraphicFramePr>
+            <a:graphic xmlns:a="http://schemas.openxmlformats.org/drawingml/2006/main">
+              <a:graphicData uri="http://schemas.openxmlformats.org/drawingml/2006/picture">
+                <pic:pic xmlns:pic="http://schemas.openxmlformats.org/drawingml/2006/picture">
+                  <pic:nvPicPr>
+                    <pic:cNvPr id="1153252922" name="Imagen 1" descr="Texto&#10;&#10;Descripción generada automáticamente"/>
+                    <pic:cNvPicPr/>
+                  </pic:nvPicPr>
+                  <pic:blipFill>
+                    <a:blip r:embed="rId16"/>
+                    <a:stretch>
+                      <a:fillRect/>
+                    </a:stretch>
+                  </pic:blipFill>
+                  <pic:spPr>
+                    <a:xfrm>
+                      <a:off x="0" y="0"/>
+                      <a:ext cx="4086795" cy="1495634"/>
+                    </a:xfrm>
+                    <a:prstGeom prst="rect">
+                      <a:avLst/>
+                    </a:prstGeom>
+                  </pic:spPr>
+                </pic:pic>
+              </a:graphicData>
+            </a:graphic>
+          </wp:inline>
+        </w:drawing>
+      </w:r>
+    </w:p>
+    <w:p>
+      <w:r>
+        <w:drawing>
+          <wp:inline distT="0" distB="0" distL="0" distR="0" wp14:anchorId="234A23BF" wp14:editId="6E4A1D7E">
+            <wp:extent cx="4686954" cy="1686160"/>
+            <wp:effectExtent l="0" t="0" r="0" b="9525"/>
+            <wp:docPr id="1246703408" name="Imagen 1" descr="Texto&#10;&#10;Descripción generada automáticamente"/>
+            <wp:cNvGraphicFramePr>
+              <a:graphicFrameLocks xmlns:a="http://schemas.openxmlformats.org/drawingml/2006/main" noChangeAspect="1"/>
+            </wp:cNvGraphicFramePr>
+            <a:graphic xmlns:a="http://schemas.openxmlformats.org/drawingml/2006/main">
+              <a:graphicData uri="http://schemas.openxmlformats.org/drawingml/2006/picture">
+                <pic:pic xmlns:pic="http://schemas.openxmlformats.org/drawingml/2006/picture">
+                  <pic:nvPicPr>
+                    <pic:cNvPr id="1429453178" name="Imagen 1" descr="Texto&#10;&#10;Descripción generada automáticamente"/>
+                    <pic:cNvPicPr/>
+                  </pic:nvPicPr>
+                  <pic:blipFill>
+                    <a:blip r:embed="rId15"/>
+                    <a:stretch>
+                      <a:fillRect/>
+                    </a:stretch>
+                  </pic:blipFill>
+                  <pic:spPr>
+                    <a:xfrm>
+                      <a:off x="0" y="0"/>
+                      <a:ext cx="4686954" cy="1686160"/>
+                    </a:xfrm>
+                    <a:prstGeom prst="rect">
+                      <a:avLst/>
+                    </a:prstGeom>
+                  </pic:spPr>
+                </pic:pic>
+              </a:graphicData>
+            </a:graphic>
+          </wp:inline>
+        </w:drawing>
+      </w:r>
+    </w:p>
+    <w:p>
+      <w:r>
         <w:rPr>
           <w:b/>
           <w:bCs/>
@@ -6734,6 +7174,82 @@
     </w:p>
     <w:p>
       <w:r>
+        <w:drawing>
+          <wp:inline distT="0" distB="0" distL="0" distR="0" wp14:anchorId="511B1C6E" wp14:editId="6612DF62">
+            <wp:extent cx="3962953" cy="1800476"/>
+            <wp:effectExtent l="0" t="0" r="0" b="9525"/>
+            <wp:docPr id="1166240326" name="Imagen 1" descr="Texto&#10;&#10;Descripción generada automáticamente"/>
+            <wp:cNvGraphicFramePr>
+              <a:graphicFrameLocks xmlns:a="http://schemas.openxmlformats.org/drawingml/2006/main" noChangeAspect="1"/>
+            </wp:cNvGraphicFramePr>
+            <a:graphic xmlns:a="http://schemas.openxmlformats.org/drawingml/2006/main">
+              <a:graphicData uri="http://schemas.openxmlformats.org/drawingml/2006/picture">
+                <pic:pic xmlns:pic="http://schemas.openxmlformats.org/drawingml/2006/picture">
+                  <pic:nvPicPr>
+                    <pic:cNvPr id="1166240326" name="Imagen 1" descr="Texto&#10;&#10;Descripción generada automáticamente"/>
+                    <pic:cNvPicPr/>
+                  </pic:nvPicPr>
+                  <pic:blipFill>
+                    <a:blip r:embed="rId17"/>
+                    <a:stretch>
+                      <a:fillRect/>
+                    </a:stretch>
+                  </pic:blipFill>
+                  <pic:spPr>
+                    <a:xfrm>
+                      <a:off x="0" y="0"/>
+                      <a:ext cx="3962953" cy="1800476"/>
+                    </a:xfrm>
+                    <a:prstGeom prst="rect">
+                      <a:avLst/>
+                    </a:prstGeom>
+                  </pic:spPr>
+                </pic:pic>
+              </a:graphicData>
+            </a:graphic>
+          </wp:inline>
+        </w:drawing>
+      </w:r>
+      <w:r>
+        <w:drawing>
+          <wp:inline distT="0" distB="0" distL="0" distR="0" wp14:anchorId="7CA018EF" wp14:editId="2E8DFF77">
+            <wp:extent cx="3439005" cy="1124107"/>
+            <wp:effectExtent l="0" t="0" r="9525" b="0"/>
+            <wp:docPr id="2080824129" name="Imagen 1" descr="Texto&#10;&#10;Descripción generada automáticamente"/>
+            <wp:cNvGraphicFramePr>
+              <a:graphicFrameLocks xmlns:a="http://schemas.openxmlformats.org/drawingml/2006/main" noChangeAspect="1"/>
+            </wp:cNvGraphicFramePr>
+            <a:graphic xmlns:a="http://schemas.openxmlformats.org/drawingml/2006/main">
+              <a:graphicData uri="http://schemas.openxmlformats.org/drawingml/2006/picture">
+                <pic:pic xmlns:pic="http://schemas.openxmlformats.org/drawingml/2006/picture">
+                  <pic:nvPicPr>
+                    <pic:cNvPr id="2080824129" name="Imagen 1" descr="Texto&#10;&#10;Descripción generada automáticamente"/>
+                    <pic:cNvPicPr/>
+                  </pic:nvPicPr>
+                  <pic:blipFill>
+                    <a:blip r:embed="rId18"/>
+                    <a:stretch>
+                      <a:fillRect/>
+                    </a:stretch>
+                  </pic:blipFill>
+                  <pic:spPr>
+                    <a:xfrm>
+                      <a:off x="0" y="0"/>
+                      <a:ext cx="3439005" cy="1124107"/>
+                    </a:xfrm>
+                    <a:prstGeom prst="rect">
+                      <a:avLst/>
+                    </a:prstGeom>
+                  </pic:spPr>
+                </pic:pic>
+              </a:graphicData>
+            </a:graphic>
+          </wp:inline>
+        </w:drawing>
+      </w:r>
+    </w:p>
+    <w:p>
+      <w:r>
         <w:rPr>
           <w:b/>
           <w:bCs/>
@@ -6777,6 +7293,85 @@
     </w:p>
     <w:p>
       <w:r>
+        <w:lastRenderedPageBreak/>
+        <w:drawing>
+          <wp:inline distT="0" distB="0" distL="0" distR="0" wp14:anchorId="19D6DADD" wp14:editId="562D49E8">
+            <wp:extent cx="5400040" cy="3412490"/>
+            <wp:effectExtent l="0" t="0" r="0" b="0"/>
+            <wp:docPr id="368604506" name="Imagen 1" descr="Texto&#10;&#10;Descripción generada automáticamente"/>
+            <wp:cNvGraphicFramePr>
+              <a:graphicFrameLocks xmlns:a="http://schemas.openxmlformats.org/drawingml/2006/main" noChangeAspect="1"/>
+            </wp:cNvGraphicFramePr>
+            <a:graphic xmlns:a="http://schemas.openxmlformats.org/drawingml/2006/main">
+              <a:graphicData uri="http://schemas.openxmlformats.org/drawingml/2006/picture">
+                <pic:pic xmlns:pic="http://schemas.openxmlformats.org/drawingml/2006/picture">
+                  <pic:nvPicPr>
+                    <pic:cNvPr id="368604506" name="Imagen 1" descr="Texto&#10;&#10;Descripción generada automáticamente"/>
+                    <pic:cNvPicPr/>
+                  </pic:nvPicPr>
+                  <pic:blipFill>
+                    <a:blip r:embed="rId19"/>
+                    <a:stretch>
+                      <a:fillRect/>
+                    </a:stretch>
+                  </pic:blipFill>
+                  <pic:spPr>
+                    <a:xfrm>
+                      <a:off x="0" y="0"/>
+                      <a:ext cx="5400040" cy="3412490"/>
+                    </a:xfrm>
+                    <a:prstGeom prst="rect">
+                      <a:avLst/>
+                    </a:prstGeom>
+                  </pic:spPr>
+                </pic:pic>
+              </a:graphicData>
+            </a:graphic>
+          </wp:inline>
+        </w:drawing>
+      </w:r>
+    </w:p>
+    <w:p>
+      <w:r>
+        <w:drawing>
+          <wp:inline distT="0" distB="0" distL="0" distR="0" wp14:anchorId="30A2F822" wp14:editId="22587992">
+            <wp:extent cx="4182059" cy="1686160"/>
+            <wp:effectExtent l="0" t="0" r="9525" b="9525"/>
+            <wp:docPr id="1416703517" name="Imagen 1" descr="Texto&#10;&#10;Descripción generada automáticamente"/>
+            <wp:cNvGraphicFramePr>
+              <a:graphicFrameLocks xmlns:a="http://schemas.openxmlformats.org/drawingml/2006/main" noChangeAspect="1"/>
+            </wp:cNvGraphicFramePr>
+            <a:graphic xmlns:a="http://schemas.openxmlformats.org/drawingml/2006/main">
+              <a:graphicData uri="http://schemas.openxmlformats.org/drawingml/2006/picture">
+                <pic:pic xmlns:pic="http://schemas.openxmlformats.org/drawingml/2006/picture">
+                  <pic:nvPicPr>
+                    <pic:cNvPr id="1416703517" name="Imagen 1" descr="Texto&#10;&#10;Descripción generada automáticamente"/>
+                    <pic:cNvPicPr/>
+                  </pic:nvPicPr>
+                  <pic:blipFill>
+                    <a:blip r:embed="rId20"/>
+                    <a:stretch>
+                      <a:fillRect/>
+                    </a:stretch>
+                  </pic:blipFill>
+                  <pic:spPr>
+                    <a:xfrm>
+                      <a:off x="0" y="0"/>
+                      <a:ext cx="4182059" cy="1686160"/>
+                    </a:xfrm>
+                    <a:prstGeom prst="rect">
+                      <a:avLst/>
+                    </a:prstGeom>
+                  </pic:spPr>
+                </pic:pic>
+              </a:graphicData>
+            </a:graphic>
+          </wp:inline>
+        </w:drawing>
+      </w:r>
+    </w:p>
+    <w:p>
+      <w:r>
         <w:rPr>
           <w:b/>
           <w:bCs/>
@@ -6817,6 +7412,46 @@
     </w:p>
     <w:p>
       <w:r>
+        <w:lastRenderedPageBreak/>
+        <w:drawing>
+          <wp:inline distT="0" distB="0" distL="0" distR="0" wp14:anchorId="50EC0221" wp14:editId="5BAF0F1D">
+            <wp:extent cx="5039428" cy="3515216"/>
+            <wp:effectExtent l="0" t="0" r="0" b="9525"/>
+            <wp:docPr id="2121663266" name="Imagen 1" descr="Texto&#10;&#10;Descripción generada automáticamente"/>
+            <wp:cNvGraphicFramePr>
+              <a:graphicFrameLocks xmlns:a="http://schemas.openxmlformats.org/drawingml/2006/main" noChangeAspect="1"/>
+            </wp:cNvGraphicFramePr>
+            <a:graphic xmlns:a="http://schemas.openxmlformats.org/drawingml/2006/main">
+              <a:graphicData uri="http://schemas.openxmlformats.org/drawingml/2006/picture">
+                <pic:pic xmlns:pic="http://schemas.openxmlformats.org/drawingml/2006/picture">
+                  <pic:nvPicPr>
+                    <pic:cNvPr id="2121663266" name="Imagen 1" descr="Texto&#10;&#10;Descripción generada automáticamente"/>
+                    <pic:cNvPicPr/>
+                  </pic:nvPicPr>
+                  <pic:blipFill>
+                    <a:blip r:embed="rId21"/>
+                    <a:stretch>
+                      <a:fillRect/>
+                    </a:stretch>
+                  </pic:blipFill>
+                  <pic:spPr>
+                    <a:xfrm>
+                      <a:off x="0" y="0"/>
+                      <a:ext cx="5039428" cy="3515216"/>
+                    </a:xfrm>
+                    <a:prstGeom prst="rect">
+                      <a:avLst/>
+                    </a:prstGeom>
+                  </pic:spPr>
+                </pic:pic>
+              </a:graphicData>
+            </a:graphic>
+          </wp:inline>
+        </w:drawing>
+      </w:r>
+    </w:p>
+    <w:p>
+      <w:r>
         <w:rPr>
           <w:b/>
           <w:bCs/>
@@ -6923,6 +7558,83 @@
       <w:proofErr w:type="spellEnd"/>
       <w:r>
         <w:t>-&gt;siguiente</w:t>
+      </w:r>
+    </w:p>
+    <w:p>
+      <w:r>
+        <w:lastRenderedPageBreak/>
+        <w:drawing>
+          <wp:inline distT="0" distB="0" distL="0" distR="0" wp14:anchorId="362FD91B" wp14:editId="33FCB2CB">
+            <wp:extent cx="4496427" cy="1924319"/>
+            <wp:effectExtent l="0" t="0" r="0" b="0"/>
+            <wp:docPr id="2056083443" name="Imagen 1" descr="Texto&#10;&#10;Descripción generada automáticamente"/>
+            <wp:cNvGraphicFramePr>
+              <a:graphicFrameLocks xmlns:a="http://schemas.openxmlformats.org/drawingml/2006/main" noChangeAspect="1"/>
+            </wp:cNvGraphicFramePr>
+            <a:graphic xmlns:a="http://schemas.openxmlformats.org/drawingml/2006/main">
+              <a:graphicData uri="http://schemas.openxmlformats.org/drawingml/2006/picture">
+                <pic:pic xmlns:pic="http://schemas.openxmlformats.org/drawingml/2006/picture">
+                  <pic:nvPicPr>
+                    <pic:cNvPr id="2056083443" name="Imagen 1" descr="Texto&#10;&#10;Descripción generada automáticamente"/>
+                    <pic:cNvPicPr/>
+                  </pic:nvPicPr>
+                  <pic:blipFill>
+                    <a:blip r:embed="rId22"/>
+                    <a:stretch>
+                      <a:fillRect/>
+                    </a:stretch>
+                  </pic:blipFill>
+                  <pic:spPr>
+                    <a:xfrm>
+                      <a:off x="0" y="0"/>
+                      <a:ext cx="4496427" cy="1924319"/>
+                    </a:xfrm>
+                    <a:prstGeom prst="rect">
+                      <a:avLst/>
+                    </a:prstGeom>
+                  </pic:spPr>
+                </pic:pic>
+              </a:graphicData>
+            </a:graphic>
+          </wp:inline>
+        </w:drawing>
+      </w:r>
+      <w:r>
+        <w:drawing>
+          <wp:inline distT="0" distB="0" distL="0" distR="0" wp14:anchorId="71CB241A" wp14:editId="263775CD">
+            <wp:extent cx="5400040" cy="5140960"/>
+            <wp:effectExtent l="0" t="0" r="0" b="2540"/>
+            <wp:docPr id="1746241831" name="Imagen 1" descr="Texto&#10;&#10;Descripción generada automáticamente"/>
+            <wp:cNvGraphicFramePr>
+              <a:graphicFrameLocks xmlns:a="http://schemas.openxmlformats.org/drawingml/2006/main" noChangeAspect="1"/>
+            </wp:cNvGraphicFramePr>
+            <a:graphic xmlns:a="http://schemas.openxmlformats.org/drawingml/2006/main">
+              <a:graphicData uri="http://schemas.openxmlformats.org/drawingml/2006/picture">
+                <pic:pic xmlns:pic="http://schemas.openxmlformats.org/drawingml/2006/picture">
+                  <pic:nvPicPr>
+                    <pic:cNvPr id="1746241831" name="Imagen 1" descr="Texto&#10;&#10;Descripción generada automáticamente"/>
+                    <pic:cNvPicPr/>
+                  </pic:nvPicPr>
+                  <pic:blipFill>
+                    <a:blip r:embed="rId23"/>
+                    <a:stretch>
+                      <a:fillRect/>
+                    </a:stretch>
+                  </pic:blipFill>
+                  <pic:spPr>
+                    <a:xfrm>
+                      <a:off x="0" y="0"/>
+                      <a:ext cx="5400040" cy="5140960"/>
+                    </a:xfrm>
+                    <a:prstGeom prst="rect">
+                      <a:avLst/>
+                    </a:prstGeom>
+                  </pic:spPr>
+                </pic:pic>
+              </a:graphicData>
+            </a:graphic>
+          </wp:inline>
+        </w:drawing>
       </w:r>
     </w:p>
     <w:p>
@@ -6981,11 +7693,50 @@
     </w:p>
     <w:p>
       <w:r>
-        <w:rPr>
-          <w:b/>
-          <w:bCs/>
-        </w:rPr>
         <w:lastRenderedPageBreak/>
+        <w:drawing>
+          <wp:inline distT="0" distB="0" distL="0" distR="0" wp14:anchorId="61875ED0" wp14:editId="3B18989C">
+            <wp:extent cx="5400040" cy="3488055"/>
+            <wp:effectExtent l="0" t="0" r="0" b="0"/>
+            <wp:docPr id="1310884087" name="Imagen 1" descr="Texto&#10;&#10;Descripción generada automáticamente"/>
+            <wp:cNvGraphicFramePr>
+              <a:graphicFrameLocks xmlns:a="http://schemas.openxmlformats.org/drawingml/2006/main" noChangeAspect="1"/>
+            </wp:cNvGraphicFramePr>
+            <a:graphic xmlns:a="http://schemas.openxmlformats.org/drawingml/2006/main">
+              <a:graphicData uri="http://schemas.openxmlformats.org/drawingml/2006/picture">
+                <pic:pic xmlns:pic="http://schemas.openxmlformats.org/drawingml/2006/picture">
+                  <pic:nvPicPr>
+                    <pic:cNvPr id="1310884087" name="Imagen 1" descr="Texto&#10;&#10;Descripción generada automáticamente"/>
+                    <pic:cNvPicPr/>
+                  </pic:nvPicPr>
+                  <pic:blipFill>
+                    <a:blip r:embed="rId24"/>
+                    <a:stretch>
+                      <a:fillRect/>
+                    </a:stretch>
+                  </pic:blipFill>
+                  <pic:spPr>
+                    <a:xfrm>
+                      <a:off x="0" y="0"/>
+                      <a:ext cx="5400040" cy="3488055"/>
+                    </a:xfrm>
+                    <a:prstGeom prst="rect">
+                      <a:avLst/>
+                    </a:prstGeom>
+                  </pic:spPr>
+                </pic:pic>
+              </a:graphicData>
+            </a:graphic>
+          </wp:inline>
+        </w:drawing>
+      </w:r>
+    </w:p>
+    <w:p>
+      <w:r>
+        <w:rPr>
+          <w:b/>
+          <w:bCs/>
+        </w:rPr>
         <w:t>M</w:t>
       </w:r>
       <w:r>
@@ -7022,10 +7773,50 @@
     </w:p>
     <w:p>
       <w:r>
-        <w:rPr>
-          <w:b/>
-          <w:bCs/>
-        </w:rPr>
+        <w:drawing>
+          <wp:inline distT="0" distB="0" distL="0" distR="0" wp14:anchorId="2D169FDD" wp14:editId="5B435B40">
+            <wp:extent cx="5400040" cy="4066540"/>
+            <wp:effectExtent l="0" t="0" r="0" b="0"/>
+            <wp:docPr id="1190298592" name="Imagen 1" descr="Texto&#10;&#10;Descripción generada automáticamente"/>
+            <wp:cNvGraphicFramePr>
+              <a:graphicFrameLocks xmlns:a="http://schemas.openxmlformats.org/drawingml/2006/main" noChangeAspect="1"/>
+            </wp:cNvGraphicFramePr>
+            <a:graphic xmlns:a="http://schemas.openxmlformats.org/drawingml/2006/main">
+              <a:graphicData uri="http://schemas.openxmlformats.org/drawingml/2006/picture">
+                <pic:pic xmlns:pic="http://schemas.openxmlformats.org/drawingml/2006/picture">
+                  <pic:nvPicPr>
+                    <pic:cNvPr id="1190298592" name="Imagen 1" descr="Texto&#10;&#10;Descripción generada automáticamente"/>
+                    <pic:cNvPicPr/>
+                  </pic:nvPicPr>
+                  <pic:blipFill>
+                    <a:blip r:embed="rId25"/>
+                    <a:stretch>
+                      <a:fillRect/>
+                    </a:stretch>
+                  </pic:blipFill>
+                  <pic:spPr>
+                    <a:xfrm>
+                      <a:off x="0" y="0"/>
+                      <a:ext cx="5400040" cy="4066540"/>
+                    </a:xfrm>
+                    <a:prstGeom prst="rect">
+                      <a:avLst/>
+                    </a:prstGeom>
+                  </pic:spPr>
+                </pic:pic>
+              </a:graphicData>
+            </a:graphic>
+          </wp:inline>
+        </w:drawing>
+      </w:r>
+    </w:p>
+    <w:p>
+      <w:r>
+        <w:rPr>
+          <w:b/>
+          <w:bCs/>
+        </w:rPr>
+        <w:lastRenderedPageBreak/>
         <w:t>N</w:t>
       </w:r>
       <w:r>
@@ -7059,6 +7850,45 @@
     </w:p>
     <w:p>
       <w:r>
+        <w:drawing>
+          <wp:inline distT="0" distB="0" distL="0" distR="0" wp14:anchorId="4BFA8344" wp14:editId="349267F4">
+            <wp:extent cx="5400040" cy="4241800"/>
+            <wp:effectExtent l="0" t="0" r="0" b="6350"/>
+            <wp:docPr id="842461540" name="Imagen 1" descr="Texto&#10;&#10;Descripción generada automáticamente"/>
+            <wp:cNvGraphicFramePr>
+              <a:graphicFrameLocks xmlns:a="http://schemas.openxmlformats.org/drawingml/2006/main" noChangeAspect="1"/>
+            </wp:cNvGraphicFramePr>
+            <a:graphic xmlns:a="http://schemas.openxmlformats.org/drawingml/2006/main">
+              <a:graphicData uri="http://schemas.openxmlformats.org/drawingml/2006/picture">
+                <pic:pic xmlns:pic="http://schemas.openxmlformats.org/drawingml/2006/picture">
+                  <pic:nvPicPr>
+                    <pic:cNvPr id="842461540" name="Imagen 1" descr="Texto&#10;&#10;Descripción generada automáticamente"/>
+                    <pic:cNvPicPr/>
+                  </pic:nvPicPr>
+                  <pic:blipFill>
+                    <a:blip r:embed="rId26"/>
+                    <a:stretch>
+                      <a:fillRect/>
+                    </a:stretch>
+                  </pic:blipFill>
+                  <pic:spPr>
+                    <a:xfrm>
+                      <a:off x="0" y="0"/>
+                      <a:ext cx="5400040" cy="4241800"/>
+                    </a:xfrm>
+                    <a:prstGeom prst="rect">
+                      <a:avLst/>
+                    </a:prstGeom>
+                  </pic:spPr>
+                </pic:pic>
+              </a:graphicData>
+            </a:graphic>
+          </wp:inline>
+        </w:drawing>
+      </w:r>
+    </w:p>
+    <w:p>
+      <w:r>
         <w:rPr>
           <w:b/>
           <w:bCs/>
@@ -7084,11 +7914,50 @@
       </w:r>
       <w:r>
         <w:t>Esta opción elimina todos los procesos de cada EEDD, así como posibles contadores o punteros, reiniciando así el programa.</w:t>
+      </w:r>
+    </w:p>
+    <w:p>
+      <w:r>
+        <w:lastRenderedPageBreak/>
+        <w:drawing>
+          <wp:inline distT="0" distB="0" distL="0" distR="0" wp14:anchorId="424528A1" wp14:editId="22C6DF6A">
+            <wp:extent cx="5400040" cy="3714115"/>
+            <wp:effectExtent l="0" t="0" r="0" b="635"/>
+            <wp:docPr id="784095794" name="Imagen 1" descr="Texto&#10;&#10;Descripción generada automáticamente"/>
+            <wp:cNvGraphicFramePr>
+              <a:graphicFrameLocks xmlns:a="http://schemas.openxmlformats.org/drawingml/2006/main" noChangeAspect="1"/>
+            </wp:cNvGraphicFramePr>
+            <a:graphic xmlns:a="http://schemas.openxmlformats.org/drawingml/2006/main">
+              <a:graphicData uri="http://schemas.openxmlformats.org/drawingml/2006/picture">
+                <pic:pic xmlns:pic="http://schemas.openxmlformats.org/drawingml/2006/picture">
+                  <pic:nvPicPr>
+                    <pic:cNvPr id="784095794" name="Imagen 1" descr="Texto&#10;&#10;Descripción generada automáticamente"/>
+                    <pic:cNvPicPr/>
+                  </pic:nvPicPr>
+                  <pic:blipFill>
+                    <a:blip r:embed="rId27"/>
+                    <a:stretch>
+                      <a:fillRect/>
+                    </a:stretch>
+                  </pic:blipFill>
+                  <pic:spPr>
+                    <a:xfrm>
+                      <a:off x="0" y="0"/>
+                      <a:ext cx="5400040" cy="3714115"/>
+                    </a:xfrm>
+                    <a:prstGeom prst="rect">
+                      <a:avLst/>
+                    </a:prstGeom>
+                  </pic:spPr>
+                </pic:pic>
+              </a:graphicData>
+            </a:graphic>
+          </wp:inline>
+        </w:drawing>
       </w:r>
     </w:p>
     <w:p/>
     <w:p/>
-    <w:p/>
     <w:p>
       <w:pPr>
         <w:rPr>
@@ -7128,37 +7997,6 @@
       </w:r>
     </w:p>
     <w:p>
-      <w:r>
-        <w:t>Colección Set-&gt;</w:t>
-      </w:r>
-      <w:hyperlink r:id="rId7" w:history="1">
-        <w:r>
-          <w:rPr>
-            <w:rStyle w:val="Hipervnculo"/>
-          </w:rPr>
-          <w:t>https://aprende.olimpiada-informatica.org/cpp-set</w:t>
-        </w:r>
-      </w:hyperlink>
-    </w:p>
-    <w:p>
-      <w:pPr>
-        <w:rPr>
-          <w:b/>
-          <w:bCs/>
-        </w:rPr>
-      </w:pPr>
-      <w:hyperlink r:id="rId8" w:history="1">
-        <w:r>
-          <w:rPr>
-            <w:rStyle w:val="Hipervnculo"/>
-            <w:b/>
-            <w:bCs/>
-          </w:rPr>
-          <w:t>https://learn.microsoft.com/es-es/cpp/standard-library/set-class?view=msvc-170</w:t>
-        </w:r>
-      </w:hyperlink>
-    </w:p>
-    <w:p>
       <w:pPr>
         <w:rPr>
           <w:b/>
@@ -7167,7 +8005,7 @@
       </w:pPr>
     </w:p>
     <w:sectPr>
-      <w:footerReference w:type="default" r:id="rId9"/>
+      <w:footerReference w:type="default" r:id="rId28"/>
       <w:pgSz w:w="11906" w:h="16838"/>
       <w:pgMar w:top="1417" w:right="1701" w:bottom="1417" w:left="1701" w:header="708" w:footer="708" w:gutter="0"/>
       <w:pgNumType w:start="0"/>
@@ -8735,6 +9573,7 @@
   </w:compat>
   <w:rsids>
     <w:rsidRoot w:val="001A5AA4"/>
+    <w:rsid w:val="00013F95"/>
     <w:rsid w:val="000956DF"/>
     <w:rsid w:val="000B7BF0"/>
     <w:rsid w:val="001A5AA4"/>
@@ -8742,6 +9581,7 @@
     <w:rsid w:val="004D349D"/>
     <w:rsid w:val="0056310D"/>
     <w:rsid w:val="00762A85"/>
+    <w:rsid w:val="00982A31"/>
     <w:rsid w:val="00983F48"/>
     <w:rsid w:val="009B4744"/>
     <w:rsid w:val="00A24220"/>

</xml_diff>

<commit_message>
Avance documentacion y opcion w
La opción w ahora mete el proceso en la lista que le corresponda una vez lo elimina. Y he puesto el funcionamiento del código de la parte 2 y capturas de funcionamiento de las dos partes, ya que no teníamos.
</commit_message>
<xml_diff>
--- a/Documentacion.docx
+++ b/Documentacion.docx
@@ -4056,8 +4056,13 @@
       <w:r>
         <w:t xml:space="preserve"> </w:t>
       </w:r>
-      <w:r>
-        <w:t xml:space="preserve">primero(añadir </w:t>
+      <w:proofErr w:type="gramStart"/>
+      <w:r>
+        <w:t>primero(</w:t>
+      </w:r>
+      <w:proofErr w:type="gramEnd"/>
+      <w:r>
+        <w:t xml:space="preserve">añadir </w:t>
       </w:r>
       <w:r>
         <w:t>(x,</w:t>
@@ -4222,9 +4227,11 @@
       <w:r>
         <w:tab/>
       </w:r>
+      <w:proofErr w:type="gramStart"/>
       <w:r>
         <w:t>_:_</w:t>
       </w:r>
+      <w:proofErr w:type="gramEnd"/>
       <w:r>
         <w:t xml:space="preserve">: elemento lista </w:t>
       </w:r>
@@ -4526,6 +4533,7 @@
         <w:t xml:space="preserve"> (</w:t>
       </w:r>
       <w:proofErr w:type="spellStart"/>
+      <w:proofErr w:type="gramStart"/>
       <w:r>
         <w:t>x</w:t>
       </w:r>
@@ -4536,6 +4544,7 @@
         <w:t>l</w:t>
       </w:r>
       <w:proofErr w:type="spellEnd"/>
+      <w:proofErr w:type="gramEnd"/>
       <w:r>
         <w:t>))</w:t>
       </w:r>
@@ -4588,6 +4597,7 @@
         <w:t xml:space="preserve"> (</w:t>
       </w:r>
       <w:proofErr w:type="spellStart"/>
+      <w:proofErr w:type="gramStart"/>
       <w:r>
         <w:t>x</w:t>
       </w:r>
@@ -4598,6 +4608,7 @@
         <w:t>l</w:t>
       </w:r>
       <w:proofErr w:type="spellEnd"/>
+      <w:proofErr w:type="gramEnd"/>
       <w:r>
         <w:t xml:space="preserve">)) </w:t>
       </w:r>
@@ -4686,10 +4697,12 @@
         <w:t xml:space="preserve"> (</w:t>
       </w:r>
       <w:proofErr w:type="spellStart"/>
+      <w:proofErr w:type="gramStart"/>
       <w:r>
         <w:t>x:l</w:t>
       </w:r>
       <w:proofErr w:type="spellEnd"/>
+      <w:proofErr w:type="gramEnd"/>
       <w:r>
         <w:t>) = x:elult (l)</w:t>
       </w:r>
@@ -4707,10 +4720,12 @@
         <w:t xml:space="preserve"> (</w:t>
       </w:r>
       <w:proofErr w:type="spellStart"/>
+      <w:proofErr w:type="gramStart"/>
       <w:r>
         <w:t>x:l</w:t>
       </w:r>
       <w:proofErr w:type="spellEnd"/>
+      <w:proofErr w:type="gramEnd"/>
       <w:r>
         <w:t>) = x</w:t>
       </w:r>
@@ -4740,10 +4755,12 @@
         <w:t xml:space="preserve"> (</w:t>
       </w:r>
       <w:proofErr w:type="spellStart"/>
+      <w:proofErr w:type="gramStart"/>
       <w:r>
         <w:t>x:l</w:t>
       </w:r>
       <w:proofErr w:type="spellEnd"/>
+      <w:proofErr w:type="gramEnd"/>
       <w:r>
         <w:t xml:space="preserve">) = </w:t>
       </w:r>
@@ -4784,10 +4801,12 @@
         <w:t xml:space="preserve"> (</w:t>
       </w:r>
       <w:proofErr w:type="spellStart"/>
+      <w:proofErr w:type="gramStart"/>
       <w:r>
         <w:t>x:l</w:t>
       </w:r>
       <w:proofErr w:type="spellEnd"/>
+      <w:proofErr w:type="gramEnd"/>
       <w:r>
         <w:t>) = ult</w:t>
       </w:r>
@@ -4824,6 +4843,7 @@
         <w:t xml:space="preserve"> (</w:t>
       </w:r>
       <w:proofErr w:type="spellStart"/>
+      <w:proofErr w:type="gramStart"/>
       <w:r>
         <w:t>x</w:t>
       </w:r>
@@ -4834,6 +4854,7 @@
         <w:t>l</w:t>
       </w:r>
       <w:proofErr w:type="spellEnd"/>
+      <w:proofErr w:type="gramEnd"/>
       <w:r>
         <w:t>) = F</w:t>
       </w:r>
@@ -4996,7 +5017,23 @@
           <w:sz w:val="28"/>
           <w:szCs w:val="28"/>
         </w:rPr>
-        <w:t xml:space="preserve">Tuvimos algunos problemas al usar la herramienta por varios motivos, primero se nos olvidó añadir el .gitignore en la primera interacción, y al añadirlo más tarde se mandaban archivos como </w:t>
+        <w:t xml:space="preserve">Tuvimos algunos problemas al usar la herramienta por varios motivos, primero se nos olvidó añadir </w:t>
+      </w:r>
+      <w:proofErr w:type="gramStart"/>
+      <w:r>
+        <w:rPr>
+          <w:sz w:val="28"/>
+          <w:szCs w:val="28"/>
+        </w:rPr>
+        <w:t>el .gitignore</w:t>
+      </w:r>
+      <w:proofErr w:type="gramEnd"/>
+      <w:r>
+        <w:rPr>
+          <w:sz w:val="28"/>
+          <w:szCs w:val="28"/>
+        </w:rPr>
+        <w:t xml:space="preserve"> en la primera interacción, y al añadirlo más tarde se mandaban archivos como </w:t>
       </w:r>
       <w:proofErr w:type="spellStart"/>
       <w:r>
@@ -5487,6 +5524,7 @@
         </w:rPr>
       </w:pPr>
       <w:proofErr w:type="spellStart"/>
+      <w:proofErr w:type="gramStart"/>
       <w:r>
         <w:rPr>
           <w:sz w:val="24"/>
@@ -5500,7 +5538,15 @@
           <w:sz w:val="24"/>
           <w:szCs w:val="24"/>
         </w:rPr>
-        <w:t>()</w:t>
+        <w:t>(</w:t>
+      </w:r>
+      <w:proofErr w:type="gramEnd"/>
+      <w:r>
+        <w:rPr>
+          <w:sz w:val="24"/>
+          <w:szCs w:val="24"/>
+        </w:rPr>
+        <w:t>)</w:t>
       </w:r>
       <w:r>
         <w:rPr>
@@ -5526,6 +5572,7 @@
         </w:rPr>
       </w:pPr>
       <w:proofErr w:type="spellStart"/>
+      <w:proofErr w:type="gramStart"/>
       <w:r>
         <w:rPr>
           <w:sz w:val="24"/>
@@ -5539,7 +5586,15 @@
           <w:sz w:val="24"/>
           <w:szCs w:val="24"/>
         </w:rPr>
-        <w:t>()</w:t>
+        <w:t>(</w:t>
+      </w:r>
+      <w:proofErr w:type="gramEnd"/>
+      <w:r>
+        <w:rPr>
+          <w:sz w:val="24"/>
+          <w:szCs w:val="24"/>
+        </w:rPr>
+        <w:t>)</w:t>
       </w:r>
       <w:r>
         <w:rPr>
@@ -5565,6 +5620,7 @@
         </w:rPr>
       </w:pPr>
       <w:proofErr w:type="spellStart"/>
+      <w:proofErr w:type="gramStart"/>
       <w:r>
         <w:rPr>
           <w:sz w:val="24"/>
@@ -5578,7 +5634,15 @@
           <w:sz w:val="24"/>
           <w:szCs w:val="24"/>
         </w:rPr>
-        <w:t>()</w:t>
+        <w:t>(</w:t>
+      </w:r>
+      <w:proofErr w:type="gramEnd"/>
+      <w:r>
+        <w:rPr>
+          <w:sz w:val="24"/>
+          <w:szCs w:val="24"/>
+        </w:rPr>
+        <w:t>)</w:t>
       </w:r>
       <w:r>
         <w:rPr>
@@ -5648,14 +5712,30 @@
           <w:sz w:val="24"/>
           <w:szCs w:val="24"/>
         </w:rPr>
-        <w:t>/_cola/_lista</w:t>
-      </w:r>
-      <w:r>
-        <w:rPr>
-          <w:sz w:val="24"/>
-          <w:szCs w:val="24"/>
-        </w:rPr>
-        <w:t>()</w:t>
+        <w:t>/_cola/_</w:t>
+      </w:r>
+      <w:proofErr w:type="gramStart"/>
+      <w:r>
+        <w:rPr>
+          <w:sz w:val="24"/>
+          <w:szCs w:val="24"/>
+        </w:rPr>
+        <w:t>lista</w:t>
+      </w:r>
+      <w:r>
+        <w:rPr>
+          <w:sz w:val="24"/>
+          <w:szCs w:val="24"/>
+        </w:rPr>
+        <w:t>(</w:t>
+      </w:r>
+      <w:proofErr w:type="gramEnd"/>
+      <w:r>
+        <w:rPr>
+          <w:sz w:val="24"/>
+          <w:szCs w:val="24"/>
+        </w:rPr>
+        <w:t>)</w:t>
       </w:r>
       <w:r>
         <w:rPr>
@@ -5807,6 +5887,7 @@
         </w:rPr>
       </w:pPr>
       <w:proofErr w:type="spellStart"/>
+      <w:proofErr w:type="gramStart"/>
       <w:r>
         <w:rPr>
           <w:sz w:val="24"/>
@@ -5820,7 +5901,15 @@
           <w:sz w:val="24"/>
           <w:szCs w:val="24"/>
         </w:rPr>
-        <w:t>(): reinicia las variables globales de la clase Proceso.</w:t>
+        <w:t>(</w:t>
+      </w:r>
+      <w:proofErr w:type="gramEnd"/>
+      <w:r>
+        <w:rPr>
+          <w:sz w:val="24"/>
+          <w:szCs w:val="24"/>
+        </w:rPr>
+        <w:t>): reinicia las variables globales de la clase Proceso.</w:t>
       </w:r>
     </w:p>
     <w:p>
@@ -5914,7 +6003,23 @@
           <w:sz w:val="24"/>
           <w:szCs w:val="24"/>
         </w:rPr>
-        <w:t xml:space="preserve"> para que en lugar de contener valores, contenga punteros a</w:t>
+        <w:t xml:space="preserve"> para </w:t>
+      </w:r>
+      <w:proofErr w:type="gramStart"/>
+      <w:r>
+        <w:rPr>
+          <w:sz w:val="24"/>
+          <w:szCs w:val="24"/>
+        </w:rPr>
+        <w:t>que</w:t>
+      </w:r>
+      <w:proofErr w:type="gramEnd"/>
+      <w:r>
+        <w:rPr>
+          <w:sz w:val="24"/>
+          <w:szCs w:val="24"/>
+        </w:rPr>
+        <w:t xml:space="preserve"> en lugar de contener valores, contenga punteros a</w:t>
       </w:r>
       <w:r>
         <w:rPr>
@@ -5939,12 +6044,21 @@
           <w:szCs w:val="24"/>
         </w:rPr>
       </w:pPr>
-      <w:r>
-        <w:rPr>
-          <w:sz w:val="24"/>
-          <w:szCs w:val="24"/>
-        </w:rPr>
-        <w:t>Además la pila incluye los métodos:</w:t>
+      <w:proofErr w:type="gramStart"/>
+      <w:r>
+        <w:rPr>
+          <w:sz w:val="24"/>
+          <w:szCs w:val="24"/>
+        </w:rPr>
+        <w:t>Además</w:t>
+      </w:r>
+      <w:proofErr w:type="gramEnd"/>
+      <w:r>
+        <w:rPr>
+          <w:sz w:val="24"/>
+          <w:szCs w:val="24"/>
+        </w:rPr>
+        <w:t xml:space="preserve"> la pila incluye los métodos:</w:t>
       </w:r>
     </w:p>
     <w:p>
@@ -5955,12 +6069,21 @@
           <w:szCs w:val="24"/>
         </w:rPr>
       </w:pPr>
-      <w:r>
-        <w:rPr>
-          <w:sz w:val="24"/>
-          <w:szCs w:val="24"/>
-        </w:rPr>
-        <w:t>Vaciar(): libera el contenido de la pila. Actúa como un destructor.</w:t>
+      <w:proofErr w:type="gramStart"/>
+      <w:r>
+        <w:rPr>
+          <w:sz w:val="24"/>
+          <w:szCs w:val="24"/>
+        </w:rPr>
+        <w:t>Vaciar(</w:t>
+      </w:r>
+      <w:proofErr w:type="gramEnd"/>
+      <w:r>
+        <w:rPr>
+          <w:sz w:val="24"/>
+          <w:szCs w:val="24"/>
+        </w:rPr>
+        <w:t>): libera el contenido de la pila. Actúa como un destructor.</w:t>
       </w:r>
     </w:p>
     <w:p>
@@ -5971,12 +6094,21 @@
           <w:szCs w:val="24"/>
         </w:rPr>
       </w:pPr>
-      <w:r>
-        <w:rPr>
-          <w:sz w:val="24"/>
-          <w:szCs w:val="24"/>
-        </w:rPr>
-        <w:t>Mostrar(): se apoya en el método comentado de Proceso para mostrar los contenidos de cada proceso que se encuentre en la pila.</w:t>
+      <w:proofErr w:type="gramStart"/>
+      <w:r>
+        <w:rPr>
+          <w:sz w:val="24"/>
+          <w:szCs w:val="24"/>
+        </w:rPr>
+        <w:t>Mostrar(</w:t>
+      </w:r>
+      <w:proofErr w:type="gramEnd"/>
+      <w:r>
+        <w:rPr>
+          <w:sz w:val="24"/>
+          <w:szCs w:val="24"/>
+        </w:rPr>
+        <w:t>): se apoya en el método comentado de Proceso para mostrar los contenidos de cada proceso que se encuentre en la pila.</w:t>
       </w:r>
     </w:p>
     <w:p>
@@ -6093,6 +6225,7 @@
         </w:rPr>
       </w:pPr>
       <w:proofErr w:type="spellStart"/>
+      <w:proofErr w:type="gramStart"/>
       <w:r>
         <w:rPr>
           <w:sz w:val="24"/>
@@ -6113,7 +6246,15 @@
           <w:sz w:val="24"/>
           <w:szCs w:val="24"/>
         </w:rPr>
-        <w:t>():</w:t>
+        <w:t>(</w:t>
+      </w:r>
+      <w:proofErr w:type="gramEnd"/>
+      <w:r>
+        <w:rPr>
+          <w:sz w:val="24"/>
+          <w:szCs w:val="24"/>
+        </w:rPr>
+        <w:t>):</w:t>
       </w:r>
       <w:r>
         <w:rPr>
@@ -6131,12 +6272,21 @@
           <w:szCs w:val="24"/>
         </w:rPr>
       </w:pPr>
-      <w:r>
-        <w:rPr>
-          <w:sz w:val="24"/>
-          <w:szCs w:val="24"/>
-        </w:rPr>
-        <w:t>Vaciar(): libera el contenido de la Cola. Actúa como destructor.</w:t>
+      <w:proofErr w:type="gramStart"/>
+      <w:r>
+        <w:rPr>
+          <w:sz w:val="24"/>
+          <w:szCs w:val="24"/>
+        </w:rPr>
+        <w:t>Vaciar(</w:t>
+      </w:r>
+      <w:proofErr w:type="gramEnd"/>
+      <w:r>
+        <w:rPr>
+          <w:sz w:val="24"/>
+          <w:szCs w:val="24"/>
+        </w:rPr>
+        <w:t>): libera el contenido de la Cola. Actúa como destructor.</w:t>
       </w:r>
     </w:p>
     <w:p>
@@ -6316,6 +6466,7 @@
           <w:szCs w:val="24"/>
         </w:rPr>
       </w:pPr>
+      <w:proofErr w:type="gramStart"/>
       <w:r>
         <w:rPr>
           <w:sz w:val="24"/>
@@ -6324,6 +6475,7 @@
         <w:t>Eliminar(</w:t>
       </w:r>
       <w:proofErr w:type="spellStart"/>
+      <w:proofErr w:type="gramEnd"/>
       <w:r>
         <w:rPr>
           <w:sz w:val="24"/>
@@ -6465,6 +6617,7 @@
         </w:rPr>
       </w:pPr>
       <w:proofErr w:type="spellStart"/>
+      <w:proofErr w:type="gramStart"/>
       <w:r>
         <w:rPr>
           <w:sz w:val="24"/>
@@ -6481,6 +6634,7 @@
         <w:t>(</w:t>
       </w:r>
       <w:proofErr w:type="spellStart"/>
+      <w:proofErr w:type="gramEnd"/>
       <w:r>
         <w:rPr>
           <w:sz w:val="24"/>
@@ -6534,6 +6688,7 @@
         </w:rPr>
       </w:pPr>
       <w:proofErr w:type="spellStart"/>
+      <w:proofErr w:type="gramStart"/>
       <w:r>
         <w:rPr>
           <w:sz w:val="24"/>
@@ -6550,6 +6705,7 @@
         <w:t>(</w:t>
       </w:r>
       <w:proofErr w:type="spellStart"/>
+      <w:proofErr w:type="gramEnd"/>
       <w:r>
         <w:rPr>
           <w:sz w:val="24"/>
@@ -6611,12 +6767,21 @@
           <w:szCs w:val="24"/>
         </w:rPr>
       </w:pPr>
-      <w:r>
-        <w:rPr>
-          <w:sz w:val="24"/>
-          <w:szCs w:val="24"/>
-        </w:rPr>
-        <w:t>Mostrar(): Muestra los datos de los procesos que se encuentren en la lista.</w:t>
+      <w:proofErr w:type="gramStart"/>
+      <w:r>
+        <w:rPr>
+          <w:sz w:val="24"/>
+          <w:szCs w:val="24"/>
+        </w:rPr>
+        <w:t>Mostrar(</w:t>
+      </w:r>
+      <w:proofErr w:type="gramEnd"/>
+      <w:r>
+        <w:rPr>
+          <w:sz w:val="24"/>
+          <w:szCs w:val="24"/>
+        </w:rPr>
+        <w:t>): Muestra los datos de los procesos que se encuentren en la lista.</w:t>
       </w:r>
     </w:p>
     <w:p>
@@ -6627,12 +6792,21 @@
           <w:szCs w:val="24"/>
         </w:rPr>
       </w:pPr>
-      <w:r>
-        <w:rPr>
-          <w:sz w:val="24"/>
-          <w:szCs w:val="24"/>
-        </w:rPr>
-        <w:t>Vaciar(): elimina el contenido de la lista. Actúa como destructor.</w:t>
+      <w:proofErr w:type="gramStart"/>
+      <w:r>
+        <w:rPr>
+          <w:sz w:val="24"/>
+          <w:szCs w:val="24"/>
+        </w:rPr>
+        <w:t>Vaciar(</w:t>
+      </w:r>
+      <w:proofErr w:type="gramEnd"/>
+      <w:r>
+        <w:rPr>
+          <w:sz w:val="24"/>
+          <w:szCs w:val="24"/>
+        </w:rPr>
+        <w:t>): elimina el contenido de la lista. Actúa como destructor.</w:t>
       </w:r>
     </w:p>
     <w:p>
@@ -7035,7 +7209,45 @@
         </w:drawing>
       </w:r>
     </w:p>
-    <w:p/>
+    <w:p>
+      <w:r>
+        <w:drawing>
+          <wp:inline distT="0" distB="0" distL="0" distR="0" wp14:anchorId="535F87FB" wp14:editId="4C2F58B1">
+            <wp:extent cx="5400040" cy="1170305"/>
+            <wp:effectExtent l="0" t="0" r="0" b="0"/>
+            <wp:docPr id="48757028" name="Imagen 1" descr="Una captura de pantalla de un celular&#10;&#10;Descripción generada automáticamente con confianza media"/>
+            <wp:cNvGraphicFramePr>
+              <a:graphicFrameLocks xmlns:a="http://schemas.openxmlformats.org/drawingml/2006/main" noChangeAspect="1"/>
+            </wp:cNvGraphicFramePr>
+            <a:graphic xmlns:a="http://schemas.openxmlformats.org/drawingml/2006/main">
+              <a:graphicData uri="http://schemas.openxmlformats.org/drawingml/2006/picture">
+                <pic:pic xmlns:pic="http://schemas.openxmlformats.org/drawingml/2006/picture">
+                  <pic:nvPicPr>
+                    <pic:cNvPr id="48757028" name="Imagen 1" descr="Una captura de pantalla de un celular&#10;&#10;Descripción generada automáticamente con confianza media"/>
+                    <pic:cNvPicPr/>
+                  </pic:nvPicPr>
+                  <pic:blipFill>
+                    <a:blip r:embed="rId8"/>
+                    <a:stretch>
+                      <a:fillRect/>
+                    </a:stretch>
+                  </pic:blipFill>
+                  <pic:spPr>
+                    <a:xfrm>
+                      <a:off x="0" y="0"/>
+                      <a:ext cx="5400040" cy="1170305"/>
+                    </a:xfrm>
+                    <a:prstGeom prst="rect">
+                      <a:avLst/>
+                    </a:prstGeom>
+                  </pic:spPr>
+                </pic:pic>
+              </a:graphicData>
+            </a:graphic>
+          </wp:inline>
+        </w:drawing>
+      </w:r>
+    </w:p>
     <w:p>
       <w:r>
         <w:rPr>
@@ -7118,7 +7330,7 @@
                     <pic:cNvPicPr/>
                   </pic:nvPicPr>
                   <pic:blipFill>
-                    <a:blip r:embed="rId8"/>
+                    <a:blip r:embed="rId9"/>
                     <a:stretch>
                       <a:fillRect/>
                     </a:stretch>
@@ -7160,7 +7372,7 @@
                     <pic:cNvPicPr/>
                   </pic:nvPicPr>
                   <pic:blipFill>
-                    <a:blip r:embed="rId9"/>
+                    <a:blip r:embed="rId10"/>
                     <a:stretch>
                       <a:fillRect/>
                     </a:stretch>
@@ -7183,6 +7395,46 @@
     </w:p>
     <w:p>
       <w:r>
+        <w:lastRenderedPageBreak/>
+        <w:drawing>
+          <wp:inline distT="0" distB="0" distL="0" distR="0" wp14:anchorId="6BDA9528" wp14:editId="7C188467">
+            <wp:extent cx="4677428" cy="5801535"/>
+            <wp:effectExtent l="0" t="0" r="8890" b="8890"/>
+            <wp:docPr id="1342006934" name="Imagen 1" descr="Tabla&#10;&#10;Descripción generada automáticamente con confianza media"/>
+            <wp:cNvGraphicFramePr>
+              <a:graphicFrameLocks xmlns:a="http://schemas.openxmlformats.org/drawingml/2006/main" noChangeAspect="1"/>
+            </wp:cNvGraphicFramePr>
+            <a:graphic xmlns:a="http://schemas.openxmlformats.org/drawingml/2006/main">
+              <a:graphicData uri="http://schemas.openxmlformats.org/drawingml/2006/picture">
+                <pic:pic xmlns:pic="http://schemas.openxmlformats.org/drawingml/2006/picture">
+                  <pic:nvPicPr>
+                    <pic:cNvPr id="1342006934" name="Imagen 1" descr="Tabla&#10;&#10;Descripción generada automáticamente con confianza media"/>
+                    <pic:cNvPicPr/>
+                  </pic:nvPicPr>
+                  <pic:blipFill>
+                    <a:blip r:embed="rId11"/>
+                    <a:stretch>
+                      <a:fillRect/>
+                    </a:stretch>
+                  </pic:blipFill>
+                  <pic:spPr>
+                    <a:xfrm>
+                      <a:off x="0" y="0"/>
+                      <a:ext cx="4677428" cy="5801535"/>
+                    </a:xfrm>
+                    <a:prstGeom prst="rect">
+                      <a:avLst/>
+                    </a:prstGeom>
+                  </pic:spPr>
+                </pic:pic>
+              </a:graphicData>
+            </a:graphic>
+          </wp:inline>
+        </w:drawing>
+      </w:r>
+    </w:p>
+    <w:p>
+      <w:r>
         <w:rPr>
           <w:b/>
           <w:bCs/>
@@ -7221,7 +7473,6 @@
         <w:rPr>
           <w:noProof/>
         </w:rPr>
-        <w:lastRenderedPageBreak/>
         <w:drawing>
           <wp:inline distT="0" distB="0" distL="0" distR="0" wp14:anchorId="758D48DF" wp14:editId="3165113E">
             <wp:extent cx="3400900" cy="1152686"/>
@@ -7238,7 +7489,7 @@
                     <pic:cNvPicPr/>
                   </pic:nvPicPr>
                   <pic:blipFill>
-                    <a:blip r:embed="rId10"/>
+                    <a:blip r:embed="rId12"/>
                     <a:stretch>
                       <a:fillRect/>
                     </a:stretch>
@@ -7264,6 +7515,7 @@
         <w:rPr>
           <w:noProof/>
         </w:rPr>
+        <w:lastRenderedPageBreak/>
         <w:drawing>
           <wp:inline distT="0" distB="0" distL="0" distR="0" wp14:anchorId="39C84F24" wp14:editId="562DA698">
             <wp:extent cx="3705742" cy="3048425"/>
@@ -7280,7 +7532,7 @@
                     <pic:cNvPicPr/>
                   </pic:nvPicPr>
                   <pic:blipFill>
-                    <a:blip r:embed="rId11"/>
+                    <a:blip r:embed="rId13"/>
                     <a:stretch>
                       <a:fillRect/>
                     </a:stretch>
@@ -7303,6 +7555,45 @@
     </w:p>
     <w:p>
       <w:r>
+        <w:drawing>
+          <wp:inline distT="0" distB="0" distL="0" distR="0" wp14:anchorId="0791504F" wp14:editId="02C5B435">
+            <wp:extent cx="5400040" cy="1167765"/>
+            <wp:effectExtent l="0" t="0" r="0" b="0"/>
+            <wp:docPr id="1217742372" name="Imagen 1" descr="Texto&#10;&#10;Descripción generada automáticamente con confianza media"/>
+            <wp:cNvGraphicFramePr>
+              <a:graphicFrameLocks xmlns:a="http://schemas.openxmlformats.org/drawingml/2006/main" noChangeAspect="1"/>
+            </wp:cNvGraphicFramePr>
+            <a:graphic xmlns:a="http://schemas.openxmlformats.org/drawingml/2006/main">
+              <a:graphicData uri="http://schemas.openxmlformats.org/drawingml/2006/picture">
+                <pic:pic xmlns:pic="http://schemas.openxmlformats.org/drawingml/2006/picture">
+                  <pic:nvPicPr>
+                    <pic:cNvPr id="1217742372" name="Imagen 1" descr="Texto&#10;&#10;Descripción generada automáticamente con confianza media"/>
+                    <pic:cNvPicPr/>
+                  </pic:nvPicPr>
+                  <pic:blipFill>
+                    <a:blip r:embed="rId14"/>
+                    <a:stretch>
+                      <a:fillRect/>
+                    </a:stretch>
+                  </pic:blipFill>
+                  <pic:spPr>
+                    <a:xfrm>
+                      <a:off x="0" y="0"/>
+                      <a:ext cx="5400040" cy="1167765"/>
+                    </a:xfrm>
+                    <a:prstGeom prst="rect">
+                      <a:avLst/>
+                    </a:prstGeom>
+                  </pic:spPr>
+                </pic:pic>
+              </a:graphicData>
+            </a:graphic>
+          </wp:inline>
+        </w:drawing>
+      </w:r>
+    </w:p>
+    <w:p>
+      <w:r>
         <w:rPr>
           <w:b/>
           <w:bCs/>
@@ -7373,7 +7664,7 @@
                     <pic:cNvPicPr/>
                   </pic:nvPicPr>
                   <pic:blipFill>
-                    <a:blip r:embed="rId12"/>
+                    <a:blip r:embed="rId15"/>
                     <a:stretch>
                       <a:fillRect/>
                     </a:stretch>
@@ -7416,7 +7707,7 @@
                     <pic:cNvPicPr/>
                   </pic:nvPicPr>
                   <pic:blipFill>
-                    <a:blip r:embed="rId13"/>
+                    <a:blip r:embed="rId16"/>
                     <a:stretch>
                       <a:fillRect/>
                     </a:stretch>
@@ -7439,6 +7730,45 @@
     </w:p>
     <w:p>
       <w:r>
+        <w:drawing>
+          <wp:inline distT="0" distB="0" distL="0" distR="0" wp14:anchorId="182F3975" wp14:editId="7F74184E">
+            <wp:extent cx="5400040" cy="1237615"/>
+            <wp:effectExtent l="0" t="0" r="0" b="635"/>
+            <wp:docPr id="2053335105" name="Imagen 1" descr="Texto&#10;&#10;Descripción generada automáticamente"/>
+            <wp:cNvGraphicFramePr>
+              <a:graphicFrameLocks xmlns:a="http://schemas.openxmlformats.org/drawingml/2006/main" noChangeAspect="1"/>
+            </wp:cNvGraphicFramePr>
+            <a:graphic xmlns:a="http://schemas.openxmlformats.org/drawingml/2006/main">
+              <a:graphicData uri="http://schemas.openxmlformats.org/drawingml/2006/picture">
+                <pic:pic xmlns:pic="http://schemas.openxmlformats.org/drawingml/2006/picture">
+                  <pic:nvPicPr>
+                    <pic:cNvPr id="2053335105" name="Imagen 1" descr="Texto&#10;&#10;Descripción generada automáticamente"/>
+                    <pic:cNvPicPr/>
+                  </pic:nvPicPr>
+                  <pic:blipFill>
+                    <a:blip r:embed="rId17"/>
+                    <a:stretch>
+                      <a:fillRect/>
+                    </a:stretch>
+                  </pic:blipFill>
+                  <pic:spPr>
+                    <a:xfrm>
+                      <a:off x="0" y="0"/>
+                      <a:ext cx="5400040" cy="1237615"/>
+                    </a:xfrm>
+                    <a:prstGeom prst="rect">
+                      <a:avLst/>
+                    </a:prstGeom>
+                  </pic:spPr>
+                </pic:pic>
+              </a:graphicData>
+            </a:graphic>
+          </wp:inline>
+        </w:drawing>
+      </w:r>
+    </w:p>
+    <w:p>
+      <w:r>
         <w:rPr>
           <w:b/>
           <w:bCs/>
@@ -7488,7 +7818,7 @@
                     <pic:cNvPicPr/>
                   </pic:nvPicPr>
                   <pic:blipFill>
-                    <a:blip r:embed="rId14"/>
+                    <a:blip r:embed="rId18"/>
                     <a:stretch>
                       <a:fillRect/>
                     </a:stretch>
@@ -7514,6 +7844,7 @@
         <w:rPr>
           <w:noProof/>
         </w:rPr>
+        <w:lastRenderedPageBreak/>
         <w:drawing>
           <wp:inline distT="0" distB="0" distL="0" distR="0" wp14:anchorId="3AD38A20" wp14:editId="5E671B49">
             <wp:extent cx="4686954" cy="1686160"/>
@@ -7530,7 +7861,7 @@
                     <pic:cNvPicPr/>
                   </pic:nvPicPr>
                   <pic:blipFill>
-                    <a:blip r:embed="rId15"/>
+                    <a:blip r:embed="rId19"/>
                     <a:stretch>
                       <a:fillRect/>
                     </a:stretch>
@@ -7553,6 +7884,45 @@
     </w:p>
     <w:p>
       <w:r>
+        <w:drawing>
+          <wp:inline distT="0" distB="0" distL="0" distR="0" wp14:anchorId="7BE88A0E" wp14:editId="772590F3">
+            <wp:extent cx="5400040" cy="1972310"/>
+            <wp:effectExtent l="0" t="0" r="0" b="8890"/>
+            <wp:docPr id="805931832" name="Imagen 1" descr="Imagen de la pantalla de un computador&#10;&#10;Descripción generada automáticamente con confianza baja"/>
+            <wp:cNvGraphicFramePr>
+              <a:graphicFrameLocks xmlns:a="http://schemas.openxmlformats.org/drawingml/2006/main" noChangeAspect="1"/>
+            </wp:cNvGraphicFramePr>
+            <a:graphic xmlns:a="http://schemas.openxmlformats.org/drawingml/2006/main">
+              <a:graphicData uri="http://schemas.openxmlformats.org/drawingml/2006/picture">
+                <pic:pic xmlns:pic="http://schemas.openxmlformats.org/drawingml/2006/picture">
+                  <pic:nvPicPr>
+                    <pic:cNvPr id="805931832" name="Imagen 1" descr="Imagen de la pantalla de un computador&#10;&#10;Descripción generada automáticamente con confianza baja"/>
+                    <pic:cNvPicPr/>
+                  </pic:nvPicPr>
+                  <pic:blipFill>
+                    <a:blip r:embed="rId20"/>
+                    <a:stretch>
+                      <a:fillRect/>
+                    </a:stretch>
+                  </pic:blipFill>
+                  <pic:spPr>
+                    <a:xfrm>
+                      <a:off x="0" y="0"/>
+                      <a:ext cx="5400040" cy="1972310"/>
+                    </a:xfrm>
+                    <a:prstGeom prst="rect">
+                      <a:avLst/>
+                    </a:prstGeom>
+                  </pic:spPr>
+                </pic:pic>
+              </a:graphicData>
+            </a:graphic>
+          </wp:inline>
+        </w:drawing>
+      </w:r>
+    </w:p>
+    <w:p>
+      <w:r>
         <w:rPr>
           <w:b/>
           <w:bCs/>
@@ -7597,7 +7967,6 @@
         <w:rPr>
           <w:noProof/>
         </w:rPr>
-        <w:lastRenderedPageBreak/>
         <w:drawing>
           <wp:inline distT="0" distB="0" distL="0" distR="0" wp14:anchorId="17ED80FE" wp14:editId="2A71214A">
             <wp:extent cx="4086795" cy="1495634"/>
@@ -7614,7 +7983,7 @@
                     <pic:cNvPicPr/>
                   </pic:nvPicPr>
                   <pic:blipFill>
-                    <a:blip r:embed="rId16"/>
+                    <a:blip r:embed="rId21"/>
                     <a:stretch>
                       <a:fillRect/>
                     </a:stretch>
@@ -7656,7 +8025,7 @@
                     <pic:cNvPicPr/>
                   </pic:nvPicPr>
                   <pic:blipFill>
-                    <a:blip r:embed="rId15"/>
+                    <a:blip r:embed="rId19"/>
                     <a:stretch>
                       <a:fillRect/>
                     </a:stretch>
@@ -7679,6 +8048,46 @@
     </w:p>
     <w:p>
       <w:r>
+        <w:lastRenderedPageBreak/>
+        <w:drawing>
+          <wp:inline distT="0" distB="0" distL="0" distR="0" wp14:anchorId="01D43BF8" wp14:editId="6D3E35A3">
+            <wp:extent cx="5400040" cy="2811780"/>
+            <wp:effectExtent l="0" t="0" r="0" b="7620"/>
+            <wp:docPr id="1283071312" name="Imagen 1" descr="Interfaz de usuario gráfica&#10;&#10;Descripción generada automáticamente con confianza baja"/>
+            <wp:cNvGraphicFramePr>
+              <a:graphicFrameLocks xmlns:a="http://schemas.openxmlformats.org/drawingml/2006/main" noChangeAspect="1"/>
+            </wp:cNvGraphicFramePr>
+            <a:graphic xmlns:a="http://schemas.openxmlformats.org/drawingml/2006/main">
+              <a:graphicData uri="http://schemas.openxmlformats.org/drawingml/2006/picture">
+                <pic:pic xmlns:pic="http://schemas.openxmlformats.org/drawingml/2006/picture">
+                  <pic:nvPicPr>
+                    <pic:cNvPr id="1283071312" name="Imagen 1" descr="Interfaz de usuario gráfica&#10;&#10;Descripción generada automáticamente con confianza baja"/>
+                    <pic:cNvPicPr/>
+                  </pic:nvPicPr>
+                  <pic:blipFill>
+                    <a:blip r:embed="rId22"/>
+                    <a:stretch>
+                      <a:fillRect/>
+                    </a:stretch>
+                  </pic:blipFill>
+                  <pic:spPr>
+                    <a:xfrm>
+                      <a:off x="0" y="0"/>
+                      <a:ext cx="5400040" cy="2811780"/>
+                    </a:xfrm>
+                    <a:prstGeom prst="rect">
+                      <a:avLst/>
+                    </a:prstGeom>
+                  </pic:spPr>
+                </pic:pic>
+              </a:graphicData>
+            </a:graphic>
+          </wp:inline>
+        </w:drawing>
+      </w:r>
+    </w:p>
+    <w:p>
+      <w:r>
         <w:rPr>
           <w:b/>
           <w:bCs/>
@@ -7727,7 +8136,7 @@
                     <pic:cNvPicPr/>
                   </pic:nvPicPr>
                   <pic:blipFill>
-                    <a:blip r:embed="rId17"/>
+                    <a:blip r:embed="rId23"/>
                     <a:stretch>
                       <a:fillRect/>
                     </a:stretch>
@@ -7767,7 +8176,7 @@
                     <pic:cNvPicPr/>
                   </pic:nvPicPr>
                   <pic:blipFill>
-                    <a:blip r:embed="rId18"/>
+                    <a:blip r:embed="rId24"/>
                     <a:stretch>
                       <a:fillRect/>
                     </a:stretch>
@@ -7790,6 +8199,45 @@
     </w:p>
     <w:p>
       <w:r>
+        <w:drawing>
+          <wp:inline distT="0" distB="0" distL="0" distR="0" wp14:anchorId="67E817DE" wp14:editId="34AF8219">
+            <wp:extent cx="5400040" cy="1416050"/>
+            <wp:effectExtent l="0" t="0" r="0" b="0"/>
+            <wp:docPr id="356635085" name="Imagen 1" descr="Texto&#10;&#10;Descripción generada automáticamente"/>
+            <wp:cNvGraphicFramePr>
+              <a:graphicFrameLocks xmlns:a="http://schemas.openxmlformats.org/drawingml/2006/main" noChangeAspect="1"/>
+            </wp:cNvGraphicFramePr>
+            <a:graphic xmlns:a="http://schemas.openxmlformats.org/drawingml/2006/main">
+              <a:graphicData uri="http://schemas.openxmlformats.org/drawingml/2006/picture">
+                <pic:pic xmlns:pic="http://schemas.openxmlformats.org/drawingml/2006/picture">
+                  <pic:nvPicPr>
+                    <pic:cNvPr id="356635085" name="Imagen 1" descr="Texto&#10;&#10;Descripción generada automáticamente"/>
+                    <pic:cNvPicPr/>
+                  </pic:nvPicPr>
+                  <pic:blipFill>
+                    <a:blip r:embed="rId25"/>
+                    <a:stretch>
+                      <a:fillRect/>
+                    </a:stretch>
+                  </pic:blipFill>
+                  <pic:spPr>
+                    <a:xfrm>
+                      <a:off x="0" y="0"/>
+                      <a:ext cx="5400040" cy="1416050"/>
+                    </a:xfrm>
+                    <a:prstGeom prst="rect">
+                      <a:avLst/>
+                    </a:prstGeom>
+                  </pic:spPr>
+                </pic:pic>
+              </a:graphicData>
+            </a:graphic>
+          </wp:inline>
+        </w:drawing>
+      </w:r>
+    </w:p>
+    <w:p>
+      <w:r>
         <w:rPr>
           <w:b/>
           <w:bCs/>
@@ -7814,7 +8262,15 @@
         <w:t xml:space="preserve"> </w:t>
       </w:r>
       <w:r>
-        <w:t>Esta opción vacía las colas, las dos de cada tipo en su lista correspondiente, por lo tanto se desencola</w:t>
+        <w:t xml:space="preserve">Esta opción vacía las colas, las dos de cada tipo en su lista correspondiente, por lo </w:t>
+      </w:r>
+      <w:proofErr w:type="gramStart"/>
+      <w:r>
+        <w:t>tanto</w:t>
+      </w:r>
+      <w:proofErr w:type="gramEnd"/>
+      <w:r>
+        <w:t xml:space="preserve"> se desencola</w:t>
       </w:r>
       <w:r>
         <w:t xml:space="preserve"> </w:t>
@@ -7845,7 +8301,7 @@
                     <pic:cNvPicPr/>
                   </pic:nvPicPr>
                   <pic:blipFill>
-                    <a:blip r:embed="rId19"/>
+                    <a:blip r:embed="rId26"/>
                     <a:stretch>
                       <a:fillRect/>
                     </a:stretch>
@@ -7887,7 +8343,7 @@
                     <pic:cNvPicPr/>
                   </pic:nvPicPr>
                   <pic:blipFill>
-                    <a:blip r:embed="rId20"/>
+                    <a:blip r:embed="rId27"/>
                     <a:stretch>
                       <a:fillRect/>
                     </a:stretch>
@@ -7910,6 +8366,45 @@
     </w:p>
     <w:p>
       <w:r>
+        <w:drawing>
+          <wp:inline distT="0" distB="0" distL="0" distR="0" wp14:anchorId="7431BA20" wp14:editId="5F2DE8FC">
+            <wp:extent cx="5400040" cy="1231265"/>
+            <wp:effectExtent l="0" t="0" r="0" b="6985"/>
+            <wp:docPr id="1451235908" name="Imagen 1" descr="Texto&#10;&#10;Descripción generada automáticamente"/>
+            <wp:cNvGraphicFramePr>
+              <a:graphicFrameLocks xmlns:a="http://schemas.openxmlformats.org/drawingml/2006/main" noChangeAspect="1"/>
+            </wp:cNvGraphicFramePr>
+            <a:graphic xmlns:a="http://schemas.openxmlformats.org/drawingml/2006/main">
+              <a:graphicData uri="http://schemas.openxmlformats.org/drawingml/2006/picture">
+                <pic:pic xmlns:pic="http://schemas.openxmlformats.org/drawingml/2006/picture">
+                  <pic:nvPicPr>
+                    <pic:cNvPr id="1451235908" name="Imagen 1" descr="Texto&#10;&#10;Descripción generada automáticamente"/>
+                    <pic:cNvPicPr/>
+                  </pic:nvPicPr>
+                  <pic:blipFill>
+                    <a:blip r:embed="rId28"/>
+                    <a:stretch>
+                      <a:fillRect/>
+                    </a:stretch>
+                  </pic:blipFill>
+                  <pic:spPr>
+                    <a:xfrm>
+                      <a:off x="0" y="0"/>
+                      <a:ext cx="5400040" cy="1231265"/>
+                    </a:xfrm>
+                    <a:prstGeom prst="rect">
+                      <a:avLst/>
+                    </a:prstGeom>
+                  </pic:spPr>
+                </pic:pic>
+              </a:graphicData>
+            </a:graphic>
+          </wp:inline>
+        </w:drawing>
+      </w:r>
+    </w:p>
+    <w:p>
+      <w:r>
         <w:rPr>
           <w:b/>
           <w:bCs/>
@@ -7970,7 +8465,7 @@
                     <pic:cNvPicPr/>
                   </pic:nvPicPr>
                   <pic:blipFill>
-                    <a:blip r:embed="rId21"/>
+                    <a:blip r:embed="rId29"/>
                     <a:stretch>
                       <a:fillRect/>
                     </a:stretch>
@@ -7993,6 +8488,45 @@
     </w:p>
     <w:p>
       <w:r>
+        <w:drawing>
+          <wp:inline distT="0" distB="0" distL="0" distR="0" wp14:anchorId="44082E76" wp14:editId="6A36BC8E">
+            <wp:extent cx="5400040" cy="1889125"/>
+            <wp:effectExtent l="0" t="0" r="0" b="0"/>
+            <wp:docPr id="78641453" name="Imagen 1" descr="Pantalla de computadora con letras&#10;&#10;Descripción generada automáticamente con confianza media"/>
+            <wp:cNvGraphicFramePr>
+              <a:graphicFrameLocks xmlns:a="http://schemas.openxmlformats.org/drawingml/2006/main" noChangeAspect="1"/>
+            </wp:cNvGraphicFramePr>
+            <a:graphic xmlns:a="http://schemas.openxmlformats.org/drawingml/2006/main">
+              <a:graphicData uri="http://schemas.openxmlformats.org/drawingml/2006/picture">
+                <pic:pic xmlns:pic="http://schemas.openxmlformats.org/drawingml/2006/picture">
+                  <pic:nvPicPr>
+                    <pic:cNvPr id="78641453" name="Imagen 1" descr="Pantalla de computadora con letras&#10;&#10;Descripción generada automáticamente con confianza media"/>
+                    <pic:cNvPicPr/>
+                  </pic:nvPicPr>
+                  <pic:blipFill>
+                    <a:blip r:embed="rId30"/>
+                    <a:stretch>
+                      <a:fillRect/>
+                    </a:stretch>
+                  </pic:blipFill>
+                  <pic:spPr>
+                    <a:xfrm>
+                      <a:off x="0" y="0"/>
+                      <a:ext cx="5400040" cy="1889125"/>
+                    </a:xfrm>
+                    <a:prstGeom prst="rect">
+                      <a:avLst/>
+                    </a:prstGeom>
+                  </pic:spPr>
+                </pic:pic>
+              </a:graphicData>
+            </a:graphic>
+          </wp:inline>
+        </w:drawing>
+      </w:r>
+    </w:p>
+    <w:p>
+      <w:r>
         <w:rPr>
           <w:b/>
           <w:bCs/>
@@ -8021,15 +8555,64 @@
         <w:t xml:space="preserve"> </w:t>
       </w:r>
       <w:r>
-        <w:t>Mismo procedimiento que en la opción anterior pero accediendo a la lista en tiempo real.</w:t>
-      </w:r>
-    </w:p>
-    <w:p>
-      <w:r>
-        <w:rPr>
-          <w:b/>
-          <w:bCs/>
-        </w:rPr>
+        <w:t xml:space="preserve">Mismo procedimiento que en la opción </w:t>
+      </w:r>
+      <w:proofErr w:type="gramStart"/>
+      <w:r>
+        <w:t>anterior</w:t>
+      </w:r>
+      <w:proofErr w:type="gramEnd"/>
+      <w:r>
+        <w:t xml:space="preserve"> pero accediendo a la lista en tiempo real.</w:t>
+      </w:r>
+    </w:p>
+    <w:p>
+      <w:r>
+        <w:drawing>
+          <wp:inline distT="0" distB="0" distL="0" distR="0" wp14:anchorId="64442A55" wp14:editId="11ACD9C3">
+            <wp:extent cx="5400040" cy="2132330"/>
+            <wp:effectExtent l="0" t="0" r="0" b="1270"/>
+            <wp:docPr id="631592952" name="Imagen 1" descr="Texto&#10;&#10;Descripción generada automáticamente con confianza baja"/>
+            <wp:cNvGraphicFramePr>
+              <a:graphicFrameLocks xmlns:a="http://schemas.openxmlformats.org/drawingml/2006/main" noChangeAspect="1"/>
+            </wp:cNvGraphicFramePr>
+            <a:graphic xmlns:a="http://schemas.openxmlformats.org/drawingml/2006/main">
+              <a:graphicData uri="http://schemas.openxmlformats.org/drawingml/2006/picture">
+                <pic:pic xmlns:pic="http://schemas.openxmlformats.org/drawingml/2006/picture">
+                  <pic:nvPicPr>
+                    <pic:cNvPr id="631592952" name="Imagen 1" descr="Texto&#10;&#10;Descripción generada automáticamente con confianza baja"/>
+                    <pic:cNvPicPr/>
+                  </pic:nvPicPr>
+                  <pic:blipFill>
+                    <a:blip r:embed="rId31"/>
+                    <a:stretch>
+                      <a:fillRect/>
+                    </a:stretch>
+                  </pic:blipFill>
+                  <pic:spPr>
+                    <a:xfrm>
+                      <a:off x="0" y="0"/>
+                      <a:ext cx="5400040" cy="2132330"/>
+                    </a:xfrm>
+                    <a:prstGeom prst="rect">
+                      <a:avLst/>
+                    </a:prstGeom>
+                  </pic:spPr>
+                </pic:pic>
+              </a:graphicData>
+            </a:graphic>
+          </wp:inline>
+        </w:drawing>
+      </w:r>
+    </w:p>
+    <w:p/>
+    <w:p>
+      <w:r>
+        <w:rPr>
+          <w:b/>
+          <w:bCs/>
+        </w:rPr>
+        <w:lastRenderedPageBreak/>
         <w:t>K</w:t>
       </w:r>
       <w:r>
@@ -8098,7 +8681,6 @@
         <w:rPr>
           <w:noProof/>
         </w:rPr>
-        <w:lastRenderedPageBreak/>
         <w:drawing>
           <wp:inline distT="0" distB="0" distL="0" distR="0" wp14:anchorId="362FD91B" wp14:editId="33FCB2CB">
             <wp:extent cx="4496427" cy="1924319"/>
@@ -8115,7 +8697,7 @@
                     <pic:cNvPicPr/>
                   </pic:nvPicPr>
                   <pic:blipFill>
-                    <a:blip r:embed="rId22"/>
+                    <a:blip r:embed="rId32"/>
                     <a:stretch>
                       <a:fillRect/>
                     </a:stretch>
@@ -8155,7 +8737,7 @@
                     <pic:cNvPicPr/>
                   </pic:nvPicPr>
                   <pic:blipFill>
-                    <a:blip r:embed="rId23"/>
+                    <a:blip r:embed="rId33"/>
                     <a:stretch>
                       <a:fillRect/>
                     </a:stretch>
@@ -8178,10 +8760,50 @@
     </w:p>
     <w:p>
       <w:r>
-        <w:rPr>
-          <w:b/>
-          <w:bCs/>
-        </w:rPr>
+        <w:drawing>
+          <wp:inline distT="0" distB="0" distL="0" distR="0" wp14:anchorId="66A5DD4B" wp14:editId="32231BBC">
+            <wp:extent cx="5400040" cy="537210"/>
+            <wp:effectExtent l="0" t="0" r="0" b="0"/>
+            <wp:docPr id="282056660" name="Imagen 1" descr="Texto&#10;&#10;Descripción generada automáticamente"/>
+            <wp:cNvGraphicFramePr>
+              <a:graphicFrameLocks xmlns:a="http://schemas.openxmlformats.org/drawingml/2006/main" noChangeAspect="1"/>
+            </wp:cNvGraphicFramePr>
+            <a:graphic xmlns:a="http://schemas.openxmlformats.org/drawingml/2006/main">
+              <a:graphicData uri="http://schemas.openxmlformats.org/drawingml/2006/picture">
+                <pic:pic xmlns:pic="http://schemas.openxmlformats.org/drawingml/2006/picture">
+                  <pic:nvPicPr>
+                    <pic:cNvPr id="282056660" name="Imagen 1" descr="Texto&#10;&#10;Descripción generada automáticamente"/>
+                    <pic:cNvPicPr/>
+                  </pic:nvPicPr>
+                  <pic:blipFill>
+                    <a:blip r:embed="rId34"/>
+                    <a:stretch>
+                      <a:fillRect/>
+                    </a:stretch>
+                  </pic:blipFill>
+                  <pic:spPr>
+                    <a:xfrm>
+                      <a:off x="0" y="0"/>
+                      <a:ext cx="5400040" cy="537210"/>
+                    </a:xfrm>
+                    <a:prstGeom prst="rect">
+                      <a:avLst/>
+                    </a:prstGeom>
+                  </pic:spPr>
+                </pic:pic>
+              </a:graphicData>
+            </a:graphic>
+          </wp:inline>
+        </w:drawing>
+      </w:r>
+    </w:p>
+    <w:p>
+      <w:r>
+        <w:rPr>
+          <w:b/>
+          <w:bCs/>
+        </w:rPr>
+        <w:lastRenderedPageBreak/>
         <w:t>l</w:t>
       </w:r>
       <w:r>
@@ -8217,12 +8839,17 @@
         <w:t xml:space="preserve"> y lo guardará en una variable, imprimirá las columnas y llamará al método de cada lista llamado </w:t>
       </w:r>
       <w:proofErr w:type="spellStart"/>
+      <w:proofErr w:type="gramStart"/>
       <w:r>
         <w:t>busquedaNombres</w:t>
       </w:r>
       <w:proofErr w:type="spellEnd"/>
       <w:r>
-        <w:t>(), que muestra el proceso en formato lista(con columnas) de los procesos que tengan el mismo atributo nombre que la variable nombre introducida.</w:t>
+        <w:t>(</w:t>
+      </w:r>
+      <w:proofErr w:type="gramEnd"/>
+      <w:r>
+        <w:t>), que muestra el proceso en formato lista(con columnas) de los procesos que tengan el mismo atributo nombre que la variable nombre introducida.</w:t>
       </w:r>
     </w:p>
     <w:p>
@@ -8230,7 +8857,6 @@
         <w:rPr>
           <w:noProof/>
         </w:rPr>
-        <w:lastRenderedPageBreak/>
         <w:drawing>
           <wp:inline distT="0" distB="0" distL="0" distR="0" wp14:anchorId="61875ED0" wp14:editId="3B18989C">
             <wp:extent cx="5400040" cy="3488055"/>
@@ -8247,7 +8873,7 @@
                     <pic:cNvPicPr/>
                   </pic:nvPicPr>
                   <pic:blipFill>
-                    <a:blip r:embed="rId24"/>
+                    <a:blip r:embed="rId35"/>
                     <a:stretch>
                       <a:fillRect/>
                     </a:stretch>
@@ -8270,6 +8896,45 @@
     </w:p>
     <w:p>
       <w:r>
+        <w:drawing>
+          <wp:inline distT="0" distB="0" distL="0" distR="0" wp14:anchorId="657D88EC" wp14:editId="6A01F816">
+            <wp:extent cx="5400040" cy="1025525"/>
+            <wp:effectExtent l="0" t="0" r="0" b="3175"/>
+            <wp:docPr id="2109467674" name="Imagen 1" descr="Texto&#10;&#10;Descripción generada automáticamente"/>
+            <wp:cNvGraphicFramePr>
+              <a:graphicFrameLocks xmlns:a="http://schemas.openxmlformats.org/drawingml/2006/main" noChangeAspect="1"/>
+            </wp:cNvGraphicFramePr>
+            <a:graphic xmlns:a="http://schemas.openxmlformats.org/drawingml/2006/main">
+              <a:graphicData uri="http://schemas.openxmlformats.org/drawingml/2006/picture">
+                <pic:pic xmlns:pic="http://schemas.openxmlformats.org/drawingml/2006/picture">
+                  <pic:nvPicPr>
+                    <pic:cNvPr id="2109467674" name="Imagen 1" descr="Texto&#10;&#10;Descripción generada automáticamente"/>
+                    <pic:cNvPicPr/>
+                  </pic:nvPicPr>
+                  <pic:blipFill>
+                    <a:blip r:embed="rId36"/>
+                    <a:stretch>
+                      <a:fillRect/>
+                    </a:stretch>
+                  </pic:blipFill>
+                  <pic:spPr>
+                    <a:xfrm>
+                      <a:off x="0" y="0"/>
+                      <a:ext cx="5400040" cy="1025525"/>
+                    </a:xfrm>
+                    <a:prstGeom prst="rect">
+                      <a:avLst/>
+                    </a:prstGeom>
+                  </pic:spPr>
+                </pic:pic>
+              </a:graphicData>
+            </a:graphic>
+          </wp:inline>
+        </w:drawing>
+      </w:r>
+    </w:p>
+    <w:p>
+      <w:r>
         <w:rPr>
           <w:b/>
           <w:bCs/>
@@ -8313,6 +8978,7 @@
         <w:rPr>
           <w:noProof/>
         </w:rPr>
+        <w:lastRenderedPageBreak/>
         <w:drawing>
           <wp:inline distT="0" distB="0" distL="0" distR="0" wp14:anchorId="2D169FDD" wp14:editId="5B435B40">
             <wp:extent cx="5400040" cy="4066540"/>
@@ -8329,7 +8995,7 @@
                     <pic:cNvPicPr/>
                   </pic:nvPicPr>
                   <pic:blipFill>
-                    <a:blip r:embed="rId25"/>
+                    <a:blip r:embed="rId37"/>
                     <a:stretch>
                       <a:fillRect/>
                     </a:stretch>
@@ -8352,47 +9018,86 @@
     </w:p>
     <w:p>
       <w:r>
-        <w:rPr>
-          <w:b/>
-          <w:bCs/>
+        <w:drawing>
+          <wp:inline distT="0" distB="0" distL="0" distR="0" wp14:anchorId="3457172A" wp14:editId="1790C595">
+            <wp:extent cx="5400040" cy="1360170"/>
+            <wp:effectExtent l="0" t="0" r="0" b="0"/>
+            <wp:docPr id="533465095" name="Imagen 1" descr="Texto&#10;&#10;Descripción generada automáticamente"/>
+            <wp:cNvGraphicFramePr>
+              <a:graphicFrameLocks xmlns:a="http://schemas.openxmlformats.org/drawingml/2006/main" noChangeAspect="1"/>
+            </wp:cNvGraphicFramePr>
+            <a:graphic xmlns:a="http://schemas.openxmlformats.org/drawingml/2006/main">
+              <a:graphicData uri="http://schemas.openxmlformats.org/drawingml/2006/picture">
+                <pic:pic xmlns:pic="http://schemas.openxmlformats.org/drawingml/2006/picture">
+                  <pic:nvPicPr>
+                    <pic:cNvPr id="533465095" name="Imagen 1" descr="Texto&#10;&#10;Descripción generada automáticamente"/>
+                    <pic:cNvPicPr/>
+                  </pic:nvPicPr>
+                  <pic:blipFill>
+                    <a:blip r:embed="rId38"/>
+                    <a:stretch>
+                      <a:fillRect/>
+                    </a:stretch>
+                  </pic:blipFill>
+                  <pic:spPr>
+                    <a:xfrm>
+                      <a:off x="0" y="0"/>
+                      <a:ext cx="5400040" cy="1360170"/>
+                    </a:xfrm>
+                    <a:prstGeom prst="rect">
+                      <a:avLst/>
+                    </a:prstGeom>
+                  </pic:spPr>
+                </pic:pic>
+              </a:graphicData>
+            </a:graphic>
+          </wp:inline>
+        </w:drawing>
+      </w:r>
+    </w:p>
+    <w:p>
+      <w:r>
+        <w:rPr>
+          <w:b/>
+          <w:bCs/>
+        </w:rPr>
+        <w:t>N</w:t>
+      </w:r>
+      <w:r>
+        <w:rPr>
+          <w:b/>
+          <w:bCs/>
+        </w:rPr>
+        <w:t xml:space="preserve"> </w:t>
+      </w:r>
+      <w:r>
+        <w:rPr>
+          <w:b/>
+          <w:bCs/>
+        </w:rPr>
+        <w:sym w:font="Wingdings" w:char="F0E0"/>
+      </w:r>
+      <w:r>
+        <w:t xml:space="preserve"> </w:t>
+      </w:r>
+      <w:r>
+        <w:t xml:space="preserve">Esta opción pedirá un PID al igual que la anterior y una prioridad, en caso de que encuentre el proceso le cambiará el atributo prioridad con la operación </w:t>
+      </w:r>
+      <w:proofErr w:type="spellStart"/>
+      <w:r>
+        <w:t>setPrioridad</w:t>
+      </w:r>
+      <w:proofErr w:type="spellEnd"/>
+      <w:r>
+        <w:t>, que se encuentra en la clase Proceso.</w:t>
+      </w:r>
+    </w:p>
+    <w:p>
+      <w:r>
+        <w:rPr>
+          <w:noProof/>
         </w:rPr>
         <w:lastRenderedPageBreak/>
-        <w:t>N</w:t>
-      </w:r>
-      <w:r>
-        <w:rPr>
-          <w:b/>
-          <w:bCs/>
-        </w:rPr>
-        <w:t xml:space="preserve"> </w:t>
-      </w:r>
-      <w:r>
-        <w:rPr>
-          <w:b/>
-          <w:bCs/>
-        </w:rPr>
-        <w:sym w:font="Wingdings" w:char="F0E0"/>
-      </w:r>
-      <w:r>
-        <w:t xml:space="preserve"> </w:t>
-      </w:r>
-      <w:r>
-        <w:t xml:space="preserve">Esta opción pedirá un PID al igual que la anterior y una prioridad, en caso de que encuentre el proceso le cambiará el atributo prioridad con la operación </w:t>
-      </w:r>
-      <w:proofErr w:type="spellStart"/>
-      <w:r>
-        <w:t>setPrioridad</w:t>
-      </w:r>
-      <w:proofErr w:type="spellEnd"/>
-      <w:r>
-        <w:t>, que se encuentra en la clase Proceso.</w:t>
-      </w:r>
-    </w:p>
-    <w:p>
-      <w:r>
-        <w:rPr>
-          <w:noProof/>
-        </w:rPr>
         <w:drawing>
           <wp:inline distT="0" distB="0" distL="0" distR="0" wp14:anchorId="4BFA8344" wp14:editId="349267F4">
             <wp:extent cx="5400040" cy="4241800"/>
@@ -8409,7 +9114,7 @@
                     <pic:cNvPicPr/>
                   </pic:nvPicPr>
                   <pic:blipFill>
-                    <a:blip r:embed="rId26"/>
+                    <a:blip r:embed="rId39"/>
                     <a:stretch>
                       <a:fillRect/>
                     </a:stretch>
@@ -8432,6 +9137,46 @@
     </w:p>
     <w:p>
       <w:r>
+        <w:drawing>
+          <wp:inline distT="0" distB="0" distL="0" distR="0" wp14:anchorId="321AF46D" wp14:editId="4A22EE63">
+            <wp:extent cx="5400040" cy="1786890"/>
+            <wp:effectExtent l="0" t="0" r="0" b="3810"/>
+            <wp:docPr id="151590878" name="Imagen 1" descr="Texto&#10;&#10;Descripción generada automáticamente"/>
+            <wp:cNvGraphicFramePr>
+              <a:graphicFrameLocks xmlns:a="http://schemas.openxmlformats.org/drawingml/2006/main" noChangeAspect="1"/>
+            </wp:cNvGraphicFramePr>
+            <a:graphic xmlns:a="http://schemas.openxmlformats.org/drawingml/2006/main">
+              <a:graphicData uri="http://schemas.openxmlformats.org/drawingml/2006/picture">
+                <pic:pic xmlns:pic="http://schemas.openxmlformats.org/drawingml/2006/picture">
+                  <pic:nvPicPr>
+                    <pic:cNvPr id="151590878" name="Imagen 1" descr="Texto&#10;&#10;Descripción generada automáticamente"/>
+                    <pic:cNvPicPr/>
+                  </pic:nvPicPr>
+                  <pic:blipFill>
+                    <a:blip r:embed="rId40"/>
+                    <a:stretch>
+                      <a:fillRect/>
+                    </a:stretch>
+                  </pic:blipFill>
+                  <pic:spPr>
+                    <a:xfrm>
+                      <a:off x="0" y="0"/>
+                      <a:ext cx="5400040" cy="1786890"/>
+                    </a:xfrm>
+                    <a:prstGeom prst="rect">
+                      <a:avLst/>
+                    </a:prstGeom>
+                  </pic:spPr>
+                </pic:pic>
+              </a:graphicData>
+            </a:graphic>
+          </wp:inline>
+        </w:drawing>
+      </w:r>
+    </w:p>
+    <w:p>
+      <w:bookmarkStart w:id="28" w:name="_Hlk184628075"/>
+      <w:r>
         <w:rPr>
           <w:b/>
           <w:bCs/>
@@ -8452,6 +9197,7 @@
         </w:rPr>
         <w:sym w:font="Wingdings" w:char="F0E0"/>
       </w:r>
+      <w:bookmarkEnd w:id="28"/>
       <w:r>
         <w:t xml:space="preserve"> </w:t>
       </w:r>
@@ -8481,7 +9227,7 @@
                     <pic:cNvPicPr/>
                   </pic:nvPicPr>
                   <pic:blipFill>
-                    <a:blip r:embed="rId27"/>
+                    <a:blip r:embed="rId41"/>
                     <a:stretch>
                       <a:fillRect/>
                     </a:stretch>
@@ -8502,18 +9248,998 @@
         </w:drawing>
       </w:r>
     </w:p>
-    <w:p/>
-    <w:p/>
-    <w:p>
-      <w:pPr>
+    <w:p>
+      <w:r>
+        <w:drawing>
+          <wp:inline distT="0" distB="0" distL="0" distR="0" wp14:anchorId="3052C3CA" wp14:editId="57DEBA49">
+            <wp:extent cx="5400040" cy="1220470"/>
+            <wp:effectExtent l="0" t="0" r="0" b="0"/>
+            <wp:docPr id="99420638" name="Imagen 1" descr="Interfaz de usuario gráfica, Texto, Aplicación&#10;&#10;Descripción generada automáticamente"/>
+            <wp:cNvGraphicFramePr>
+              <a:graphicFrameLocks xmlns:a="http://schemas.openxmlformats.org/drawingml/2006/main" noChangeAspect="1"/>
+            </wp:cNvGraphicFramePr>
+            <a:graphic xmlns:a="http://schemas.openxmlformats.org/drawingml/2006/main">
+              <a:graphicData uri="http://schemas.openxmlformats.org/drawingml/2006/picture">
+                <pic:pic xmlns:pic="http://schemas.openxmlformats.org/drawingml/2006/picture">
+                  <pic:nvPicPr>
+                    <pic:cNvPr id="99420638" name="Imagen 1" descr="Interfaz de usuario gráfica, Texto, Aplicación&#10;&#10;Descripción generada automáticamente"/>
+                    <pic:cNvPicPr/>
+                  </pic:nvPicPr>
+                  <pic:blipFill>
+                    <a:blip r:embed="rId42"/>
+                    <a:stretch>
+                      <a:fillRect/>
+                    </a:stretch>
+                  </pic:blipFill>
+                  <pic:spPr>
+                    <a:xfrm>
+                      <a:off x="0" y="0"/>
+                      <a:ext cx="5400040" cy="1220470"/>
+                    </a:xfrm>
+                    <a:prstGeom prst="rect">
+                      <a:avLst/>
+                    </a:prstGeom>
+                  </pic:spPr>
+                </pic:pic>
+              </a:graphicData>
+            </a:graphic>
+          </wp:inline>
+        </w:drawing>
+      </w:r>
+    </w:p>
+    <w:p>
+      <w:r>
+        <w:rPr>
+          <w:b/>
+          <w:bCs/>
+        </w:rPr>
+        <w:t>P</w:t>
+      </w:r>
+      <w:r>
+        <w:rPr>
+          <w:b/>
+          <w:bCs/>
+        </w:rPr>
+        <w:t xml:space="preserve"> </w:t>
+      </w:r>
+      <w:r>
+        <w:rPr>
+          <w:b/>
+          <w:bCs/>
+        </w:rPr>
+        <w:sym w:font="Wingdings" w:char="F0E0"/>
+      </w:r>
+      <w:r>
+        <w:rPr>
+          <w:b/>
+          <w:bCs/>
+        </w:rPr>
+        <w:t xml:space="preserve"> </w:t>
+      </w:r>
+      <w:r>
+        <w:t xml:space="preserve">Esta opción crea y dibuja el árbol en pantalla, la función dibujar es llamada por la opción p. Mientras la pila no este vacía insertamos en el árbol, con la función insertar. </w:t>
+      </w:r>
+    </w:p>
+    <w:p>
+      <w:r>
+        <w:drawing>
+          <wp:inline distT="0" distB="0" distL="0" distR="0" wp14:anchorId="4DA0E08F" wp14:editId="340D0BE1">
+            <wp:extent cx="5400040" cy="2077720"/>
+            <wp:effectExtent l="0" t="0" r="0" b="0"/>
+            <wp:docPr id="39020264" name="Imagen 1" descr="Texto&#10;&#10;Descripción generada automáticamente"/>
+            <wp:cNvGraphicFramePr>
+              <a:graphicFrameLocks xmlns:a="http://schemas.openxmlformats.org/drawingml/2006/main" noChangeAspect="1"/>
+            </wp:cNvGraphicFramePr>
+            <a:graphic xmlns:a="http://schemas.openxmlformats.org/drawingml/2006/main">
+              <a:graphicData uri="http://schemas.openxmlformats.org/drawingml/2006/picture">
+                <pic:pic xmlns:pic="http://schemas.openxmlformats.org/drawingml/2006/picture">
+                  <pic:nvPicPr>
+                    <pic:cNvPr id="39020264" name="Imagen 1" descr="Texto&#10;&#10;Descripción generada automáticamente"/>
+                    <pic:cNvPicPr/>
+                  </pic:nvPicPr>
+                  <pic:blipFill>
+                    <a:blip r:embed="rId43"/>
+                    <a:stretch>
+                      <a:fillRect/>
+                    </a:stretch>
+                  </pic:blipFill>
+                  <pic:spPr>
+                    <a:xfrm>
+                      <a:off x="0" y="0"/>
+                      <a:ext cx="5400040" cy="2077720"/>
+                    </a:xfrm>
+                    <a:prstGeom prst="rect">
+                      <a:avLst/>
+                    </a:prstGeom>
+                  </pic:spPr>
+                </pic:pic>
+              </a:graphicData>
+            </a:graphic>
+          </wp:inline>
+        </w:drawing>
+      </w:r>
+    </w:p>
+    <w:p>
+      <w:r>
+        <w:lastRenderedPageBreak/>
+        <w:drawing>
+          <wp:inline distT="0" distB="0" distL="0" distR="0" wp14:anchorId="315A8FFC" wp14:editId="7C76D2E2">
+            <wp:extent cx="5400040" cy="2409190"/>
+            <wp:effectExtent l="0" t="0" r="0" b="0"/>
+            <wp:docPr id="1862084740" name="Imagen 1" descr="Pantalla de computadora con fondo negro&#10;&#10;Descripción generada automáticamente con confianza media"/>
+            <wp:cNvGraphicFramePr>
+              <a:graphicFrameLocks xmlns:a="http://schemas.openxmlformats.org/drawingml/2006/main" noChangeAspect="1"/>
+            </wp:cNvGraphicFramePr>
+            <a:graphic xmlns:a="http://schemas.openxmlformats.org/drawingml/2006/main">
+              <a:graphicData uri="http://schemas.openxmlformats.org/drawingml/2006/picture">
+                <pic:pic xmlns:pic="http://schemas.openxmlformats.org/drawingml/2006/picture">
+                  <pic:nvPicPr>
+                    <pic:cNvPr id="1862084740" name="Imagen 1" descr="Pantalla de computadora con fondo negro&#10;&#10;Descripción generada automáticamente con confianza media"/>
+                    <pic:cNvPicPr/>
+                  </pic:nvPicPr>
+                  <pic:blipFill>
+                    <a:blip r:embed="rId44"/>
+                    <a:stretch>
+                      <a:fillRect/>
+                    </a:stretch>
+                  </pic:blipFill>
+                  <pic:spPr>
+                    <a:xfrm>
+                      <a:off x="0" y="0"/>
+                      <a:ext cx="5400040" cy="2409190"/>
+                    </a:xfrm>
+                    <a:prstGeom prst="rect">
+                      <a:avLst/>
+                    </a:prstGeom>
+                  </pic:spPr>
+                </pic:pic>
+              </a:graphicData>
+            </a:graphic>
+          </wp:inline>
+        </w:drawing>
+      </w:r>
+    </w:p>
+    <w:p>
+      <w:r>
+        <w:drawing>
+          <wp:inline distT="0" distB="0" distL="0" distR="0" wp14:anchorId="2E9F81E8" wp14:editId="1017EEDE">
+            <wp:extent cx="5400040" cy="2129155"/>
+            <wp:effectExtent l="0" t="0" r="0" b="4445"/>
+            <wp:docPr id="554460598" name="Imagen 1" descr="Texto&#10;&#10;Descripción generada automáticamente"/>
+            <wp:cNvGraphicFramePr>
+              <a:graphicFrameLocks xmlns:a="http://schemas.openxmlformats.org/drawingml/2006/main" noChangeAspect="1"/>
+            </wp:cNvGraphicFramePr>
+            <a:graphic xmlns:a="http://schemas.openxmlformats.org/drawingml/2006/main">
+              <a:graphicData uri="http://schemas.openxmlformats.org/drawingml/2006/picture">
+                <pic:pic xmlns:pic="http://schemas.openxmlformats.org/drawingml/2006/picture">
+                  <pic:nvPicPr>
+                    <pic:cNvPr id="554460598" name="Imagen 1" descr="Texto&#10;&#10;Descripción generada automáticamente"/>
+                    <pic:cNvPicPr/>
+                  </pic:nvPicPr>
+                  <pic:blipFill>
+                    <a:blip r:embed="rId45"/>
+                    <a:stretch>
+                      <a:fillRect/>
+                    </a:stretch>
+                  </pic:blipFill>
+                  <pic:spPr>
+                    <a:xfrm>
+                      <a:off x="0" y="0"/>
+                      <a:ext cx="5400040" cy="2129155"/>
+                    </a:xfrm>
+                    <a:prstGeom prst="rect">
+                      <a:avLst/>
+                    </a:prstGeom>
+                  </pic:spPr>
+                </pic:pic>
+              </a:graphicData>
+            </a:graphic>
+          </wp:inline>
+        </w:drawing>
+      </w:r>
+    </w:p>
+    <w:p>
+      <w:r>
+        <w:rPr>
+          <w:b/>
+          <w:bCs/>
+        </w:rPr>
+        <w:t>Q</w:t>
+      </w:r>
+      <w:r>
+        <w:rPr>
+          <w:b/>
+          <w:bCs/>
+        </w:rPr>
+        <w:t xml:space="preserve"> </w:t>
+      </w:r>
+      <w:r>
+        <w:rPr>
+          <w:b/>
+          <w:bCs/>
+        </w:rPr>
+        <w:sym w:font="Wingdings" w:char="F0E0"/>
+      </w:r>
+      <w:r>
+        <w:rPr>
+          <w:b/>
+          <w:bCs/>
+        </w:rPr>
+        <w:t xml:space="preserve"> </w:t>
+      </w:r>
+      <w:r>
+        <w:t xml:space="preserve">La opción q, desde el gestor llama a la función de la clase árbol, que a su vez llama a la función recorrer mostrando, </w:t>
+      </w:r>
+      <w:proofErr w:type="gramStart"/>
+      <w:r>
+        <w:t>que</w:t>
+      </w:r>
+      <w:proofErr w:type="gramEnd"/>
+      <w:r>
+        <w:t xml:space="preserve"> según el tipo de proceso, llama al nodo izquierdo o derecho.</w:t>
+      </w:r>
+    </w:p>
+    <w:p>
+      <w:pPr>
+        <w:rPr>
+          <w:noProof/>
+        </w:rPr>
+      </w:pPr>
+      <w:r>
+        <w:rPr>
+          <w:noProof/>
+        </w:rPr>
+        <w:t xml:space="preserve"> </w:t>
+      </w:r>
+      <w:r>
+        <w:drawing>
+          <wp:inline distT="0" distB="0" distL="0" distR="0" wp14:anchorId="010601A8" wp14:editId="7898AA45">
+            <wp:extent cx="3772426" cy="1810003"/>
+            <wp:effectExtent l="0" t="0" r="0" b="0"/>
+            <wp:docPr id="1090141870" name="Imagen 1" descr="Texto&#10;&#10;Descripción generada automáticamente"/>
+            <wp:cNvGraphicFramePr>
+              <a:graphicFrameLocks xmlns:a="http://schemas.openxmlformats.org/drawingml/2006/main" noChangeAspect="1"/>
+            </wp:cNvGraphicFramePr>
+            <a:graphic xmlns:a="http://schemas.openxmlformats.org/drawingml/2006/main">
+              <a:graphicData uri="http://schemas.openxmlformats.org/drawingml/2006/picture">
+                <pic:pic xmlns:pic="http://schemas.openxmlformats.org/drawingml/2006/picture">
+                  <pic:nvPicPr>
+                    <pic:cNvPr id="1090141870" name="Imagen 1" descr="Texto&#10;&#10;Descripción generada automáticamente"/>
+                    <pic:cNvPicPr/>
+                  </pic:nvPicPr>
+                  <pic:blipFill>
+                    <a:blip r:embed="rId46"/>
+                    <a:stretch>
+                      <a:fillRect/>
+                    </a:stretch>
+                  </pic:blipFill>
+                  <pic:spPr>
+                    <a:xfrm>
+                      <a:off x="0" y="0"/>
+                      <a:ext cx="3772426" cy="1810003"/>
+                    </a:xfrm>
+                    <a:prstGeom prst="rect">
+                      <a:avLst/>
+                    </a:prstGeom>
+                  </pic:spPr>
+                </pic:pic>
+              </a:graphicData>
+            </a:graphic>
+          </wp:inline>
+        </w:drawing>
+      </w:r>
+    </w:p>
+    <w:p>
+      <w:r>
+        <w:lastRenderedPageBreak/>
+        <w:drawing>
+          <wp:inline distT="0" distB="0" distL="0" distR="0" wp14:anchorId="4BE5CB4C" wp14:editId="3E3485BC">
+            <wp:extent cx="4258269" cy="2038635"/>
+            <wp:effectExtent l="0" t="0" r="0" b="0"/>
+            <wp:docPr id="1241562856" name="Imagen 1"/>
+            <wp:cNvGraphicFramePr>
+              <a:graphicFrameLocks xmlns:a="http://schemas.openxmlformats.org/drawingml/2006/main" noChangeAspect="1"/>
+            </wp:cNvGraphicFramePr>
+            <a:graphic xmlns:a="http://schemas.openxmlformats.org/drawingml/2006/main">
+              <a:graphicData uri="http://schemas.openxmlformats.org/drawingml/2006/picture">
+                <pic:pic xmlns:pic="http://schemas.openxmlformats.org/drawingml/2006/picture">
+                  <pic:nvPicPr>
+                    <pic:cNvPr id="1241562856" name="Imagen 1"/>
+                    <pic:cNvPicPr/>
+                  </pic:nvPicPr>
+                  <pic:blipFill>
+                    <a:blip r:embed="rId47"/>
+                    <a:stretch>
+                      <a:fillRect/>
+                    </a:stretch>
+                  </pic:blipFill>
+                  <pic:spPr>
+                    <a:xfrm>
+                      <a:off x="0" y="0"/>
+                      <a:ext cx="4258269" cy="2038635"/>
+                    </a:xfrm>
+                    <a:prstGeom prst="rect">
+                      <a:avLst/>
+                    </a:prstGeom>
+                  </pic:spPr>
+                </pic:pic>
+              </a:graphicData>
+            </a:graphic>
+          </wp:inline>
+        </w:drawing>
+      </w:r>
+    </w:p>
+    <w:p>
+      <w:r>
+        <w:drawing>
+          <wp:inline distT="0" distB="0" distL="0" distR="0" wp14:anchorId="5E7B5754" wp14:editId="65CD3CE5">
+            <wp:extent cx="4782217" cy="2391109"/>
+            <wp:effectExtent l="0" t="0" r="0" b="9525"/>
+            <wp:docPr id="1630548220" name="Imagen 1" descr="Texto&#10;&#10;Descripción generada automáticamente"/>
+            <wp:cNvGraphicFramePr>
+              <a:graphicFrameLocks xmlns:a="http://schemas.openxmlformats.org/drawingml/2006/main" noChangeAspect="1"/>
+            </wp:cNvGraphicFramePr>
+            <a:graphic xmlns:a="http://schemas.openxmlformats.org/drawingml/2006/main">
+              <a:graphicData uri="http://schemas.openxmlformats.org/drawingml/2006/picture">
+                <pic:pic xmlns:pic="http://schemas.openxmlformats.org/drawingml/2006/picture">
+                  <pic:nvPicPr>
+                    <pic:cNvPr id="1630548220" name="Imagen 1" descr="Texto&#10;&#10;Descripción generada automáticamente"/>
+                    <pic:cNvPicPr/>
+                  </pic:nvPicPr>
+                  <pic:blipFill>
+                    <a:blip r:embed="rId48"/>
+                    <a:stretch>
+                      <a:fillRect/>
+                    </a:stretch>
+                  </pic:blipFill>
+                  <pic:spPr>
+                    <a:xfrm>
+                      <a:off x="0" y="0"/>
+                      <a:ext cx="4782217" cy="2391109"/>
+                    </a:xfrm>
+                    <a:prstGeom prst="rect">
+                      <a:avLst/>
+                    </a:prstGeom>
+                  </pic:spPr>
+                </pic:pic>
+              </a:graphicData>
+            </a:graphic>
+          </wp:inline>
+        </w:drawing>
+      </w:r>
+    </w:p>
+    <w:p>
+      <w:r>
+        <w:drawing>
+          <wp:inline distT="0" distB="0" distL="0" distR="0" wp14:anchorId="622E3EFD" wp14:editId="2F2419D6">
+            <wp:extent cx="5400040" cy="2437765"/>
+            <wp:effectExtent l="0" t="0" r="0" b="635"/>
+            <wp:docPr id="1857728731" name="Imagen 1" descr="Imagen que contiene Texto&#10;&#10;Descripción generada automáticamente"/>
+            <wp:cNvGraphicFramePr>
+              <a:graphicFrameLocks xmlns:a="http://schemas.openxmlformats.org/drawingml/2006/main" noChangeAspect="1"/>
+            </wp:cNvGraphicFramePr>
+            <a:graphic xmlns:a="http://schemas.openxmlformats.org/drawingml/2006/main">
+              <a:graphicData uri="http://schemas.openxmlformats.org/drawingml/2006/picture">
+                <pic:pic xmlns:pic="http://schemas.openxmlformats.org/drawingml/2006/picture">
+                  <pic:nvPicPr>
+                    <pic:cNvPr id="1857728731" name="Imagen 1" descr="Imagen que contiene Texto&#10;&#10;Descripción generada automáticamente"/>
+                    <pic:cNvPicPr/>
+                  </pic:nvPicPr>
+                  <pic:blipFill>
+                    <a:blip r:embed="rId49"/>
+                    <a:stretch>
+                      <a:fillRect/>
+                    </a:stretch>
+                  </pic:blipFill>
+                  <pic:spPr>
+                    <a:xfrm>
+                      <a:off x="0" y="0"/>
+                      <a:ext cx="5400040" cy="2437765"/>
+                    </a:xfrm>
+                    <a:prstGeom prst="rect">
+                      <a:avLst/>
+                    </a:prstGeom>
+                  </pic:spPr>
+                </pic:pic>
+              </a:graphicData>
+            </a:graphic>
+          </wp:inline>
+        </w:drawing>
+      </w:r>
+    </w:p>
+    <w:p>
+      <w:r>
+        <w:rPr>
+          <w:b/>
+          <w:bCs/>
+        </w:rPr>
+        <w:t>R</w:t>
+      </w:r>
+      <w:r>
+        <w:rPr>
+          <w:b/>
+          <w:bCs/>
+        </w:rPr>
+        <w:t xml:space="preserve"> </w:t>
+      </w:r>
+      <w:r>
+        <w:rPr>
+          <w:b/>
+          <w:bCs/>
+        </w:rPr>
+        <w:sym w:font="Wingdings" w:char="F0E0"/>
+      </w:r>
+      <w:r>
+        <w:rPr>
+          <w:b/>
+          <w:bCs/>
+        </w:rPr>
+        <w:t xml:space="preserve"> </w:t>
+      </w:r>
+      <w:r>
+        <w:t>Esta opción esta explicada en la anterior, es lo mismo, pero con los procesos reales.</w:t>
+      </w:r>
+    </w:p>
+    <w:p>
+      <w:r>
+        <w:lastRenderedPageBreak/>
+        <w:drawing>
+          <wp:inline distT="0" distB="0" distL="0" distR="0" wp14:anchorId="0191D778" wp14:editId="5F8B2639">
+            <wp:extent cx="5400040" cy="2944495"/>
+            <wp:effectExtent l="0" t="0" r="0" b="8255"/>
+            <wp:docPr id="525037818" name="Imagen 1" descr="Tabla&#10;&#10;Descripción generada automáticamente con confianza media"/>
+            <wp:cNvGraphicFramePr>
+              <a:graphicFrameLocks xmlns:a="http://schemas.openxmlformats.org/drawingml/2006/main" noChangeAspect="1"/>
+            </wp:cNvGraphicFramePr>
+            <a:graphic xmlns:a="http://schemas.openxmlformats.org/drawingml/2006/main">
+              <a:graphicData uri="http://schemas.openxmlformats.org/drawingml/2006/picture">
+                <pic:pic xmlns:pic="http://schemas.openxmlformats.org/drawingml/2006/picture">
+                  <pic:nvPicPr>
+                    <pic:cNvPr id="525037818" name="Imagen 1" descr="Tabla&#10;&#10;Descripción generada automáticamente con confianza media"/>
+                    <pic:cNvPicPr/>
+                  </pic:nvPicPr>
+                  <pic:blipFill>
+                    <a:blip r:embed="rId50"/>
+                    <a:stretch>
+                      <a:fillRect/>
+                    </a:stretch>
+                  </pic:blipFill>
+                  <pic:spPr>
+                    <a:xfrm>
+                      <a:off x="0" y="0"/>
+                      <a:ext cx="5400040" cy="2944495"/>
+                    </a:xfrm>
+                    <a:prstGeom prst="rect">
+                      <a:avLst/>
+                    </a:prstGeom>
+                  </pic:spPr>
+                </pic:pic>
+              </a:graphicData>
+            </a:graphic>
+          </wp:inline>
+        </w:drawing>
+      </w:r>
+    </w:p>
+    <w:p>
+      <w:r>
+        <w:rPr>
+          <w:b/>
+          <w:bCs/>
+        </w:rPr>
+        <w:t>T</w:t>
+      </w:r>
+      <w:r>
+        <w:rPr>
+          <w:b/>
+          <w:bCs/>
+        </w:rPr>
+        <w:t xml:space="preserve"> </w:t>
+      </w:r>
+      <w:r>
+        <w:rPr>
+          <w:b/>
+          <w:bCs/>
+        </w:rPr>
+        <w:sym w:font="Wingdings" w:char="F0E0"/>
+      </w:r>
+      <w:r>
+        <w:rPr>
+          <w:b/>
+          <w:bCs/>
+        </w:rPr>
+        <w:t xml:space="preserve"> </w:t>
+      </w:r>
+      <w:r>
+        <w:t xml:space="preserve">Esta opción recorre el árbol en </w:t>
+      </w:r>
+      <w:proofErr w:type="spellStart"/>
+      <w:r>
+        <w:t>inorden</w:t>
+      </w:r>
+      <w:proofErr w:type="spellEnd"/>
+      <w:r>
+        <w:t>, es decir,</w:t>
+      </w:r>
+      <w:r>
+        <w:t xml:space="preserve"> izquierda, luego raíz y por último derecha.</w:t>
+      </w:r>
+    </w:p>
+    <w:p>
+      <w:pPr>
+        <w:rPr>
+          <w:noProof/>
+        </w:rPr>
+      </w:pPr>
+      <w:r>
+        <w:rPr>
+          <w:noProof/>
+        </w:rPr>
+        <w:t xml:space="preserve"> </w:t>
+      </w:r>
+      <w:r>
+        <w:drawing>
+          <wp:inline distT="0" distB="0" distL="0" distR="0" wp14:anchorId="0749BBAE" wp14:editId="410F8CC8">
+            <wp:extent cx="4753638" cy="3677163"/>
+            <wp:effectExtent l="0" t="0" r="8890" b="0"/>
+            <wp:docPr id="1431147655" name="Imagen 1" descr="Texto&#10;&#10;Descripción generada automáticamente"/>
+            <wp:cNvGraphicFramePr>
+              <a:graphicFrameLocks xmlns:a="http://schemas.openxmlformats.org/drawingml/2006/main" noChangeAspect="1"/>
+            </wp:cNvGraphicFramePr>
+            <a:graphic xmlns:a="http://schemas.openxmlformats.org/drawingml/2006/main">
+              <a:graphicData uri="http://schemas.openxmlformats.org/drawingml/2006/picture">
+                <pic:pic xmlns:pic="http://schemas.openxmlformats.org/drawingml/2006/picture">
+                  <pic:nvPicPr>
+                    <pic:cNvPr id="1431147655" name="Imagen 1" descr="Texto&#10;&#10;Descripción generada automáticamente"/>
+                    <pic:cNvPicPr/>
+                  </pic:nvPicPr>
+                  <pic:blipFill>
+                    <a:blip r:embed="rId51"/>
+                    <a:stretch>
+                      <a:fillRect/>
+                    </a:stretch>
+                  </pic:blipFill>
+                  <pic:spPr>
+                    <a:xfrm>
+                      <a:off x="0" y="0"/>
+                      <a:ext cx="4753638" cy="3677163"/>
+                    </a:xfrm>
+                    <a:prstGeom prst="rect">
+                      <a:avLst/>
+                    </a:prstGeom>
+                  </pic:spPr>
+                </pic:pic>
+              </a:graphicData>
+            </a:graphic>
+          </wp:inline>
+        </w:drawing>
+      </w:r>
+    </w:p>
+    <w:p>
+      <w:r>
+        <w:lastRenderedPageBreak/>
+        <w:drawing>
+          <wp:inline distT="0" distB="0" distL="0" distR="0" wp14:anchorId="2EE00128" wp14:editId="72EDA2D8">
+            <wp:extent cx="5400040" cy="5174615"/>
+            <wp:effectExtent l="0" t="0" r="0" b="6985"/>
+            <wp:docPr id="1819792917" name="Imagen 1" descr="Texto&#10;&#10;Descripción generada automáticamente"/>
+            <wp:cNvGraphicFramePr>
+              <a:graphicFrameLocks xmlns:a="http://schemas.openxmlformats.org/drawingml/2006/main" noChangeAspect="1"/>
+            </wp:cNvGraphicFramePr>
+            <a:graphic xmlns:a="http://schemas.openxmlformats.org/drawingml/2006/main">
+              <a:graphicData uri="http://schemas.openxmlformats.org/drawingml/2006/picture">
+                <pic:pic xmlns:pic="http://schemas.openxmlformats.org/drawingml/2006/picture">
+                  <pic:nvPicPr>
+                    <pic:cNvPr id="1819792917" name="Imagen 1" descr="Texto&#10;&#10;Descripción generada automáticamente"/>
+                    <pic:cNvPicPr/>
+                  </pic:nvPicPr>
+                  <pic:blipFill>
+                    <a:blip r:embed="rId52"/>
+                    <a:stretch>
+                      <a:fillRect/>
+                    </a:stretch>
+                  </pic:blipFill>
+                  <pic:spPr>
+                    <a:xfrm>
+                      <a:off x="0" y="0"/>
+                      <a:ext cx="5400040" cy="5174615"/>
+                    </a:xfrm>
+                    <a:prstGeom prst="rect">
+                      <a:avLst/>
+                    </a:prstGeom>
+                  </pic:spPr>
+                </pic:pic>
+              </a:graphicData>
+            </a:graphic>
+          </wp:inline>
+        </w:drawing>
+      </w:r>
+    </w:p>
+    <w:p>
+      <w:r>
+        <w:rPr>
+          <w:b/>
+          <w:bCs/>
+        </w:rPr>
+        <w:t>U</w:t>
+      </w:r>
+      <w:r>
+        <w:rPr>
+          <w:b/>
+          <w:bCs/>
+        </w:rPr>
+        <w:t xml:space="preserve"> </w:t>
+      </w:r>
+      <w:r>
+        <w:rPr>
+          <w:b/>
+          <w:bCs/>
+        </w:rPr>
+        <w:sym w:font="Wingdings" w:char="F0E0"/>
+      </w:r>
+      <w:r>
+        <w:rPr>
+          <w:b/>
+          <w:bCs/>
+        </w:rPr>
+        <w:t xml:space="preserve"> </w:t>
+      </w:r>
+      <w:r>
+        <w:t xml:space="preserve">Esta opción muestra los procesos de los extremos del árbol, lo que quiere decir los procesos de mayor y menor prioridad. </w:t>
+      </w:r>
+    </w:p>
+    <w:p>
+      <w:r>
+        <w:drawing>
+          <wp:inline distT="0" distB="0" distL="0" distR="0" wp14:anchorId="11F8B013" wp14:editId="34B2E273">
+            <wp:extent cx="5400040" cy="2386330"/>
+            <wp:effectExtent l="0" t="0" r="0" b="0"/>
+            <wp:docPr id="894761520" name="Imagen 1" descr="Texto&#10;&#10;Descripción generada automáticamente"/>
+            <wp:cNvGraphicFramePr>
+              <a:graphicFrameLocks xmlns:a="http://schemas.openxmlformats.org/drawingml/2006/main" noChangeAspect="1"/>
+            </wp:cNvGraphicFramePr>
+            <a:graphic xmlns:a="http://schemas.openxmlformats.org/drawingml/2006/main">
+              <a:graphicData uri="http://schemas.openxmlformats.org/drawingml/2006/picture">
+                <pic:pic xmlns:pic="http://schemas.openxmlformats.org/drawingml/2006/picture">
+                  <pic:nvPicPr>
+                    <pic:cNvPr id="894761520" name="Imagen 1" descr="Texto&#10;&#10;Descripción generada automáticamente"/>
+                    <pic:cNvPicPr/>
+                  </pic:nvPicPr>
+                  <pic:blipFill>
+                    <a:blip r:embed="rId53"/>
+                    <a:stretch>
+                      <a:fillRect/>
+                    </a:stretch>
+                  </pic:blipFill>
+                  <pic:spPr>
+                    <a:xfrm>
+                      <a:off x="0" y="0"/>
+                      <a:ext cx="5400040" cy="2386330"/>
+                    </a:xfrm>
+                    <a:prstGeom prst="rect">
+                      <a:avLst/>
+                    </a:prstGeom>
+                  </pic:spPr>
+                </pic:pic>
+              </a:graphicData>
+            </a:graphic>
+          </wp:inline>
+        </w:drawing>
+      </w:r>
+    </w:p>
+    <w:p>
+      <w:r>
+        <w:drawing>
+          <wp:inline distT="0" distB="0" distL="0" distR="0" wp14:anchorId="7E0C0FDE" wp14:editId="3F495905">
+            <wp:extent cx="5400040" cy="525145"/>
+            <wp:effectExtent l="0" t="0" r="0" b="8255"/>
+            <wp:docPr id="1568675532" name="Imagen 1" descr="Texto&#10;&#10;Descripción generada automáticamente"/>
+            <wp:cNvGraphicFramePr>
+              <a:graphicFrameLocks xmlns:a="http://schemas.openxmlformats.org/drawingml/2006/main" noChangeAspect="1"/>
+            </wp:cNvGraphicFramePr>
+            <a:graphic xmlns:a="http://schemas.openxmlformats.org/drawingml/2006/main">
+              <a:graphicData uri="http://schemas.openxmlformats.org/drawingml/2006/picture">
+                <pic:pic xmlns:pic="http://schemas.openxmlformats.org/drawingml/2006/picture">
+                  <pic:nvPicPr>
+                    <pic:cNvPr id="1568675532" name="Imagen 1" descr="Texto&#10;&#10;Descripción generada automáticamente"/>
+                    <pic:cNvPicPr/>
+                  </pic:nvPicPr>
+                  <pic:blipFill>
+                    <a:blip r:embed="rId54"/>
+                    <a:stretch>
+                      <a:fillRect/>
+                    </a:stretch>
+                  </pic:blipFill>
+                  <pic:spPr>
+                    <a:xfrm>
+                      <a:off x="0" y="0"/>
+                      <a:ext cx="5400040" cy="525145"/>
+                    </a:xfrm>
+                    <a:prstGeom prst="rect">
+                      <a:avLst/>
+                    </a:prstGeom>
+                  </pic:spPr>
+                </pic:pic>
+              </a:graphicData>
+            </a:graphic>
+          </wp:inline>
+        </w:drawing>
+      </w:r>
+    </w:p>
+    <w:p>
+      <w:r>
+        <w:lastRenderedPageBreak/>
+        <w:t xml:space="preserve">Por lo tanto, si existe derecho, el nodo actual no es, por lo </w:t>
+      </w:r>
+      <w:proofErr w:type="gramStart"/>
+      <w:r>
+        <w:t>tanto</w:t>
+      </w:r>
+      <w:proofErr w:type="gramEnd"/>
+      <w:r>
+        <w:t xml:space="preserve"> se actualiza, igualmente para el izquierdo.</w:t>
+      </w:r>
+    </w:p>
+    <w:p>
+      <w:r>
+        <w:rPr>
+          <w:b/>
+          <w:bCs/>
+        </w:rPr>
+        <w:t>V</w:t>
+      </w:r>
+      <w:r>
+        <w:rPr>
+          <w:b/>
+          <w:bCs/>
+        </w:rPr>
+        <w:t xml:space="preserve"> </w:t>
+      </w:r>
+      <w:r>
+        <w:rPr>
+          <w:b/>
+          <w:bCs/>
+        </w:rPr>
+        <w:sym w:font="Wingdings" w:char="F0E0"/>
+      </w:r>
+      <w:r>
+        <w:rPr>
+          <w:b/>
+          <w:bCs/>
+        </w:rPr>
+        <w:t xml:space="preserve"> </w:t>
+      </w:r>
+      <w:r>
+        <w:rPr>
+          <w:b/>
+          <w:bCs/>
+        </w:rPr>
+        <w:t xml:space="preserve"> </w:t>
+      </w:r>
+      <w:r>
+        <w:t xml:space="preserve">Esta función llama a una de la clase árbol, llamada mostrar hojas, que a su vez llama a otra llamada </w:t>
+      </w:r>
+      <w:proofErr w:type="spellStart"/>
+      <w:r>
+        <w:t>buscarMostrandoHojas</w:t>
+      </w:r>
+      <w:proofErr w:type="spellEnd"/>
+      <w:r>
+        <w:t>, Esta lo que hace es mostrar un nodo si es una hoja, es decir, si no tiene derecho ni izquierdo, si hay uno de los dos, busca en ellos.</w:t>
+      </w:r>
+    </w:p>
+    <w:p>
+      <w:r>
+        <w:drawing>
+          <wp:inline distT="0" distB="0" distL="0" distR="0" wp14:anchorId="5F7AC322" wp14:editId="5C326FCB">
+            <wp:extent cx="5400040" cy="3704590"/>
+            <wp:effectExtent l="0" t="0" r="0" b="0"/>
+            <wp:docPr id="671900161" name="Imagen 1" descr="Texto&#10;&#10;Descripción generada automáticamente"/>
+            <wp:cNvGraphicFramePr>
+              <a:graphicFrameLocks xmlns:a="http://schemas.openxmlformats.org/drawingml/2006/main" noChangeAspect="1"/>
+            </wp:cNvGraphicFramePr>
+            <a:graphic xmlns:a="http://schemas.openxmlformats.org/drawingml/2006/main">
+              <a:graphicData uri="http://schemas.openxmlformats.org/drawingml/2006/picture">
+                <pic:pic xmlns:pic="http://schemas.openxmlformats.org/drawingml/2006/picture">
+                  <pic:nvPicPr>
+                    <pic:cNvPr id="671900161" name="Imagen 1" descr="Texto&#10;&#10;Descripción generada automáticamente"/>
+                    <pic:cNvPicPr/>
+                  </pic:nvPicPr>
+                  <pic:blipFill>
+                    <a:blip r:embed="rId55"/>
+                    <a:stretch>
+                      <a:fillRect/>
+                    </a:stretch>
+                  </pic:blipFill>
+                  <pic:spPr>
+                    <a:xfrm>
+                      <a:off x="0" y="0"/>
+                      <a:ext cx="5400040" cy="3704590"/>
+                    </a:xfrm>
+                    <a:prstGeom prst="rect">
+                      <a:avLst/>
+                    </a:prstGeom>
+                  </pic:spPr>
+                </pic:pic>
+              </a:graphicData>
+            </a:graphic>
+          </wp:inline>
+        </w:drawing>
+      </w:r>
+    </w:p>
+    <w:p>
+      <w:r>
+        <w:drawing>
+          <wp:inline distT="0" distB="0" distL="0" distR="0" wp14:anchorId="7B73380D" wp14:editId="1D09471C">
+            <wp:extent cx="5400040" cy="1432560"/>
+            <wp:effectExtent l="0" t="0" r="0" b="0"/>
+            <wp:docPr id="160513564" name="Imagen 1" descr="Teclado de computadora&#10;&#10;Descripción generada automáticamente"/>
+            <wp:cNvGraphicFramePr>
+              <a:graphicFrameLocks xmlns:a="http://schemas.openxmlformats.org/drawingml/2006/main" noChangeAspect="1"/>
+            </wp:cNvGraphicFramePr>
+            <a:graphic xmlns:a="http://schemas.openxmlformats.org/drawingml/2006/main">
+              <a:graphicData uri="http://schemas.openxmlformats.org/drawingml/2006/picture">
+                <pic:pic xmlns:pic="http://schemas.openxmlformats.org/drawingml/2006/picture">
+                  <pic:nvPicPr>
+                    <pic:cNvPr id="160513564" name="Imagen 1" descr="Teclado de computadora&#10;&#10;Descripción generada automáticamente"/>
+                    <pic:cNvPicPr/>
+                  </pic:nvPicPr>
+                  <pic:blipFill>
+                    <a:blip r:embed="rId56"/>
+                    <a:stretch>
+                      <a:fillRect/>
+                    </a:stretch>
+                  </pic:blipFill>
+                  <pic:spPr>
+                    <a:xfrm>
+                      <a:off x="0" y="0"/>
+                      <a:ext cx="5400040" cy="1432560"/>
+                    </a:xfrm>
+                    <a:prstGeom prst="rect">
+                      <a:avLst/>
+                    </a:prstGeom>
+                  </pic:spPr>
+                </pic:pic>
+              </a:graphicData>
+            </a:graphic>
+          </wp:inline>
+        </w:drawing>
+      </w:r>
+    </w:p>
+    <w:p>
+      <w:r>
+        <w:rPr>
+          <w:b/>
+          <w:bCs/>
+        </w:rPr>
+        <w:t>W</w:t>
+      </w:r>
+      <w:r>
+        <w:rPr>
+          <w:b/>
+          <w:bCs/>
+        </w:rPr>
+        <w:t xml:space="preserve"> </w:t>
+      </w:r>
+      <w:r>
+        <w:rPr>
+          <w:b/>
+          <w:bCs/>
+        </w:rPr>
+        <w:sym w:font="Wingdings" w:char="F0E0"/>
+      </w:r>
+      <w:r>
+        <w:rPr>
+          <w:b/>
+          <w:bCs/>
+        </w:rPr>
+        <w:t xml:space="preserve"> </w:t>
+      </w:r>
+      <w:r>
+        <w:t>Esta opción recibe una prioridad por consola, dibuja el árbol, si existe un proceso que tenga esa prioridad en el árbol, lo guarda en una variable, lo elimina del árbol, lo mete en la lista que le corresponda según su tipo y por último imprime el árbol por pantalla de nuevo.</w:t>
+      </w:r>
+    </w:p>
+    <w:p>
+      <w:r>
+        <w:lastRenderedPageBreak/>
+        <w:drawing>
+          <wp:inline distT="0" distB="0" distL="0" distR="0" wp14:anchorId="46744CEA" wp14:editId="3E141FAC">
+            <wp:extent cx="5400040" cy="3505200"/>
+            <wp:effectExtent l="0" t="0" r="0" b="0"/>
+            <wp:docPr id="357448077" name="Imagen 1" descr="Texto&#10;&#10;Descripción generada automáticamente"/>
+            <wp:cNvGraphicFramePr>
+              <a:graphicFrameLocks xmlns:a="http://schemas.openxmlformats.org/drawingml/2006/main" noChangeAspect="1"/>
+            </wp:cNvGraphicFramePr>
+            <a:graphic xmlns:a="http://schemas.openxmlformats.org/drawingml/2006/main">
+              <a:graphicData uri="http://schemas.openxmlformats.org/drawingml/2006/picture">
+                <pic:pic xmlns:pic="http://schemas.openxmlformats.org/drawingml/2006/picture">
+                  <pic:nvPicPr>
+                    <pic:cNvPr id="357448077" name="Imagen 1" descr="Texto&#10;&#10;Descripción generada automáticamente"/>
+                    <pic:cNvPicPr/>
+                  </pic:nvPicPr>
+                  <pic:blipFill>
+                    <a:blip r:embed="rId57"/>
+                    <a:stretch>
+                      <a:fillRect/>
+                    </a:stretch>
+                  </pic:blipFill>
+                  <pic:spPr>
+                    <a:xfrm>
+                      <a:off x="0" y="0"/>
+                      <a:ext cx="5400040" cy="3505200"/>
+                    </a:xfrm>
+                    <a:prstGeom prst="rect">
+                      <a:avLst/>
+                    </a:prstGeom>
+                  </pic:spPr>
+                </pic:pic>
+              </a:graphicData>
+            </a:graphic>
+          </wp:inline>
+        </w:drawing>
+      </w:r>
+      <w:r>
+        <w:t xml:space="preserve"> </w:t>
+      </w:r>
+    </w:p>
+    <w:p>
+      <w:r>
+        <w:drawing>
+          <wp:inline distT="0" distB="0" distL="0" distR="0" wp14:anchorId="7FD048AB" wp14:editId="0403A3C5">
+            <wp:extent cx="4905375" cy="4957867"/>
+            <wp:effectExtent l="0" t="0" r="0" b="0"/>
+            <wp:docPr id="1417858945" name="Imagen 1" descr="Texto&#10;&#10;Descripción generada automáticamente con confianza media"/>
+            <wp:cNvGraphicFramePr>
+              <a:graphicFrameLocks xmlns:a="http://schemas.openxmlformats.org/drawingml/2006/main" noChangeAspect="1"/>
+            </wp:cNvGraphicFramePr>
+            <a:graphic xmlns:a="http://schemas.openxmlformats.org/drawingml/2006/main">
+              <a:graphicData uri="http://schemas.openxmlformats.org/drawingml/2006/picture">
+                <pic:pic xmlns:pic="http://schemas.openxmlformats.org/drawingml/2006/picture">
+                  <pic:nvPicPr>
+                    <pic:cNvPr id="1417858945" name="Imagen 1" descr="Texto&#10;&#10;Descripción generada automáticamente con confianza media"/>
+                    <pic:cNvPicPr/>
+                  </pic:nvPicPr>
+                  <pic:blipFill>
+                    <a:blip r:embed="rId58"/>
+                    <a:stretch>
+                      <a:fillRect/>
+                    </a:stretch>
+                  </pic:blipFill>
+                  <pic:spPr>
+                    <a:xfrm>
+                      <a:off x="0" y="0"/>
+                      <a:ext cx="4907838" cy="4960356"/>
+                    </a:xfrm>
+                    <a:prstGeom prst="rect">
+                      <a:avLst/>
+                    </a:prstGeom>
+                  </pic:spPr>
+                </pic:pic>
+              </a:graphicData>
+            </a:graphic>
+          </wp:inline>
+        </w:drawing>
+      </w:r>
+    </w:p>
+    <w:p>
+      <w:pPr>
+        <w:rPr>
+          <w:b/>
+          <w:bCs/>
+        </w:rPr>
+      </w:pPr>
+    </w:p>
+    <w:p>
+      <w:pPr>
+        <w:rPr>
+          <w:b/>
+          <w:bCs/>
+        </w:rPr>
+      </w:pPr>
+      <w:r>
         <w:rPr>
           <w:u w:val="single"/>
         </w:rPr>
-      </w:pPr>
-      <w:r>
-        <w:rPr>
-          <w:u w:val="single"/>
-        </w:rPr>
+        <w:lastRenderedPageBreak/>
         <w:br w:type="page"/>
       </w:r>
     </w:p>
@@ -8522,16 +10248,24 @@
         <w:pStyle w:val="Titulo1"/>
         <w:outlineLvl w:val="0"/>
       </w:pPr>
-      <w:bookmarkStart w:id="28" w:name="_Toc183516173"/>
+      <w:bookmarkStart w:id="29" w:name="_Toc183516173"/>
       <w:r>
         <w:lastRenderedPageBreak/>
         <w:t>BIBLIOGRAFIA</w:t>
       </w:r>
-      <w:bookmarkEnd w:id="28"/>
-    </w:p>
-    <w:p>
-      <w:r>
-        <w:t>Apuntes de clase, documentos proporcionados por los profesores y asistencia de los mismos.</w:t>
+      <w:bookmarkEnd w:id="29"/>
+    </w:p>
+    <w:p>
+      <w:r>
+        <w:t xml:space="preserve">Apuntes de clase, documentos proporcionados por los profesores y asistencia de </w:t>
+      </w:r>
+      <w:proofErr w:type="gramStart"/>
+      <w:r>
+        <w:t>los mismos</w:t>
+      </w:r>
+      <w:proofErr w:type="gramEnd"/>
+      <w:r>
+        <w:t>.</w:t>
       </w:r>
     </w:p>
     <w:p>
@@ -8543,7 +10277,7 @@
       </w:pPr>
     </w:p>
     <w:sectPr>
-      <w:footerReference w:type="default" r:id="rId28"/>
+      <w:footerReference w:type="default" r:id="rId59"/>
       <w:pgSz w:w="11906" w:h="16838"/>
       <w:pgMar w:top="1417" w:right="1701" w:bottom="1417" w:left="1701" w:header="708" w:footer="708" w:gutter="0"/>
       <w:pgNumType w:start="0"/>
@@ -10118,6 +11852,7 @@
     <w:rsid w:val="001A5AA4"/>
     <w:rsid w:val="00251636"/>
     <w:rsid w:val="002E68E6"/>
+    <w:rsid w:val="00335240"/>
     <w:rsid w:val="003D480A"/>
     <w:rsid w:val="004D349D"/>
     <w:rsid w:val="0056310D"/>
@@ -10129,6 +11864,7 @@
     <w:rsid w:val="00B01E61"/>
     <w:rsid w:val="00BD3D3D"/>
     <w:rsid w:val="00C83330"/>
+    <w:rsid w:val="00CF143F"/>
     <w:rsid w:val="00D126FB"/>
     <w:rsid w:val="00EF252B"/>
     <w:rsid w:val="00F90F47"/>

</xml_diff>